<commit_message>
Next-generation JavaScript & TypeScript
</commit_message>
<xml_diff>
--- a/Resources/Understanding TypeScript - Notes.docx
+++ b/Resources/Understanding TypeScript - Notes.docx
@@ -61,7 +61,7 @@
         <w:pStyle w:val="ListParagraph"/>
         <w:numPr>
           <w:ilvl w:val="0"/>
-          <w:numId w:val="1"/>
+          <w:numId w:val="2"/>
         </w:numPr>
       </w:pPr>
       <w:r>
@@ -73,7 +73,7 @@
         <w:pStyle w:val="ListParagraph"/>
         <w:numPr>
           <w:ilvl w:val="0"/>
-          <w:numId w:val="1"/>
+          <w:numId w:val="2"/>
         </w:numPr>
       </w:pPr>
       <w:r>
@@ -91,7 +91,7 @@
         <w:pStyle w:val="ListParagraph"/>
         <w:numPr>
           <w:ilvl w:val="0"/>
-          <w:numId w:val="1"/>
+          <w:numId w:val="2"/>
         </w:numPr>
       </w:pPr>
       <w:r>
@@ -411,7 +411,7 @@
         <w:pStyle w:val="ListParagraph"/>
         <w:numPr>
           <w:ilvl w:val="0"/>
-          <w:numId w:val="4"/>
+          <w:numId w:val="5"/>
         </w:numPr>
       </w:pPr>
       <w:r>
@@ -450,7 +450,7 @@
         <w:pStyle w:val="ListParagraph"/>
         <w:numPr>
           <w:ilvl w:val="0"/>
-          <w:numId w:val="4"/>
+          <w:numId w:val="5"/>
         </w:numPr>
       </w:pPr>
       <w:r>
@@ -489,7 +489,7 @@
         <w:pStyle w:val="ListParagraph"/>
         <w:numPr>
           <w:ilvl w:val="0"/>
-          <w:numId w:val="4"/>
+          <w:numId w:val="5"/>
         </w:numPr>
       </w:pPr>
       <w:r>
@@ -513,7 +513,7 @@
         <w:pStyle w:val="ListParagraph"/>
         <w:numPr>
           <w:ilvl w:val="0"/>
-          <w:numId w:val="4"/>
+          <w:numId w:val="5"/>
         </w:numPr>
       </w:pPr>
       <w:r>
@@ -537,7 +537,7 @@
         <w:pStyle w:val="ListParagraph"/>
         <w:numPr>
           <w:ilvl w:val="0"/>
-          <w:numId w:val="4"/>
+          <w:numId w:val="5"/>
         </w:numPr>
       </w:pPr>
       <w:r>
@@ -563,7 +563,7 @@
         <w:pStyle w:val="ListParagraph"/>
         <w:numPr>
           <w:ilvl w:val="0"/>
-          <w:numId w:val="2"/>
+          <w:numId w:val="3"/>
         </w:numPr>
       </w:pPr>
       <w:r>
@@ -575,7 +575,7 @@
         <w:pStyle w:val="ListParagraph"/>
         <w:numPr>
           <w:ilvl w:val="0"/>
-          <w:numId w:val="2"/>
+          <w:numId w:val="3"/>
         </w:numPr>
       </w:pPr>
       <w:r>
@@ -587,7 +587,7 @@
         <w:pStyle w:val="ListParagraph"/>
         <w:numPr>
           <w:ilvl w:val="0"/>
-          <w:numId w:val="2"/>
+          <w:numId w:val="3"/>
         </w:numPr>
       </w:pPr>
       <w:r>
@@ -617,7 +617,7 @@
         <w:pStyle w:val="ListParagraph"/>
         <w:numPr>
           <w:ilvl w:val="0"/>
-          <w:numId w:val="2"/>
+          <w:numId w:val="3"/>
         </w:numPr>
       </w:pPr>
       <w:r>
@@ -657,7 +657,7 @@
         <w:pStyle w:val="ListParagraph"/>
         <w:numPr>
           <w:ilvl w:val="0"/>
-          <w:numId w:val="3"/>
+          <w:numId w:val="4"/>
         </w:numPr>
       </w:pPr>
       <w:r>
@@ -698,7 +698,7 @@
         <w:pStyle w:val="ListParagraph"/>
         <w:numPr>
           <w:ilvl w:val="0"/>
-          <w:numId w:val="3"/>
+          <w:numId w:val="4"/>
         </w:numPr>
       </w:pPr>
       <w:r>
@@ -710,7 +710,7 @@
         <w:pStyle w:val="ListParagraph"/>
         <w:numPr>
           <w:ilvl w:val="0"/>
-          <w:numId w:val="3"/>
+          <w:numId w:val="4"/>
         </w:numPr>
       </w:pPr>
       <w:r>
@@ -722,7 +722,7 @@
         <w:pStyle w:val="ListParagraph"/>
         <w:numPr>
           <w:ilvl w:val="0"/>
-          <w:numId w:val="3"/>
+          <w:numId w:val="4"/>
         </w:numPr>
         <w:shd w:val="clear" w:color="auto" w:fill="FFFFFF"/>
         <w:tabs>
@@ -851,7 +851,7 @@
         <w:pStyle w:val="ListParagraph"/>
         <w:numPr>
           <w:ilvl w:val="0"/>
-          <w:numId w:val="3"/>
+          <w:numId w:val="4"/>
         </w:numPr>
       </w:pPr>
       <w:r>
@@ -871,7 +871,7 @@
         <w:pStyle w:val="ListParagraph"/>
         <w:numPr>
           <w:ilvl w:val="0"/>
-          <w:numId w:val="5"/>
+          <w:numId w:val="6"/>
         </w:numPr>
       </w:pPr>
       <w:r>
@@ -936,7 +936,7 @@
         <w:pStyle w:val="ListParagraph"/>
         <w:numPr>
           <w:ilvl w:val="0"/>
-          <w:numId w:val="5"/>
+          <w:numId w:val="6"/>
         </w:numPr>
       </w:pPr>
       <w:r>
@@ -959,7 +959,7 @@
         <w:pStyle w:val="ListParagraph"/>
         <w:numPr>
           <w:ilvl w:val="0"/>
-          <w:numId w:val="5"/>
+          <w:numId w:val="6"/>
         </w:numPr>
       </w:pPr>
       <w:r>
@@ -990,7 +990,7 @@
         <w:pStyle w:val="ListParagraph"/>
         <w:numPr>
           <w:ilvl w:val="0"/>
-          <w:numId w:val="5"/>
+          <w:numId w:val="6"/>
         </w:numPr>
       </w:pPr>
       <w:r>
@@ -1047,7 +1047,7 @@
         <w:pStyle w:val="ListParagraph"/>
         <w:numPr>
           <w:ilvl w:val="0"/>
-          <w:numId w:val="5"/>
+          <w:numId w:val="6"/>
         </w:numPr>
       </w:pPr>
       <w:r>
@@ -1062,7 +1062,7 @@
         <w:pStyle w:val="ListParagraph"/>
         <w:numPr>
           <w:ilvl w:val="0"/>
-          <w:numId w:val="5"/>
+          <w:numId w:val="6"/>
         </w:numPr>
       </w:pPr>
       <w:r>
@@ -1088,7 +1088,7 @@
         <w:pStyle w:val="ListParagraph"/>
         <w:numPr>
           <w:ilvl w:val="0"/>
-          <w:numId w:val="5"/>
+          <w:numId w:val="6"/>
         </w:numPr>
       </w:pPr>
       <w:r>
@@ -1109,7 +1109,7 @@
         <w:pStyle w:val="ListParagraph"/>
         <w:numPr>
           <w:ilvl w:val="0"/>
-          <w:numId w:val="5"/>
+          <w:numId w:val="6"/>
         </w:numPr>
       </w:pPr>
       <w:r>
@@ -1133,7 +1133,7 @@
         <w:pStyle w:val="ListParagraph"/>
         <w:numPr>
           <w:ilvl w:val="0"/>
-          <w:numId w:val="5"/>
+          <w:numId w:val="6"/>
         </w:numPr>
       </w:pPr>
       <w:r>
@@ -1154,7 +1154,7 @@
         <w:pStyle w:val="ListParagraph"/>
         <w:numPr>
           <w:ilvl w:val="0"/>
-          <w:numId w:val="5"/>
+          <w:numId w:val="6"/>
         </w:numPr>
       </w:pPr>
       <w:r>
@@ -1206,7 +1206,7 @@
         <w:pStyle w:val="ListParagraph"/>
         <w:numPr>
           <w:ilvl w:val="0"/>
-          <w:numId w:val="6"/>
+          <w:numId w:val="7"/>
         </w:numPr>
       </w:pPr>
       <w:r>
@@ -1218,7 +1218,7 @@
         <w:pStyle w:val="ListParagraph"/>
         <w:numPr>
           <w:ilvl w:val="0"/>
-          <w:numId w:val="6"/>
+          <w:numId w:val="7"/>
         </w:numPr>
       </w:pPr>
       <w:r>
@@ -1239,7 +1239,7 @@
         <w:pStyle w:val="ListParagraph"/>
         <w:numPr>
           <w:ilvl w:val="0"/>
-          <w:numId w:val="6"/>
+          <w:numId w:val="7"/>
         </w:numPr>
       </w:pPr>
       <w:r>
@@ -1266,7 +1266,7 @@
         <w:pStyle w:val="ListParagraph"/>
         <w:numPr>
           <w:ilvl w:val="0"/>
-          <w:numId w:val="6"/>
+          <w:numId w:val="7"/>
         </w:numPr>
       </w:pPr>
       <w:r>
@@ -1278,7 +1278,7 @@
         <w:pStyle w:val="ListParagraph"/>
         <w:numPr>
           <w:ilvl w:val="0"/>
-          <w:numId w:val="6"/>
+          <w:numId w:val="7"/>
         </w:numPr>
       </w:pPr>
       <w:r>
@@ -1298,7 +1298,7 @@
         <w:pStyle w:val="ListParagraph"/>
         <w:numPr>
           <w:ilvl w:val="0"/>
-          <w:numId w:val="7"/>
+          <w:numId w:val="8"/>
         </w:numPr>
       </w:pPr>
       <w:r>
@@ -1325,7 +1325,7 @@
         <w:pStyle w:val="ListParagraph"/>
         <w:numPr>
           <w:ilvl w:val="0"/>
-          <w:numId w:val="7"/>
+          <w:numId w:val="8"/>
         </w:numPr>
       </w:pPr>
       <w:r>
@@ -1352,7 +1352,7 @@
         <w:pStyle w:val="ListParagraph"/>
         <w:numPr>
           <w:ilvl w:val="0"/>
-          <w:numId w:val="7"/>
+          <w:numId w:val="8"/>
         </w:numPr>
       </w:pPr>
       <w:r>
@@ -1462,7 +1462,7 @@
         <w:pStyle w:val="ListParagraph"/>
         <w:numPr>
           <w:ilvl w:val="0"/>
-          <w:numId w:val="8"/>
+          <w:numId w:val="9"/>
         </w:numPr>
       </w:pPr>
       <w:r>
@@ -1489,7 +1489,7 @@
         <w:pStyle w:val="ListParagraph"/>
         <w:numPr>
           <w:ilvl w:val="0"/>
-          <w:numId w:val="8"/>
+          <w:numId w:val="9"/>
         </w:numPr>
       </w:pPr>
       <w:r>
@@ -1527,7 +1527,7 @@
         <w:pStyle w:val="ListParagraph"/>
         <w:numPr>
           <w:ilvl w:val="0"/>
-          <w:numId w:val="9"/>
+          <w:numId w:val="10"/>
         </w:numPr>
       </w:pPr>
       <w:r>
@@ -1539,7 +1539,7 @@
         <w:pStyle w:val="ListParagraph"/>
         <w:numPr>
           <w:ilvl w:val="0"/>
-          <w:numId w:val="9"/>
+          <w:numId w:val="10"/>
         </w:numPr>
       </w:pPr>
       <w:r>
@@ -1563,7 +1563,7 @@
         <w:pStyle w:val="ListParagraph"/>
         <w:numPr>
           <w:ilvl w:val="0"/>
-          <w:numId w:val="9"/>
+          <w:numId w:val="10"/>
         </w:numPr>
       </w:pPr>
       <w:r>
@@ -1590,7 +1590,7 @@
         <w:pStyle w:val="ListParagraph"/>
         <w:numPr>
           <w:ilvl w:val="0"/>
-          <w:numId w:val="9"/>
+          <w:numId w:val="10"/>
         </w:numPr>
       </w:pPr>
       <w:r>
@@ -1613,7 +1613,7 @@
         <w:pStyle w:val="ListParagraph"/>
         <w:numPr>
           <w:ilvl w:val="0"/>
-          <w:numId w:val="10"/>
+          <w:numId w:val="11"/>
         </w:numPr>
       </w:pPr>
       <w:r>
@@ -1628,7 +1628,7 @@
         <w:pStyle w:val="ListParagraph"/>
         <w:numPr>
           <w:ilvl w:val="0"/>
-          <w:numId w:val="10"/>
+          <w:numId w:val="11"/>
         </w:numPr>
       </w:pPr>
       <w:r>
@@ -1640,7 +1640,7 @@
         <w:pStyle w:val="ListParagraph"/>
         <w:numPr>
           <w:ilvl w:val="0"/>
-          <w:numId w:val="10"/>
+          <w:numId w:val="11"/>
         </w:numPr>
       </w:pPr>
       <w:r>
@@ -1664,7 +1664,7 @@
         <w:pStyle w:val="ListParagraph"/>
         <w:numPr>
           <w:ilvl w:val="0"/>
-          <w:numId w:val="10"/>
+          <w:numId w:val="11"/>
         </w:numPr>
       </w:pPr>
       <w:r>
@@ -1676,7 +1676,7 @@
         <w:pStyle w:val="ListParagraph"/>
         <w:numPr>
           <w:ilvl w:val="0"/>
-          <w:numId w:val="10"/>
+          <w:numId w:val="11"/>
         </w:numPr>
       </w:pPr>
       <w:r>
@@ -1711,7 +1711,7 @@
         <w:pStyle w:val="ListParagraph"/>
         <w:numPr>
           <w:ilvl w:val="0"/>
-          <w:numId w:val="11"/>
+          <w:numId w:val="12"/>
         </w:numPr>
       </w:pPr>
       <w:r>
@@ -1723,7 +1723,7 @@
         <w:pStyle w:val="ListParagraph"/>
         <w:numPr>
           <w:ilvl w:val="0"/>
-          <w:numId w:val="11"/>
+          <w:numId w:val="12"/>
         </w:numPr>
       </w:pPr>
       <w:r>
@@ -1763,7 +1763,7 @@
         <w:pStyle w:val="ListParagraph"/>
         <w:numPr>
           <w:ilvl w:val="0"/>
-          <w:numId w:val="12"/>
+          <w:numId w:val="13"/>
         </w:numPr>
       </w:pPr>
       <w:r>
@@ -1790,7 +1790,7 @@
         <w:pStyle w:val="ListParagraph"/>
         <w:numPr>
           <w:ilvl w:val="0"/>
-          <w:numId w:val="12"/>
+          <w:numId w:val="13"/>
         </w:numPr>
       </w:pPr>
       <w:r>
@@ -1888,6 +1888,1708 @@
       </w:r>
     </w:p>
     <w:p>
+      <w:pPr>
+        <w:pStyle w:val="Heading2"/>
+      </w:pPr>
+      <w:r>
+        <w:t>"let" and "const"</w:t>
+      </w:r>
+    </w:p>
+    <w:p>
+      <w:pPr>
+        <w:pStyle w:val="ListParagraph"/>
+        <w:numPr>
+          <w:ilvl w:val="0"/>
+          <w:numId w:val="1"/>
+        </w:numPr>
+      </w:pPr>
+      <w:r>
+        <w:t xml:space="preserve">Refer – </w:t>
+      </w:r>
+      <w:hyperlink r:id="rId14" w:history="1">
+        <w:r>
+          <w:rPr>
+            <w:rStyle w:val="Hyperlink"/>
+          </w:rPr>
+          <w:t>https://stackoverflow.com/questions/762011/whats-the-difference-between-using-let-and-var</w:t>
+        </w:r>
+      </w:hyperlink>
+    </w:p>
+    <w:p>
+      <w:pPr>
+        <w:pStyle w:val="ListParagraph"/>
+        <w:numPr>
+          <w:ilvl w:val="0"/>
+          <w:numId w:val="1"/>
+        </w:numPr>
+        <w:rPr>
+          <w:b/>
+        </w:rPr>
+      </w:pPr>
+      <w:r>
+        <w:rPr>
+          <w:b/>
+        </w:rPr>
+        <w:t>Scoping rules –</w:t>
+      </w:r>
+    </w:p>
+    <w:p>
+      <w:pPr>
+        <w:pStyle w:val="ListParagraph"/>
+        <w:numPr>
+          <w:ilvl w:val="1"/>
+          <w:numId w:val="1"/>
+        </w:numPr>
+      </w:pPr>
+      <w:r>
+        <w:t>Variables declared by var keyword are scoped to the immediate function body (hence the function scope) while let variables are scoped to the immediate enclosing block denoted by { } (hence the block scope).</w:t>
+      </w:r>
+    </w:p>
+    <w:p>
+      <w:pPr>
+        <w:pStyle w:val="ListParagraph"/>
+        <w:numPr>
+          <w:ilvl w:val="0"/>
+          <w:numId w:val="1"/>
+        </w:numPr>
+        <w:rPr>
+          <w:b/>
+        </w:rPr>
+      </w:pPr>
+      <w:r>
+        <w:rPr>
+          <w:b/>
+        </w:rPr>
+        <w:t xml:space="preserve">Hoisting – </w:t>
+      </w:r>
+    </w:p>
+    <w:p>
+      <w:pPr>
+        <w:pStyle w:val="ListParagraph"/>
+        <w:numPr>
+          <w:ilvl w:val="1"/>
+          <w:numId w:val="1"/>
+        </w:numPr>
+      </w:pPr>
+      <w:r>
+        <w:t>While variables declared with var keyword are hoisted (initialized with undefined before the code is run) which means they are accessible in their enclosing scope even before they are declared</w:t>
+      </w:r>
+    </w:p>
+    <w:p>
+      <w:pPr>
+        <w:pStyle w:val="ListParagraph"/>
+        <w:numPr>
+          <w:ilvl w:val="1"/>
+          <w:numId w:val="1"/>
+        </w:numPr>
+      </w:pPr>
+      <w:r>
+        <w:t>let variables are not initialized until their definition is evaluated. Accessing them before the initialization results in a ReferenceError.</w:t>
+      </w:r>
+    </w:p>
+    <w:p>
+      <w:pPr>
+        <w:pStyle w:val="ListParagraph"/>
+        <w:numPr>
+          <w:ilvl w:val="0"/>
+          <w:numId w:val="1"/>
+        </w:numPr>
+        <w:rPr>
+          <w:b/>
+        </w:rPr>
+      </w:pPr>
+      <w:r>
+        <w:rPr>
+          <w:b/>
+        </w:rPr>
+        <w:t>Creating global object property –</w:t>
+      </w:r>
+    </w:p>
+    <w:p>
+      <w:pPr>
+        <w:pStyle w:val="ListParagraph"/>
+        <w:numPr>
+          <w:ilvl w:val="1"/>
+          <w:numId w:val="1"/>
+        </w:numPr>
+      </w:pPr>
+      <w:r>
+        <w:t>At the top level, let, unlike var, does not create a property on the global object</w:t>
+      </w:r>
+      <w:r>
+        <w:t>.</w:t>
+      </w:r>
+    </w:p>
+    <w:p>
+      <w:pPr>
+        <w:pStyle w:val="ListParagraph"/>
+        <w:ind w:left="1440"/>
+        <w:rPr>
+          <w:rFonts w:ascii="Consolas" w:hAnsi="Consolas" w:cs="Consolas"/>
+        </w:rPr>
+      </w:pPr>
+      <w:r>
+        <w:rPr>
+          <w:rFonts w:ascii="Consolas" w:hAnsi="Consolas" w:cs="Consolas"/>
+        </w:rPr>
+        <w:t>var foo = "Foo";  // globally scoped</w:t>
+      </w:r>
+    </w:p>
+    <w:p>
+      <w:pPr>
+        <w:pStyle w:val="ListParagraph"/>
+        <w:ind w:left="1440"/>
+        <w:rPr>
+          <w:rFonts w:ascii="Consolas" w:hAnsi="Consolas" w:cs="Consolas"/>
+        </w:rPr>
+      </w:pPr>
+      <w:r>
+        <w:rPr>
+          <w:rFonts w:ascii="Consolas" w:hAnsi="Consolas" w:cs="Consolas"/>
+        </w:rPr>
+        <w:t>let bar = "Bar"; // not allowed to be globally scoped</w:t>
+      </w:r>
+    </w:p>
+    <w:p>
+      <w:pPr>
+        <w:pStyle w:val="ListParagraph"/>
+        <w:ind w:left="1440"/>
+        <w:rPr>
+          <w:rFonts w:ascii="Consolas" w:hAnsi="Consolas" w:cs="Consolas"/>
+        </w:rPr>
+      </w:pPr>
+      <w:r>
+        <w:rPr>
+          <w:rFonts w:ascii="Consolas" w:hAnsi="Consolas" w:cs="Consolas"/>
+        </w:rPr>
+        <w:t>console.log(window.foo); // Foo</w:t>
+      </w:r>
+    </w:p>
+    <w:p>
+      <w:pPr>
+        <w:pStyle w:val="ListParagraph"/>
+        <w:ind w:left="1440"/>
+        <w:rPr>
+          <w:rFonts w:ascii="Consolas" w:hAnsi="Consolas" w:cs="Consolas"/>
+        </w:rPr>
+      </w:pPr>
+      <w:r>
+        <w:rPr>
+          <w:rFonts w:ascii="Consolas" w:hAnsi="Consolas" w:cs="Consolas"/>
+        </w:rPr>
+        <w:t>console.log(window.bar); // undefined</w:t>
+      </w:r>
+    </w:p>
+    <w:p>
+      <w:pPr>
+        <w:pStyle w:val="ListParagraph"/>
+        <w:numPr>
+          <w:ilvl w:val="0"/>
+          <w:numId w:val="1"/>
+        </w:numPr>
+      </w:pPr>
+      <w:r>
+        <w:rPr>
+          <w:b/>
+        </w:rPr>
+        <w:t>Redeclaration</w:t>
+      </w:r>
+      <w:r>
+        <w:t xml:space="preserve"> –</w:t>
+      </w:r>
+    </w:p>
+    <w:p>
+      <w:pPr>
+        <w:pStyle w:val="ListParagraph"/>
+        <w:numPr>
+          <w:ilvl w:val="1"/>
+          <w:numId w:val="1"/>
+        </w:numPr>
+      </w:pPr>
+      <w:r>
+        <w:t>In strict mode, var will let you re-declare the same variable in the same scope while let raises a SyntaxError</w:t>
+      </w:r>
+      <w:r>
+        <w:t>.</w:t>
+      </w:r>
+    </w:p>
+    <w:p>
+      <w:pPr>
+        <w:pStyle w:val="ListParagraph"/>
+        <w:ind w:left="1440"/>
+        <w:rPr>
+          <w:rFonts w:ascii="Consolas" w:hAnsi="Consolas" w:cs="Consolas"/>
+        </w:rPr>
+      </w:pPr>
+      <w:r>
+        <w:rPr>
+          <w:rFonts w:ascii="Consolas" w:hAnsi="Consolas" w:cs="Consolas"/>
+        </w:rPr>
+        <w:t>'use strict';</w:t>
+      </w:r>
+    </w:p>
+    <w:p>
+      <w:pPr>
+        <w:pStyle w:val="ListParagraph"/>
+        <w:ind w:left="1440"/>
+        <w:rPr>
+          <w:rFonts w:ascii="Consolas" w:hAnsi="Consolas" w:cs="Consolas"/>
+        </w:rPr>
+      </w:pPr>
+      <w:r>
+        <w:rPr>
+          <w:rFonts w:ascii="Consolas" w:hAnsi="Consolas" w:cs="Consolas"/>
+        </w:rPr>
+        <w:t>var foo = "foo1";</w:t>
+      </w:r>
+    </w:p>
+    <w:p>
+      <w:pPr>
+        <w:pStyle w:val="ListParagraph"/>
+        <w:ind w:left="1440"/>
+        <w:rPr>
+          <w:rFonts w:ascii="Consolas" w:hAnsi="Consolas" w:cs="Consolas"/>
+        </w:rPr>
+      </w:pPr>
+      <w:r>
+        <w:rPr>
+          <w:rFonts w:ascii="Consolas" w:hAnsi="Consolas" w:cs="Consolas"/>
+        </w:rPr>
+        <w:t>var foo = "foo2"; // No problem, 'foo1' is replaced with 'foo2'.</w:t>
+      </w:r>
+    </w:p>
+    <w:p>
+      <w:pPr>
+        <w:pStyle w:val="ListParagraph"/>
+        <w:ind w:left="1440"/>
+        <w:rPr>
+          <w:rFonts w:ascii="Consolas" w:hAnsi="Consolas" w:cs="Consolas"/>
+        </w:rPr>
+      </w:pPr>
+    </w:p>
+    <w:p>
+      <w:pPr>
+        <w:pStyle w:val="ListParagraph"/>
+        <w:ind w:left="1440"/>
+        <w:rPr>
+          <w:rFonts w:ascii="Consolas" w:hAnsi="Consolas" w:cs="Consolas"/>
+        </w:rPr>
+      </w:pPr>
+      <w:r>
+        <w:rPr>
+          <w:rFonts w:ascii="Consolas" w:hAnsi="Consolas" w:cs="Consolas"/>
+        </w:rPr>
+        <w:t xml:space="preserve">let bar = "bar1"; </w:t>
+      </w:r>
+    </w:p>
+    <w:p>
+      <w:pPr>
+        <w:pStyle w:val="ListParagraph"/>
+        <w:ind w:left="1440"/>
+        <w:rPr>
+          <w:rFonts w:ascii="Consolas" w:hAnsi="Consolas" w:cs="Consolas"/>
+        </w:rPr>
+      </w:pPr>
+      <w:r>
+        <w:rPr>
+          <w:rFonts w:ascii="Consolas" w:hAnsi="Consolas" w:cs="Consolas"/>
+        </w:rPr>
+        <w:t>let bar = "bar2"; // SyntaxError: Identifier 'bar' has already been declared</w:t>
+      </w:r>
+    </w:p>
+    <w:p>
+      <w:pPr>
+        <w:pStyle w:val="Heading2"/>
+      </w:pPr>
+      <w:r>
+        <w:t>Arrow Functions</w:t>
+      </w:r>
+    </w:p>
+    <w:p>
+      <w:pPr>
+        <w:pStyle w:val="ListParagraph"/>
+        <w:numPr>
+          <w:ilvl w:val="0"/>
+          <w:numId w:val="1"/>
+        </w:numPr>
+      </w:pPr>
+      <w:r>
+        <w:t xml:space="preserve">Benefits – </w:t>
+      </w:r>
+    </w:p>
+    <w:p>
+      <w:pPr>
+        <w:pStyle w:val="ListParagraph"/>
+        <w:numPr>
+          <w:ilvl w:val="1"/>
+          <w:numId w:val="1"/>
+        </w:numPr>
+      </w:pPr>
+      <w:r>
+        <w:t>Short syntax</w:t>
+      </w:r>
+    </w:p>
+    <w:p>
+      <w:pPr>
+        <w:pStyle w:val="ListParagraph"/>
+        <w:numPr>
+          <w:ilvl w:val="1"/>
+          <w:numId w:val="1"/>
+        </w:numPr>
+      </w:pPr>
+      <w:r>
+        <w:t>If you only have one expression</w:t>
+      </w:r>
+      <w:r>
+        <w:t xml:space="preserve"> in the function body</w:t>
+      </w:r>
+      <w:r>
+        <w:t>, you can omit to curly braces</w:t>
+      </w:r>
+      <w:r>
+        <w:t xml:space="preserve"> and the ‘return’ keyword</w:t>
+      </w:r>
+      <w:r>
+        <w:t xml:space="preserve"> and the result of that one expression</w:t>
+      </w:r>
+      <w:r>
+        <w:t xml:space="preserve"> </w:t>
+      </w:r>
+      <w:r>
+        <w:t>is then automatically returned.</w:t>
+      </w:r>
+    </w:p>
+    <w:p>
+      <w:pPr>
+        <w:pStyle w:val="ListParagraph"/>
+        <w:numPr>
+          <w:ilvl w:val="1"/>
+          <w:numId w:val="1"/>
+        </w:numPr>
+      </w:pPr>
+      <w:r>
+        <w:lastRenderedPageBreak/>
+        <w:t xml:space="preserve">If you have only one argument, you can omit opening/closing brackets. But if you are using it in .ts file and assign type information (e.g. :number), then you need to use </w:t>
+      </w:r>
+      <w:r>
+        <w:t>opening/closing brackets</w:t>
+      </w:r>
+      <w:r>
+        <w:t>.</w:t>
+      </w:r>
+    </w:p>
+    <w:p>
+      <w:pPr>
+        <w:pStyle w:val="Heading2"/>
+      </w:pPr>
+      <w:r>
+        <w:t>Default Function Parameters</w:t>
+      </w:r>
+    </w:p>
+    <w:p>
+      <w:pPr>
+        <w:pStyle w:val="ListParagraph"/>
+        <w:numPr>
+          <w:ilvl w:val="0"/>
+          <w:numId w:val="1"/>
+        </w:numPr>
+      </w:pPr>
+      <w:r>
+        <w:t>We can provide default values for function parameters.</w:t>
+      </w:r>
+    </w:p>
+    <w:p>
+      <w:pPr>
+        <w:pStyle w:val="ListParagraph"/>
+        <w:numPr>
+          <w:ilvl w:val="0"/>
+          <w:numId w:val="1"/>
+        </w:numPr>
+      </w:pPr>
+      <w:r>
+        <w:t>The argument having default value must be the last in th</w:t>
+      </w:r>
+      <w:r>
+        <w:t>e argument list, because it will cause obvious problem while calling the function.</w:t>
+      </w:r>
+    </w:p>
+    <w:p>
+      <w:pPr>
+        <w:pStyle w:val="Heading2"/>
+      </w:pPr>
+      <w:r>
+        <w:t>The Spread Operator (...)</w:t>
+      </w:r>
+    </w:p>
+    <w:p>
+      <w:pPr>
+        <w:pStyle w:val="ListParagraph"/>
+        <w:numPr>
+          <w:ilvl w:val="0"/>
+          <w:numId w:val="14"/>
+        </w:numPr>
+      </w:pPr>
+      <w:r>
+        <w:t>Using spread operator, we call pull out all the elements in a given array.</w:t>
+      </w:r>
+    </w:p>
+    <w:p>
+      <w:pPr>
+        <w:pStyle w:val="ListParagraph"/>
+        <w:numPr>
+          <w:ilvl w:val="0"/>
+          <w:numId w:val="14"/>
+        </w:numPr>
+      </w:pPr>
+      <w:r>
+        <w:t>So basically, whenever you need a comma separated list of values, you can use the spread operator</w:t>
+      </w:r>
+      <w:r>
+        <w:t xml:space="preserve"> </w:t>
+      </w:r>
+      <w:r>
+        <w:t xml:space="preserve">with </w:t>
+      </w:r>
+      <w:r>
+        <w:t>given</w:t>
+      </w:r>
+      <w:r>
+        <w:t xml:space="preserve"> array</w:t>
+      </w:r>
+      <w:r>
+        <w:t>.</w:t>
+      </w:r>
+    </w:p>
+    <w:p>
+      <w:pPr>
+        <w:pStyle w:val="ListParagraph"/>
+        <w:numPr>
+          <w:ilvl w:val="0"/>
+          <w:numId w:val="14"/>
+        </w:numPr>
+      </w:pPr>
+      <w:r>
+        <w:t>S</w:t>
+      </w:r>
+      <w:r>
+        <w:t>pread operator</w:t>
+      </w:r>
+      <w:r>
+        <w:t xml:space="preserve"> also works with objects.</w:t>
+      </w:r>
+      <w:r>
+        <w:t xml:space="preserve"> So using spread operator with object, we copy the key-values pairs of that object and we can then create a new object from it (a different copy.)</w:t>
+      </w:r>
+    </w:p>
+    <w:p>
+      <w:pPr>
+        <w:pStyle w:val="ListParagraph"/>
+        <w:numPr>
+          <w:ilvl w:val="0"/>
+          <w:numId w:val="14"/>
+        </w:numPr>
+      </w:pPr>
+      <w:r>
+        <w:t xml:space="preserve">E.g. </w:t>
+      </w:r>
+    </w:p>
+    <w:p>
+      <w:pPr>
+        <w:pStyle w:val="ListParagraph"/>
+        <w:rPr>
+          <w:rFonts w:ascii="Consolas" w:hAnsi="Consolas" w:cs="Consolas"/>
+        </w:rPr>
+      </w:pPr>
+      <w:r>
+        <w:rPr>
+          <w:rFonts w:ascii="Consolas" w:hAnsi="Consolas" w:cs="Consolas"/>
+        </w:rPr>
+        <w:t>const person1 = {name: ‘Sameer’, age: 30}</w:t>
+      </w:r>
+    </w:p>
+    <w:p>
+      <w:pPr>
+        <w:pStyle w:val="ListParagraph"/>
+        <w:rPr>
+          <w:rFonts w:ascii="Consolas" w:hAnsi="Consolas" w:cs="Consolas"/>
+        </w:rPr>
+      </w:pPr>
+      <w:r>
+        <w:rPr>
+          <w:rFonts w:ascii="Consolas" w:hAnsi="Consolas" w:cs="Consolas"/>
+        </w:rPr>
+        <w:t xml:space="preserve">const person2 = person; </w:t>
+      </w:r>
+      <w:r>
+        <w:rPr>
+          <w:rFonts w:ascii="Consolas" w:hAnsi="Consolas" w:cs="Consolas"/>
+        </w:rPr>
+        <w:br/>
+      </w:r>
+      <w:r>
+        <w:rPr>
+          <w:rFonts w:ascii="Consolas" w:hAnsi="Consolas" w:cs="Consolas"/>
+        </w:rPr>
+        <w:t xml:space="preserve">// here both </w:t>
+      </w:r>
+      <w:r>
+        <w:rPr>
+          <w:rFonts w:ascii="Consolas" w:hAnsi="Consolas" w:cs="Consolas"/>
+        </w:rPr>
+        <w:t>person1</w:t>
+      </w:r>
+      <w:r>
+        <w:rPr>
+          <w:rFonts w:ascii="Consolas" w:hAnsi="Consolas" w:cs="Consolas"/>
+        </w:rPr>
+        <w:t xml:space="preserve"> and </w:t>
+      </w:r>
+      <w:r>
+        <w:rPr>
+          <w:rFonts w:ascii="Consolas" w:hAnsi="Consolas" w:cs="Consolas"/>
+        </w:rPr>
+        <w:t>person</w:t>
+      </w:r>
+      <w:r>
+        <w:rPr>
+          <w:rFonts w:ascii="Consolas" w:hAnsi="Consolas" w:cs="Consolas"/>
+        </w:rPr>
+        <w:t>2 are pointing to same object in memory</w:t>
+      </w:r>
+      <w:r>
+        <w:rPr>
+          <w:rFonts w:ascii="Consolas" w:hAnsi="Consolas" w:cs="Consolas"/>
+        </w:rPr>
+        <w:br/>
+      </w:r>
+    </w:p>
+    <w:p>
+      <w:pPr>
+        <w:pStyle w:val="ListParagraph"/>
+        <w:rPr>
+          <w:rFonts w:ascii="Consolas" w:hAnsi="Consolas" w:cs="Consolas"/>
+        </w:rPr>
+      </w:pPr>
+      <w:r>
+        <w:rPr>
+          <w:rFonts w:ascii="Consolas" w:hAnsi="Consolas" w:cs="Consolas"/>
+        </w:rPr>
+        <w:t xml:space="preserve">const person3 </w:t>
+      </w:r>
+      <w:r>
+        <w:rPr>
+          <w:rFonts w:ascii="Consolas" w:hAnsi="Consolas" w:cs="Consolas"/>
+        </w:rPr>
+        <w:t>=</w:t>
+      </w:r>
+      <w:r>
+        <w:rPr>
+          <w:rFonts w:ascii="Consolas" w:hAnsi="Consolas" w:cs="Consolas"/>
+        </w:rPr>
+        <w:t xml:space="preserve"> {…person1}; </w:t>
+      </w:r>
+      <w:r>
+        <w:rPr>
+          <w:rFonts w:ascii="Consolas" w:hAnsi="Consolas" w:cs="Consolas"/>
+        </w:rPr>
+        <w:br/>
+      </w:r>
+      <w:r>
+        <w:rPr>
+          <w:rFonts w:ascii="Consolas" w:hAnsi="Consolas" w:cs="Consolas"/>
+        </w:rPr>
+        <w:t xml:space="preserve">// here </w:t>
+      </w:r>
+      <w:r>
+        <w:rPr>
+          <w:rFonts w:ascii="Consolas" w:hAnsi="Consolas" w:cs="Consolas"/>
+        </w:rPr>
+        <w:t>person3</w:t>
+      </w:r>
+      <w:r>
+        <w:rPr>
+          <w:rFonts w:ascii="Consolas" w:hAnsi="Consolas" w:cs="Consolas"/>
+        </w:rPr>
+        <w:t xml:space="preserve"> is completely different object with same key value pairs as that of person1</w:t>
+      </w:r>
+    </w:p>
+    <w:p>
+      <w:pPr>
+        <w:pStyle w:val="ListParagraph"/>
+        <w:rPr>
+          <w:rFonts w:ascii="Consolas" w:hAnsi="Consolas" w:cs="Consolas"/>
+        </w:rPr>
+      </w:pPr>
+    </w:p>
+    <w:p>
+      <w:pPr>
+        <w:pStyle w:val="ListParagraph"/>
+      </w:pPr>
+    </w:p>
+    <w:p>
+      <w:pPr>
+        <w:pStyle w:val="Heading2"/>
+      </w:pPr>
+      <w:r>
+        <w:t>Rest Parameters</w:t>
+      </w:r>
+    </w:p>
+    <w:p>
+      <w:pPr>
+        <w:pStyle w:val="ListParagraph"/>
+        <w:numPr>
+          <w:ilvl w:val="0"/>
+          <w:numId w:val="15"/>
+        </w:numPr>
+      </w:pPr>
+      <w:r>
+        <w:t>You can use spread operator in the place of an argument where you expect list of values.</w:t>
+      </w:r>
+    </w:p>
+    <w:p>
+      <w:pPr>
+        <w:pStyle w:val="ListParagraph"/>
+        <w:numPr>
+          <w:ilvl w:val="0"/>
+          <w:numId w:val="15"/>
+        </w:numPr>
+      </w:pPr>
+      <w:r>
+        <w:t>You can then call this function with list of comma separated values and then values will be available in the function as an array.</w:t>
+      </w:r>
+    </w:p>
+    <w:p>
+      <w:pPr>
+        <w:pStyle w:val="ListParagraph"/>
+        <w:numPr>
+          <w:ilvl w:val="0"/>
+          <w:numId w:val="15"/>
+        </w:numPr>
+      </w:pPr>
+      <w:r>
+        <w:t>E.g.</w:t>
+      </w:r>
+    </w:p>
+    <w:p>
+      <w:pPr>
+        <w:pStyle w:val="ListParagraph"/>
+        <w:rPr>
+          <w:rFonts w:ascii="Consolas" w:hAnsi="Consolas" w:cs="Consolas"/>
+        </w:rPr>
+      </w:pPr>
+      <w:r>
+        <w:rPr>
+          <w:rFonts w:ascii="Consolas" w:hAnsi="Consolas" w:cs="Consolas"/>
+        </w:rPr>
+        <w:t xml:space="preserve">const add = (…numbers: </w:t>
+      </w:r>
+      <w:r>
+        <w:rPr>
+          <w:rFonts w:ascii="Consolas" w:hAnsi="Consolas" w:cs="Consolas"/>
+          <w:b/>
+        </w:rPr>
+        <w:t>number[]</w:t>
+      </w:r>
+      <w:r>
+        <w:rPr>
+          <w:rFonts w:ascii="Consolas" w:hAnsi="Consolas" w:cs="Consolas"/>
+        </w:rPr>
+        <w:t xml:space="preserve"> ) {</w:t>
+      </w:r>
+    </w:p>
+    <w:p>
+      <w:pPr>
+        <w:pStyle w:val="ListParagraph"/>
+        <w:rPr>
+          <w:rFonts w:ascii="Consolas" w:hAnsi="Consolas" w:cs="Consolas"/>
+        </w:rPr>
+      </w:pPr>
+      <w:r>
+        <w:rPr>
+          <w:rFonts w:ascii="Consolas" w:hAnsi="Consolas" w:cs="Consolas"/>
+        </w:rPr>
+        <w:t xml:space="preserve">  . . .</w:t>
+      </w:r>
+    </w:p>
+    <w:p>
+      <w:pPr>
+        <w:pStyle w:val="ListParagraph"/>
+        <w:rPr>
+          <w:rFonts w:ascii="Consolas" w:hAnsi="Consolas" w:cs="Consolas"/>
+        </w:rPr>
+      </w:pPr>
+      <w:r>
+        <w:rPr>
+          <w:rFonts w:ascii="Consolas" w:hAnsi="Consolas" w:cs="Consolas"/>
+        </w:rPr>
+        <w:t>}</w:t>
+      </w:r>
+    </w:p>
+    <w:p>
+      <w:pPr>
+        <w:pStyle w:val="ListParagraph"/>
+        <w:rPr>
+          <w:rFonts w:ascii="Consolas" w:hAnsi="Consolas" w:cs="Consolas"/>
+        </w:rPr>
+      </w:pPr>
+      <w:r>
+        <w:rPr>
+          <w:rFonts w:ascii="Consolas" w:hAnsi="Consolas" w:cs="Consolas"/>
+        </w:rPr>
+        <w:t>add(1,2,3); // calling the function</w:t>
+      </w:r>
+    </w:p>
+    <w:p>
+      <w:pPr>
+        <w:pStyle w:val="ListParagraph"/>
+        <w:rPr>
+          <w:rFonts w:ascii="Consolas" w:hAnsi="Consolas" w:cs="Consolas"/>
+        </w:rPr>
+      </w:pPr>
+      <w:r>
+        <w:rPr>
+          <w:rFonts w:ascii="Consolas" w:hAnsi="Consolas" w:cs="Consolas"/>
+        </w:rPr>
+        <w:t xml:space="preserve">add(1,2,3,4,5,6); </w:t>
+      </w:r>
+      <w:r>
+        <w:rPr>
+          <w:rFonts w:ascii="Consolas" w:hAnsi="Consolas" w:cs="Consolas"/>
+        </w:rPr>
+        <w:t>// calling the function</w:t>
+      </w:r>
+    </w:p>
+    <w:p>
+      <w:pPr>
+        <w:pStyle w:val="ListParagraph"/>
+        <w:numPr>
+          <w:ilvl w:val="0"/>
+          <w:numId w:val="15"/>
+        </w:numPr>
+      </w:pPr>
+      <w:r>
+        <w:t xml:space="preserve">This is very </w:t>
+      </w:r>
+      <w:r>
+        <w:t>useful feature for accepting an unlimited amount of arguments</w:t>
+      </w:r>
+      <w:r>
+        <w:t>.</w:t>
+      </w:r>
+    </w:p>
+    <w:p>
+      <w:pPr>
+        <w:pStyle w:val="ListParagraph"/>
+        <w:numPr>
+          <w:ilvl w:val="0"/>
+          <w:numId w:val="15"/>
+        </w:numPr>
+      </w:pPr>
+      <w:r>
+        <w:t>We can use it combined with tuples, where we expect exactly given number of parameters.</w:t>
+      </w:r>
+    </w:p>
+    <w:p>
+      <w:pPr>
+        <w:pStyle w:val="ListParagraph"/>
+        <w:numPr>
+          <w:ilvl w:val="0"/>
+          <w:numId w:val="15"/>
+        </w:numPr>
+      </w:pPr>
+      <w:r>
+        <w:lastRenderedPageBreak/>
+        <w:t>E.g.</w:t>
+      </w:r>
+    </w:p>
+    <w:p>
+      <w:pPr>
+        <w:pStyle w:val="ListParagraph"/>
+      </w:pPr>
+      <w:r>
+        <w:br/>
+        <w:t>// expecting only 3 values in the array</w:t>
+      </w:r>
+    </w:p>
+    <w:p>
+      <w:pPr>
+        <w:pStyle w:val="ListParagraph"/>
+        <w:rPr>
+          <w:rFonts w:ascii="Consolas" w:hAnsi="Consolas" w:cs="Consolas"/>
+        </w:rPr>
+      </w:pPr>
+      <w:r>
+        <w:rPr>
+          <w:rFonts w:ascii="Consolas" w:hAnsi="Consolas" w:cs="Consolas"/>
+        </w:rPr>
+        <w:t xml:space="preserve">const add = (…numbers: </w:t>
+      </w:r>
+      <w:r>
+        <w:rPr>
+          <w:rFonts w:ascii="Consolas" w:hAnsi="Consolas" w:cs="Consolas"/>
+          <w:b/>
+        </w:rPr>
+        <w:t>[</w:t>
+      </w:r>
+      <w:r>
+        <w:rPr>
+          <w:rFonts w:ascii="Consolas" w:hAnsi="Consolas" w:cs="Consolas"/>
+          <w:b/>
+        </w:rPr>
+        <w:t>numb</w:t>
+      </w:r>
+      <w:r>
+        <w:rPr>
+          <w:rFonts w:ascii="Consolas" w:hAnsi="Consolas" w:cs="Consolas"/>
+          <w:b/>
+        </w:rPr>
+        <w:t>er, number, number</w:t>
+      </w:r>
+      <w:r>
+        <w:rPr>
+          <w:rFonts w:ascii="Consolas" w:hAnsi="Consolas" w:cs="Consolas"/>
+          <w:b/>
+        </w:rPr>
+        <w:t>]</w:t>
+      </w:r>
+      <w:r>
+        <w:rPr>
+          <w:rFonts w:ascii="Consolas" w:hAnsi="Consolas" w:cs="Consolas"/>
+        </w:rPr>
+        <w:t xml:space="preserve"> ) {</w:t>
+      </w:r>
+    </w:p>
+    <w:p>
+      <w:pPr>
+        <w:pStyle w:val="ListParagraph"/>
+        <w:rPr>
+          <w:rFonts w:ascii="Consolas" w:hAnsi="Consolas" w:cs="Consolas"/>
+        </w:rPr>
+      </w:pPr>
+      <w:r>
+        <w:rPr>
+          <w:rFonts w:ascii="Consolas" w:hAnsi="Consolas" w:cs="Consolas"/>
+        </w:rPr>
+        <w:t xml:space="preserve">  . . .</w:t>
+      </w:r>
+    </w:p>
+    <w:p>
+      <w:pPr>
+        <w:pStyle w:val="ListParagraph"/>
+        <w:rPr>
+          <w:rFonts w:ascii="Consolas" w:hAnsi="Consolas" w:cs="Consolas"/>
+        </w:rPr>
+      </w:pPr>
+      <w:r>
+        <w:rPr>
+          <w:rFonts w:ascii="Consolas" w:hAnsi="Consolas" w:cs="Consolas"/>
+        </w:rPr>
+        <w:t>}</w:t>
+      </w:r>
+    </w:p>
+    <w:p>
+      <w:pPr>
+        <w:pStyle w:val="ListParagraph"/>
+        <w:rPr>
+          <w:rFonts w:ascii="Consolas" w:hAnsi="Consolas" w:cs="Consolas"/>
+        </w:rPr>
+      </w:pPr>
+      <w:r>
+        <w:rPr>
+          <w:rFonts w:ascii="Consolas" w:hAnsi="Consolas" w:cs="Consolas"/>
+        </w:rPr>
+        <w:t xml:space="preserve">add(1,2,3); // </w:t>
+      </w:r>
+      <w:r>
+        <w:rPr>
+          <w:rFonts w:ascii="Consolas" w:hAnsi="Consolas" w:cs="Consolas"/>
+        </w:rPr>
+        <w:t>This will work</w:t>
+      </w:r>
+    </w:p>
+    <w:p>
+      <w:pPr>
+        <w:pStyle w:val="ListParagraph"/>
+      </w:pPr>
+      <w:r>
+        <w:rPr>
+          <w:rFonts w:ascii="Consolas" w:hAnsi="Consolas" w:cs="Consolas"/>
+        </w:rPr>
+        <w:t xml:space="preserve">add(1,2,3,4,5,6); // </w:t>
+      </w:r>
+      <w:r>
+        <w:rPr>
+          <w:rFonts w:ascii="Consolas" w:hAnsi="Consolas" w:cs="Consolas"/>
+        </w:rPr>
+        <w:t xml:space="preserve">This will </w:t>
+      </w:r>
+      <w:r>
+        <w:rPr>
+          <w:rFonts w:ascii="Consolas" w:hAnsi="Consolas" w:cs="Consolas"/>
+          <w:b/>
+        </w:rPr>
+        <w:t>NOT</w:t>
+      </w:r>
+      <w:r>
+        <w:rPr>
+          <w:rFonts w:ascii="Consolas" w:hAnsi="Consolas" w:cs="Consolas"/>
+        </w:rPr>
+        <w:t xml:space="preserve"> work.</w:t>
+      </w:r>
+    </w:p>
+    <w:p>
+      <w:pPr>
+        <w:pStyle w:val="Heading2"/>
+      </w:pPr>
+      <w:r>
+        <w:t>Array &amp; Object Destructuring</w:t>
+      </w:r>
+    </w:p>
+    <w:p>
+      <w:pPr>
+        <w:pStyle w:val="ListParagraph"/>
+        <w:numPr>
+          <w:ilvl w:val="0"/>
+          <w:numId w:val="15"/>
+        </w:numPr>
+      </w:pPr>
+      <w:r>
+        <w:t>Destructuring</w:t>
+      </w:r>
+      <w:r>
+        <w:t xml:space="preserve"> means pulling elements out of the array.</w:t>
+      </w:r>
+    </w:p>
+    <w:p>
+      <w:pPr>
+        <w:pStyle w:val="ListParagraph"/>
+        <w:numPr>
+          <w:ilvl w:val="0"/>
+          <w:numId w:val="15"/>
+        </w:numPr>
+      </w:pPr>
+      <w:r>
+        <w:t>Array destructuring. E.g.</w:t>
+      </w:r>
+    </w:p>
+    <w:p>
+      <w:pPr>
+        <w:pStyle w:val="ListParagraph"/>
+        <w:shd w:val="clear" w:color="auto" w:fill="1E1E1E"/>
+        <w:spacing w:after="0" w:line="285" w:lineRule="atLeast"/>
+        <w:rPr>
+          <w:rFonts w:ascii="Consolas" w:eastAsia="Times New Roman" w:hAnsi="Consolas" w:cs="Consolas"/>
+          <w:color w:val="D4D4D4"/>
+          <w:sz w:val="21"/>
+        </w:rPr>
+      </w:pPr>
+      <w:r>
+        <w:rPr>
+          <w:rFonts w:ascii="Consolas" w:eastAsia="Times New Roman" w:hAnsi="Consolas" w:cs="Consolas"/>
+          <w:color w:val="569CD6"/>
+          <w:sz w:val="21"/>
+        </w:rPr>
+        <w:t>const</w:t>
+      </w:r>
+      <w:r>
+        <w:rPr>
+          <w:rFonts w:ascii="Consolas" w:eastAsia="Times New Roman" w:hAnsi="Consolas" w:cs="Consolas"/>
+          <w:color w:val="D4D4D4"/>
+          <w:sz w:val="21"/>
+        </w:rPr>
+        <w:t> </w:t>
+      </w:r>
+      <w:r>
+        <w:rPr>
+          <w:rFonts w:ascii="Consolas" w:eastAsia="Times New Roman" w:hAnsi="Consolas" w:cs="Consolas"/>
+          <w:color w:val="4FC1FF"/>
+          <w:sz w:val="21"/>
+        </w:rPr>
+        <w:t>hobbies</w:t>
+      </w:r>
+      <w:r>
+        <w:rPr>
+          <w:rFonts w:ascii="Consolas" w:eastAsia="Times New Roman" w:hAnsi="Consolas" w:cs="Consolas"/>
+          <w:color w:val="D4D4D4"/>
+          <w:sz w:val="21"/>
+        </w:rPr>
+        <w:t> = [</w:t>
+      </w:r>
+      <w:r>
+        <w:rPr>
+          <w:rFonts w:ascii="Consolas" w:eastAsia="Times New Roman" w:hAnsi="Consolas" w:cs="Consolas"/>
+          <w:color w:val="CE9178"/>
+          <w:sz w:val="21"/>
+        </w:rPr>
+        <w:t>'Sports'</w:t>
+      </w:r>
+      <w:r>
+        <w:rPr>
+          <w:rFonts w:ascii="Consolas" w:eastAsia="Times New Roman" w:hAnsi="Consolas" w:cs="Consolas"/>
+          <w:color w:val="D4D4D4"/>
+          <w:sz w:val="21"/>
+        </w:rPr>
+        <w:t>, </w:t>
+      </w:r>
+      <w:r>
+        <w:rPr>
+          <w:rFonts w:ascii="Consolas" w:eastAsia="Times New Roman" w:hAnsi="Consolas" w:cs="Consolas"/>
+          <w:color w:val="CE9178"/>
+          <w:sz w:val="21"/>
+        </w:rPr>
+        <w:t>'Cooking'</w:t>
+      </w:r>
+      <w:r>
+        <w:rPr>
+          <w:rFonts w:ascii="Consolas" w:eastAsia="Times New Roman" w:hAnsi="Consolas" w:cs="Consolas"/>
+          <w:color w:val="D4D4D4"/>
+          <w:sz w:val="21"/>
+        </w:rPr>
+        <w:t>];</w:t>
+      </w:r>
+    </w:p>
+    <w:p>
+      <w:pPr>
+        <w:pStyle w:val="ListParagraph"/>
+        <w:shd w:val="clear" w:color="auto" w:fill="1E1E1E"/>
+        <w:spacing w:after="0" w:line="285" w:lineRule="atLeast"/>
+        <w:rPr>
+          <w:rFonts w:ascii="Consolas" w:eastAsia="Times New Roman" w:hAnsi="Consolas" w:cs="Consolas"/>
+          <w:color w:val="D4D4D4"/>
+          <w:sz w:val="21"/>
+        </w:rPr>
+      </w:pPr>
+    </w:p>
+    <w:p>
+      <w:pPr>
+        <w:pStyle w:val="ListParagraph"/>
+        <w:shd w:val="clear" w:color="auto" w:fill="1E1E1E"/>
+        <w:spacing w:after="0" w:line="285" w:lineRule="atLeast"/>
+        <w:rPr>
+          <w:rFonts w:ascii="Consolas" w:eastAsia="Times New Roman" w:hAnsi="Consolas" w:cs="Consolas"/>
+          <w:color w:val="D4D4D4"/>
+          <w:sz w:val="21"/>
+        </w:rPr>
+      </w:pPr>
+      <w:r>
+        <w:rPr>
+          <w:rFonts w:ascii="Consolas" w:eastAsia="Times New Roman" w:hAnsi="Consolas" w:cs="Consolas"/>
+          <w:color w:val="569CD6"/>
+          <w:sz w:val="21"/>
+        </w:rPr>
+        <w:t>const</w:t>
+      </w:r>
+      <w:r>
+        <w:rPr>
+          <w:rFonts w:ascii="Consolas" w:eastAsia="Times New Roman" w:hAnsi="Consolas" w:cs="Consolas"/>
+          <w:color w:val="D4D4D4"/>
+          <w:sz w:val="21"/>
+        </w:rPr>
+        <w:t> [</w:t>
+      </w:r>
+      <w:r>
+        <w:rPr>
+          <w:rFonts w:ascii="Consolas" w:eastAsia="Times New Roman" w:hAnsi="Consolas" w:cs="Consolas"/>
+          <w:color w:val="4FC1FF"/>
+          <w:sz w:val="21"/>
+        </w:rPr>
+        <w:t>hobby1</w:t>
+      </w:r>
+      <w:r>
+        <w:rPr>
+          <w:rFonts w:ascii="Consolas" w:eastAsia="Times New Roman" w:hAnsi="Consolas" w:cs="Consolas"/>
+          <w:color w:val="D4D4D4"/>
+          <w:sz w:val="21"/>
+        </w:rPr>
+        <w:t>, </w:t>
+      </w:r>
+      <w:r>
+        <w:rPr>
+          <w:rFonts w:ascii="Consolas" w:eastAsia="Times New Roman" w:hAnsi="Consolas" w:cs="Consolas"/>
+          <w:color w:val="4FC1FF"/>
+          <w:sz w:val="21"/>
+        </w:rPr>
+        <w:t>hobby2</w:t>
+      </w:r>
+      <w:r>
+        <w:rPr>
+          <w:rFonts w:ascii="Consolas" w:eastAsia="Times New Roman" w:hAnsi="Consolas" w:cs="Consolas"/>
+          <w:color w:val="D4D4D4"/>
+          <w:sz w:val="21"/>
+        </w:rPr>
+        <w:t>, ...</w:t>
+      </w:r>
+      <w:r>
+        <w:rPr>
+          <w:rFonts w:ascii="Consolas" w:eastAsia="Times New Roman" w:hAnsi="Consolas" w:cs="Consolas"/>
+          <w:color w:val="4FC1FF"/>
+          <w:sz w:val="21"/>
+        </w:rPr>
+        <w:t>remainingHobbies</w:t>
+      </w:r>
+      <w:r>
+        <w:rPr>
+          <w:rFonts w:ascii="Consolas" w:eastAsia="Times New Roman" w:hAnsi="Consolas" w:cs="Consolas"/>
+          <w:color w:val="D4D4D4"/>
+          <w:sz w:val="21"/>
+        </w:rPr>
+        <w:t>] = </w:t>
+      </w:r>
+      <w:r>
+        <w:rPr>
+          <w:rFonts w:ascii="Consolas" w:eastAsia="Times New Roman" w:hAnsi="Consolas" w:cs="Consolas"/>
+          <w:color w:val="9CDCFE"/>
+          <w:sz w:val="21"/>
+        </w:rPr>
+        <w:t>hobbies</w:t>
+      </w:r>
+      <w:r>
+        <w:rPr>
+          <w:rFonts w:ascii="Consolas" w:eastAsia="Times New Roman" w:hAnsi="Consolas" w:cs="Consolas"/>
+          <w:color w:val="D4D4D4"/>
+          <w:sz w:val="21"/>
+        </w:rPr>
+        <w:t>;</w:t>
+      </w:r>
+    </w:p>
+    <w:p>
+      <w:pPr>
+        <w:pStyle w:val="ListParagraph"/>
+      </w:pPr>
+    </w:p>
+    <w:p>
+      <w:pPr>
+        <w:pStyle w:val="ListParagraph"/>
+        <w:numPr>
+          <w:ilvl w:val="0"/>
+          <w:numId w:val="15"/>
+        </w:numPr>
+      </w:pPr>
+      <w:r>
+        <w:t>Object</w:t>
+      </w:r>
+      <w:r>
+        <w:t xml:space="preserve"> </w:t>
+      </w:r>
+      <w:r>
+        <w:t>destructuring. E.g.</w:t>
+      </w:r>
+    </w:p>
+    <w:p>
+      <w:pPr>
+        <w:pStyle w:val="ListParagraph"/>
+        <w:shd w:val="clear" w:color="auto" w:fill="1E1E1E"/>
+        <w:spacing w:after="0" w:line="285" w:lineRule="atLeast"/>
+        <w:rPr>
+          <w:rFonts w:ascii="Consolas" w:eastAsia="Times New Roman" w:hAnsi="Consolas" w:cs="Consolas"/>
+          <w:color w:val="D4D4D4"/>
+          <w:sz w:val="21"/>
+        </w:rPr>
+      </w:pPr>
+      <w:r>
+        <w:rPr>
+          <w:rFonts w:ascii="Consolas" w:eastAsia="Times New Roman" w:hAnsi="Consolas" w:cs="Consolas"/>
+          <w:color w:val="569CD6"/>
+          <w:sz w:val="21"/>
+        </w:rPr>
+        <w:t>const</w:t>
+      </w:r>
+      <w:r>
+        <w:rPr>
+          <w:rFonts w:ascii="Consolas" w:eastAsia="Times New Roman" w:hAnsi="Consolas" w:cs="Consolas"/>
+          <w:color w:val="D4D4D4"/>
+          <w:sz w:val="21"/>
+        </w:rPr>
+        <w:t> </w:t>
+      </w:r>
+      <w:r>
+        <w:rPr>
+          <w:rFonts w:ascii="Consolas" w:eastAsia="Times New Roman" w:hAnsi="Consolas" w:cs="Consolas"/>
+          <w:color w:val="4FC1FF"/>
+          <w:sz w:val="21"/>
+        </w:rPr>
+        <w:t>person</w:t>
+      </w:r>
+      <w:r>
+        <w:rPr>
+          <w:rFonts w:ascii="Consolas" w:eastAsia="Times New Roman" w:hAnsi="Consolas" w:cs="Consolas"/>
+          <w:color w:val="D4D4D4"/>
+          <w:sz w:val="21"/>
+        </w:rPr>
+        <w:t> = {</w:t>
+      </w:r>
+    </w:p>
+    <w:p>
+      <w:pPr>
+        <w:pStyle w:val="ListParagraph"/>
+        <w:shd w:val="clear" w:color="auto" w:fill="1E1E1E"/>
+        <w:spacing w:after="0" w:line="285" w:lineRule="atLeast"/>
+        <w:rPr>
+          <w:rFonts w:ascii="Consolas" w:eastAsia="Times New Roman" w:hAnsi="Consolas" w:cs="Consolas"/>
+          <w:color w:val="D4D4D4"/>
+          <w:sz w:val="21"/>
+        </w:rPr>
+      </w:pPr>
+      <w:r>
+        <w:rPr>
+          <w:rFonts w:ascii="Consolas" w:eastAsia="Times New Roman" w:hAnsi="Consolas" w:cs="Consolas"/>
+          <w:color w:val="D4D4D4"/>
+          <w:sz w:val="21"/>
+        </w:rPr>
+        <w:t>  </w:t>
+      </w:r>
+      <w:r>
+        <w:rPr>
+          <w:rFonts w:ascii="Consolas" w:eastAsia="Times New Roman" w:hAnsi="Consolas" w:cs="Consolas"/>
+          <w:color w:val="9CDCFE"/>
+          <w:sz w:val="21"/>
+        </w:rPr>
+        <w:t>firstName:</w:t>
+      </w:r>
+      <w:r>
+        <w:rPr>
+          <w:rFonts w:ascii="Consolas" w:eastAsia="Times New Roman" w:hAnsi="Consolas" w:cs="Consolas"/>
+          <w:color w:val="D4D4D4"/>
+          <w:sz w:val="21"/>
+        </w:rPr>
+        <w:t> </w:t>
+      </w:r>
+      <w:r>
+        <w:rPr>
+          <w:rFonts w:ascii="Consolas" w:eastAsia="Times New Roman" w:hAnsi="Consolas" w:cs="Consolas"/>
+          <w:color w:val="CE9178"/>
+          <w:sz w:val="21"/>
+        </w:rPr>
+        <w:t>'Max'</w:t>
+      </w:r>
+      <w:r>
+        <w:rPr>
+          <w:rFonts w:ascii="Consolas" w:eastAsia="Times New Roman" w:hAnsi="Consolas" w:cs="Consolas"/>
+          <w:color w:val="D4D4D4"/>
+          <w:sz w:val="21"/>
+        </w:rPr>
+        <w:t>,</w:t>
+      </w:r>
+    </w:p>
+    <w:p>
+      <w:pPr>
+        <w:pStyle w:val="ListParagraph"/>
+        <w:shd w:val="clear" w:color="auto" w:fill="1E1E1E"/>
+        <w:spacing w:after="0" w:line="285" w:lineRule="atLeast"/>
+        <w:rPr>
+          <w:rFonts w:ascii="Consolas" w:eastAsia="Times New Roman" w:hAnsi="Consolas" w:cs="Consolas"/>
+          <w:color w:val="D4D4D4"/>
+          <w:sz w:val="21"/>
+        </w:rPr>
+      </w:pPr>
+      <w:r>
+        <w:rPr>
+          <w:rFonts w:ascii="Consolas" w:eastAsia="Times New Roman" w:hAnsi="Consolas" w:cs="Consolas"/>
+          <w:color w:val="D4D4D4"/>
+          <w:sz w:val="21"/>
+        </w:rPr>
+        <w:t>  </w:t>
+      </w:r>
+      <w:r>
+        <w:rPr>
+          <w:rFonts w:ascii="Consolas" w:eastAsia="Times New Roman" w:hAnsi="Consolas" w:cs="Consolas"/>
+          <w:color w:val="9CDCFE"/>
+          <w:sz w:val="21"/>
+        </w:rPr>
+        <w:t>age:</w:t>
+      </w:r>
+      <w:r>
+        <w:rPr>
+          <w:rFonts w:ascii="Consolas" w:eastAsia="Times New Roman" w:hAnsi="Consolas" w:cs="Consolas"/>
+          <w:color w:val="D4D4D4"/>
+          <w:sz w:val="21"/>
+        </w:rPr>
+        <w:t> </w:t>
+      </w:r>
+      <w:r>
+        <w:rPr>
+          <w:rFonts w:ascii="Consolas" w:eastAsia="Times New Roman" w:hAnsi="Consolas" w:cs="Consolas"/>
+          <w:color w:val="B5CEA8"/>
+          <w:sz w:val="21"/>
+        </w:rPr>
+        <w:t>30</w:t>
+      </w:r>
+    </w:p>
+    <w:p>
+      <w:pPr>
+        <w:pStyle w:val="ListParagraph"/>
+        <w:shd w:val="clear" w:color="auto" w:fill="1E1E1E"/>
+        <w:spacing w:after="0" w:line="285" w:lineRule="atLeast"/>
+        <w:rPr>
+          <w:rFonts w:ascii="Consolas" w:eastAsia="Times New Roman" w:hAnsi="Consolas" w:cs="Consolas"/>
+          <w:color w:val="D4D4D4"/>
+          <w:sz w:val="21"/>
+        </w:rPr>
+      </w:pPr>
+      <w:r>
+        <w:rPr>
+          <w:rFonts w:ascii="Consolas" w:eastAsia="Times New Roman" w:hAnsi="Consolas" w:cs="Consolas"/>
+          <w:color w:val="D4D4D4"/>
+          <w:sz w:val="21"/>
+        </w:rPr>
+        <w:t>};</w:t>
+      </w:r>
+    </w:p>
+    <w:p>
+      <w:pPr>
+        <w:pStyle w:val="ListParagraph"/>
+        <w:shd w:val="clear" w:color="auto" w:fill="1E1E1E"/>
+        <w:spacing w:after="0" w:line="285" w:lineRule="atLeast"/>
+        <w:rPr>
+          <w:rFonts w:ascii="Consolas" w:eastAsia="Times New Roman" w:hAnsi="Consolas" w:cs="Consolas"/>
+          <w:color w:val="D4D4D4"/>
+          <w:sz w:val="21"/>
+        </w:rPr>
+      </w:pPr>
+    </w:p>
+    <w:p>
+      <w:pPr>
+        <w:shd w:val="clear" w:color="auto" w:fill="1E1E1E"/>
+        <w:spacing w:after="0" w:line="285" w:lineRule="atLeast"/>
+        <w:ind w:left="720"/>
+        <w:rPr>
+          <w:rFonts w:ascii="Consolas" w:eastAsia="Times New Roman" w:hAnsi="Consolas" w:cs="Consolas"/>
+          <w:color w:val="D4D4D4"/>
+          <w:sz w:val="21"/>
+        </w:rPr>
+      </w:pPr>
+      <w:r>
+        <w:rPr>
+          <w:rFonts w:ascii="Consolas" w:eastAsia="Times New Roman" w:hAnsi="Consolas" w:cs="Consolas"/>
+          <w:color w:val="569CD6"/>
+          <w:sz w:val="21"/>
+        </w:rPr>
+        <w:t>const</w:t>
+      </w:r>
+      <w:r>
+        <w:rPr>
+          <w:rFonts w:ascii="Consolas" w:eastAsia="Times New Roman" w:hAnsi="Consolas" w:cs="Consolas"/>
+          <w:color w:val="D4D4D4"/>
+          <w:sz w:val="21"/>
+        </w:rPr>
+        <w:t> { </w:t>
+      </w:r>
+      <w:r>
+        <w:rPr>
+          <w:rFonts w:ascii="Consolas" w:eastAsia="Times New Roman" w:hAnsi="Consolas" w:cs="Consolas"/>
+          <w:color w:val="9CDCFE"/>
+          <w:sz w:val="21"/>
+        </w:rPr>
+        <w:t>firstName</w:t>
+      </w:r>
+      <w:r>
+        <w:rPr>
+          <w:rFonts w:ascii="Consolas" w:eastAsia="Times New Roman" w:hAnsi="Consolas" w:cs="Consolas"/>
+          <w:color w:val="D4D4D4"/>
+          <w:sz w:val="21"/>
+        </w:rPr>
+        <w:t>: </w:t>
+      </w:r>
+      <w:r>
+        <w:rPr>
+          <w:rFonts w:ascii="Consolas" w:eastAsia="Times New Roman" w:hAnsi="Consolas" w:cs="Consolas"/>
+          <w:color w:val="4FC1FF"/>
+          <w:sz w:val="21"/>
+        </w:rPr>
+        <w:t>userName</w:t>
+      </w:r>
+      <w:r>
+        <w:rPr>
+          <w:rFonts w:ascii="Consolas" w:eastAsia="Times New Roman" w:hAnsi="Consolas" w:cs="Consolas"/>
+          <w:color w:val="D4D4D4"/>
+          <w:sz w:val="21"/>
+        </w:rPr>
+        <w:t>, </w:t>
+      </w:r>
+      <w:r>
+        <w:rPr>
+          <w:rFonts w:ascii="Consolas" w:eastAsia="Times New Roman" w:hAnsi="Consolas" w:cs="Consolas"/>
+          <w:color w:val="4FC1FF"/>
+          <w:sz w:val="21"/>
+        </w:rPr>
+        <w:t>age</w:t>
+      </w:r>
+      <w:r>
+        <w:rPr>
+          <w:rFonts w:ascii="Consolas" w:eastAsia="Times New Roman" w:hAnsi="Consolas" w:cs="Consolas"/>
+          <w:color w:val="D4D4D4"/>
+          <w:sz w:val="21"/>
+        </w:rPr>
+        <w:t> } = </w:t>
+      </w:r>
+      <w:r>
+        <w:rPr>
+          <w:rFonts w:ascii="Consolas" w:eastAsia="Times New Roman" w:hAnsi="Consolas" w:cs="Consolas"/>
+          <w:color w:val="4FC1FF"/>
+          <w:sz w:val="21"/>
+        </w:rPr>
+        <w:t>person</w:t>
+      </w:r>
+      <w:r>
+        <w:rPr>
+          <w:rFonts w:ascii="Consolas" w:eastAsia="Times New Roman" w:hAnsi="Consolas" w:cs="Consolas"/>
+          <w:color w:val="D4D4D4"/>
+          <w:sz w:val="21"/>
+        </w:rPr>
+        <w:t>; </w:t>
+      </w:r>
+      <w:r>
+        <w:rPr>
+          <w:rFonts w:ascii="Consolas" w:eastAsia="Times New Roman" w:hAnsi="Consolas" w:cs="Consolas"/>
+          <w:color w:val="D4D4D4"/>
+          <w:sz w:val="21"/>
+        </w:rPr>
+        <w:br/>
+      </w:r>
+      <w:r>
+        <w:rPr>
+          <w:rFonts w:ascii="Consolas" w:eastAsia="Times New Roman" w:hAnsi="Consolas" w:cs="Consolas"/>
+          <w:color w:val="6A9955"/>
+          <w:sz w:val="21"/>
+        </w:rPr>
+        <w:t>// storing firstName into another variable </w:t>
+      </w:r>
+      <w:r>
+        <w:rPr>
+          <w:rFonts w:ascii="Consolas" w:eastAsia="Times New Roman" w:hAnsi="Consolas" w:cs="Consolas"/>
+          <w:color w:val="6A9955"/>
+          <w:sz w:val="21"/>
+        </w:rPr>
+        <w:t>username, so an alias</w:t>
+      </w:r>
+    </w:p>
+    <w:p>
+      <w:pPr>
+        <w:pStyle w:val="ListParagraph"/>
+        <w:shd w:val="clear" w:color="auto" w:fill="1E1E1E"/>
+        <w:spacing w:after="0" w:line="285" w:lineRule="atLeast"/>
+        <w:rPr>
+          <w:rFonts w:ascii="Consolas" w:eastAsia="Times New Roman" w:hAnsi="Consolas" w:cs="Consolas"/>
+          <w:color w:val="D4D4D4"/>
+          <w:sz w:val="21"/>
+        </w:rPr>
+      </w:pPr>
+    </w:p>
+    <w:p>
+      <w:pPr>
+        <w:pStyle w:val="ListParagraph"/>
+        <w:shd w:val="clear" w:color="auto" w:fill="1E1E1E"/>
+        <w:spacing w:after="0" w:line="285" w:lineRule="atLeast"/>
+        <w:rPr>
+          <w:rFonts w:ascii="Consolas" w:eastAsia="Times New Roman" w:hAnsi="Consolas" w:cs="Consolas"/>
+          <w:color w:val="D4D4D4"/>
+          <w:sz w:val="21"/>
+        </w:rPr>
+      </w:pPr>
+    </w:p>
+    <w:p>
+      <w:pPr>
+        <w:pStyle w:val="ListParagraph"/>
+        <w:shd w:val="clear" w:color="auto" w:fill="1E1E1E"/>
+        <w:spacing w:after="0" w:line="285" w:lineRule="atLeast"/>
+        <w:rPr>
+          <w:rFonts w:ascii="Consolas" w:eastAsia="Times New Roman" w:hAnsi="Consolas" w:cs="Consolas"/>
+          <w:color w:val="D4D4D4"/>
+          <w:sz w:val="21"/>
+        </w:rPr>
+      </w:pPr>
+      <w:r>
+        <w:rPr>
+          <w:rFonts w:ascii="Consolas" w:eastAsia="Times New Roman" w:hAnsi="Consolas" w:cs="Consolas"/>
+          <w:color w:val="9CDCFE"/>
+          <w:sz w:val="21"/>
+        </w:rPr>
+        <w:t>console</w:t>
+      </w:r>
+      <w:r>
+        <w:rPr>
+          <w:rFonts w:ascii="Consolas" w:eastAsia="Times New Roman" w:hAnsi="Consolas" w:cs="Consolas"/>
+          <w:color w:val="D4D4D4"/>
+          <w:sz w:val="21"/>
+        </w:rPr>
+        <w:t>.</w:t>
+      </w:r>
+      <w:r>
+        <w:rPr>
+          <w:rFonts w:ascii="Consolas" w:eastAsia="Times New Roman" w:hAnsi="Consolas" w:cs="Consolas"/>
+          <w:color w:val="DCDCAA"/>
+          <w:sz w:val="21"/>
+        </w:rPr>
+        <w:t>log</w:t>
+      </w:r>
+      <w:r>
+        <w:rPr>
+          <w:rFonts w:ascii="Consolas" w:eastAsia="Times New Roman" w:hAnsi="Consolas" w:cs="Consolas"/>
+          <w:color w:val="D4D4D4"/>
+          <w:sz w:val="21"/>
+        </w:rPr>
+        <w:t>(</w:t>
+      </w:r>
+      <w:r>
+        <w:rPr>
+          <w:rFonts w:ascii="Consolas" w:eastAsia="Times New Roman" w:hAnsi="Consolas" w:cs="Consolas"/>
+          <w:color w:val="4FC1FF"/>
+          <w:sz w:val="21"/>
+        </w:rPr>
+        <w:t>userName</w:t>
+      </w:r>
+      <w:r>
+        <w:rPr>
+          <w:rFonts w:ascii="Consolas" w:eastAsia="Times New Roman" w:hAnsi="Consolas" w:cs="Consolas"/>
+          <w:color w:val="D4D4D4"/>
+          <w:sz w:val="21"/>
+        </w:rPr>
+        <w:t>, </w:t>
+      </w:r>
+      <w:r>
+        <w:rPr>
+          <w:rFonts w:ascii="Consolas" w:eastAsia="Times New Roman" w:hAnsi="Consolas" w:cs="Consolas"/>
+          <w:color w:val="4FC1FF"/>
+          <w:sz w:val="21"/>
+        </w:rPr>
+        <w:t>age</w:t>
+      </w:r>
+      <w:r>
+        <w:rPr>
+          <w:rFonts w:ascii="Consolas" w:eastAsia="Times New Roman" w:hAnsi="Consolas" w:cs="Consolas"/>
+          <w:color w:val="D4D4D4"/>
+          <w:sz w:val="21"/>
+        </w:rPr>
+        <w:t>, </w:t>
+      </w:r>
+      <w:r>
+        <w:rPr>
+          <w:rFonts w:ascii="Consolas" w:eastAsia="Times New Roman" w:hAnsi="Consolas" w:cs="Consolas"/>
+          <w:color w:val="4FC1FF"/>
+          <w:sz w:val="21"/>
+        </w:rPr>
+        <w:t>person</w:t>
+      </w:r>
+      <w:r>
+        <w:rPr>
+          <w:rFonts w:ascii="Consolas" w:eastAsia="Times New Roman" w:hAnsi="Consolas" w:cs="Consolas"/>
+          <w:color w:val="D4D4D4"/>
+          <w:sz w:val="21"/>
+        </w:rPr>
+        <w:t>);</w:t>
+      </w:r>
+    </w:p>
+    <w:p>
+      <w:pPr>
+        <w:pStyle w:val="ListParagraph"/>
+      </w:pPr>
+    </w:p>
+    <w:p>
+      <w:pPr>
+        <w:pStyle w:val="ListParagraph"/>
+        <w:numPr>
+          <w:ilvl w:val="0"/>
+          <w:numId w:val="15"/>
+        </w:numPr>
+      </w:pPr>
+      <w:r>
+        <w:t>The</w:t>
+      </w:r>
+      <w:r>
+        <w:t xml:space="preserve"> important thing here is for array destructuring, e</w:t>
+      </w:r>
+      <w:r>
+        <w:t>lements are pulled out in order because an array is an ordered list</w:t>
+      </w:r>
+      <w:r>
+        <w:t>. However</w:t>
+      </w:r>
+      <w:r>
+        <w:t xml:space="preserve"> in </w:t>
+      </w:r>
+      <w:r>
+        <w:t xml:space="preserve">case of object </w:t>
+      </w:r>
+      <w:r>
+        <w:t>destructuring</w:t>
+      </w:r>
+      <w:r>
+        <w:t>, t</w:t>
+      </w:r>
+      <w:r>
+        <w:t>he order is not always guaranteed and therefore we don't pull elements out by position, but by key</w:t>
+      </w:r>
+      <w:r>
+        <w:t xml:space="preserve"> </w:t>
+      </w:r>
+      <w:r>
+        <w:t>name</w:t>
+      </w:r>
+      <w:r>
+        <w:t xml:space="preserve"> (mentioned in the object)</w:t>
+      </w:r>
+      <w:r>
+        <w:t>.</w:t>
+      </w:r>
+    </w:p>
+    <w:p>
+      <w:pPr>
+        <w:pStyle w:val="Heading2"/>
+      </w:pPr>
+      <w:r>
+        <w:t>How Code Gets Compiled</w:t>
+      </w:r>
+    </w:p>
+    <w:p>
+      <w:pPr>
+        <w:pStyle w:val="ListParagraph"/>
+        <w:numPr>
+          <w:ilvl w:val="0"/>
+          <w:numId w:val="15"/>
+        </w:numPr>
+      </w:pPr>
+      <w:r>
+        <w:t>TypeScript compiles your code not just from typescript only features to regular JavaScript, but also</w:t>
+      </w:r>
+      <w:r>
+        <w:t xml:space="preserve"> </w:t>
+      </w:r>
+      <w:r>
+        <w:t>from modern JavaScript to old JavaScript if you tell TypeScript to do so</w:t>
+      </w:r>
+      <w:r>
+        <w:t xml:space="preserve"> (via tsconfig.json setting)</w:t>
+      </w:r>
+      <w:r>
+        <w:t>.</w:t>
+      </w:r>
+    </w:p>
+    <w:p>
+      <w:pPr>
+        <w:pStyle w:val="ListParagraph"/>
+        <w:numPr>
+          <w:ilvl w:val="0"/>
+          <w:numId w:val="15"/>
+        </w:numPr>
+      </w:pPr>
+      <w:r>
+        <w:t>So .js code generated for "target": "es5</w:t>
+      </w:r>
+      <w:r>
+        <w:t xml:space="preserve">" </w:t>
+      </w:r>
+      <w:r>
+        <w:t xml:space="preserve">will be different than </w:t>
+      </w:r>
+      <w:r>
+        <w:t>"target": "es6"</w:t>
+      </w:r>
+      <w:r>
+        <w:t xml:space="preserve"> as TS has to check which features are supported in ES5 vs ES6.</w:t>
+      </w:r>
+    </w:p>
+    <w:p/>
+    <w:p>
       <w:bookmarkStart w:id="0" w:name="_GoBack"/>
       <w:bookmarkEnd w:id="0"/>
     </w:p>
@@ -1908,18 +3610,11 @@
     <w:p/>
     <w:p/>
     <w:p/>
-    <w:p/>
-    <w:p/>
-    <w:p/>
-    <w:p/>
-    <w:p/>
-    <w:p/>
     <w:p>
       <w:pPr>
         <w:pStyle w:val="Heading1"/>
       </w:pPr>
       <w:r>
-        <w:lastRenderedPageBreak/>
         <w:t>Tips and Tricks</w:t>
       </w:r>
     </w:p>
@@ -2665,6 +4360,119 @@
     </w:lvl>
   </w:abstractNum>
   <w:abstractNum w:abstractNumId="6">
+    <w:nsid w:val="36411CB9"/>
+    <w:multiLevelType w:val="hybridMultilevel"/>
+    <w:tmpl w:val="7220D636"/>
+    <w:lvl w:ilvl="0" w:tplc="04090001">
+      <w:start w:val="1"/>
+      <w:numFmt w:val="bullet"/>
+      <w:lvlText w:val=""/>
+      <w:lvlJc w:val="left"/>
+      <w:pPr>
+        <w:ind w:left="720" w:hanging="360"/>
+      </w:pPr>
+      <w:rPr>
+        <w:rFonts w:ascii="Symbol" w:hAnsi="Symbol" w:hint="default"/>
+      </w:rPr>
+    </w:lvl>
+    <w:lvl w:ilvl="1" w:tplc="04090003">
+      <w:start w:val="1"/>
+      <w:numFmt w:val="bullet"/>
+      <w:lvlText w:val="o"/>
+      <w:lvlJc w:val="left"/>
+      <w:pPr>
+        <w:ind w:left="1440" w:hanging="360"/>
+      </w:pPr>
+      <w:rPr>
+        <w:rFonts w:ascii="Courier New" w:hAnsi="Courier New" w:cs="Courier New" w:hint="default"/>
+      </w:rPr>
+    </w:lvl>
+    <w:lvl w:ilvl="2" w:tplc="04090005" w:tentative="1">
+      <w:start w:val="1"/>
+      <w:numFmt w:val="bullet"/>
+      <w:lvlText w:val=""/>
+      <w:lvlJc w:val="left"/>
+      <w:pPr>
+        <w:ind w:left="2160" w:hanging="360"/>
+      </w:pPr>
+      <w:rPr>
+        <w:rFonts w:ascii="Wingdings" w:hAnsi="Wingdings" w:hint="default"/>
+      </w:rPr>
+    </w:lvl>
+    <w:lvl w:ilvl="3" w:tplc="04090001" w:tentative="1">
+      <w:start w:val="1"/>
+      <w:numFmt w:val="bullet"/>
+      <w:lvlText w:val=""/>
+      <w:lvlJc w:val="left"/>
+      <w:pPr>
+        <w:ind w:left="2880" w:hanging="360"/>
+      </w:pPr>
+      <w:rPr>
+        <w:rFonts w:ascii="Symbol" w:hAnsi="Symbol" w:hint="default"/>
+      </w:rPr>
+    </w:lvl>
+    <w:lvl w:ilvl="4" w:tplc="04090003" w:tentative="1">
+      <w:start w:val="1"/>
+      <w:numFmt w:val="bullet"/>
+      <w:lvlText w:val="o"/>
+      <w:lvlJc w:val="left"/>
+      <w:pPr>
+        <w:ind w:left="3600" w:hanging="360"/>
+      </w:pPr>
+      <w:rPr>
+        <w:rFonts w:ascii="Courier New" w:hAnsi="Courier New" w:cs="Courier New" w:hint="default"/>
+      </w:rPr>
+    </w:lvl>
+    <w:lvl w:ilvl="5" w:tplc="04090005" w:tentative="1">
+      <w:start w:val="1"/>
+      <w:numFmt w:val="bullet"/>
+      <w:lvlText w:val=""/>
+      <w:lvlJc w:val="left"/>
+      <w:pPr>
+        <w:ind w:left="4320" w:hanging="360"/>
+      </w:pPr>
+      <w:rPr>
+        <w:rFonts w:ascii="Wingdings" w:hAnsi="Wingdings" w:hint="default"/>
+      </w:rPr>
+    </w:lvl>
+    <w:lvl w:ilvl="6" w:tplc="04090001" w:tentative="1">
+      <w:start w:val="1"/>
+      <w:numFmt w:val="bullet"/>
+      <w:lvlText w:val=""/>
+      <w:lvlJc w:val="left"/>
+      <w:pPr>
+        <w:ind w:left="5040" w:hanging="360"/>
+      </w:pPr>
+      <w:rPr>
+        <w:rFonts w:ascii="Symbol" w:hAnsi="Symbol" w:hint="default"/>
+      </w:rPr>
+    </w:lvl>
+    <w:lvl w:ilvl="7" w:tplc="04090003" w:tentative="1">
+      <w:start w:val="1"/>
+      <w:numFmt w:val="bullet"/>
+      <w:lvlText w:val="o"/>
+      <w:lvlJc w:val="left"/>
+      <w:pPr>
+        <w:ind w:left="5760" w:hanging="360"/>
+      </w:pPr>
+      <w:rPr>
+        <w:rFonts w:ascii="Courier New" w:hAnsi="Courier New" w:cs="Courier New" w:hint="default"/>
+      </w:rPr>
+    </w:lvl>
+    <w:lvl w:ilvl="8" w:tplc="04090005" w:tentative="1">
+      <w:start w:val="1"/>
+      <w:numFmt w:val="bullet"/>
+      <w:lvlText w:val=""/>
+      <w:lvlJc w:val="left"/>
+      <w:pPr>
+        <w:ind w:left="6480" w:hanging="360"/>
+      </w:pPr>
+      <w:rPr>
+        <w:rFonts w:ascii="Wingdings" w:hAnsi="Wingdings" w:hint="default"/>
+      </w:rPr>
+    </w:lvl>
+  </w:abstractNum>
+  <w:abstractNum w:abstractNumId="7">
     <w:nsid w:val="464E696A"/>
     <w:multiLevelType w:val="hybridMultilevel"/>
     <w:tmpl w:val="BDDE8642"/>
@@ -2777,7 +4585,120 @@
       </w:rPr>
     </w:lvl>
   </w:abstractNum>
-  <w:abstractNum w:abstractNumId="7">
+  <w:abstractNum w:abstractNumId="8">
+    <w:nsid w:val="46865321"/>
+    <w:multiLevelType w:val="hybridMultilevel"/>
+    <w:tmpl w:val="D7349930"/>
+    <w:lvl w:ilvl="0" w:tplc="04090001">
+      <w:start w:val="1"/>
+      <w:numFmt w:val="bullet"/>
+      <w:lvlText w:val=""/>
+      <w:lvlJc w:val="left"/>
+      <w:pPr>
+        <w:ind w:left="720" w:hanging="360"/>
+      </w:pPr>
+      <w:rPr>
+        <w:rFonts w:ascii="Symbol" w:hAnsi="Symbol" w:hint="default"/>
+      </w:rPr>
+    </w:lvl>
+    <w:lvl w:ilvl="1" w:tplc="04090003" w:tentative="1">
+      <w:start w:val="1"/>
+      <w:numFmt w:val="bullet"/>
+      <w:lvlText w:val="o"/>
+      <w:lvlJc w:val="left"/>
+      <w:pPr>
+        <w:ind w:left="1440" w:hanging="360"/>
+      </w:pPr>
+      <w:rPr>
+        <w:rFonts w:ascii="Courier New" w:hAnsi="Courier New" w:cs="Courier New" w:hint="default"/>
+      </w:rPr>
+    </w:lvl>
+    <w:lvl w:ilvl="2" w:tplc="04090005" w:tentative="1">
+      <w:start w:val="1"/>
+      <w:numFmt w:val="bullet"/>
+      <w:lvlText w:val=""/>
+      <w:lvlJc w:val="left"/>
+      <w:pPr>
+        <w:ind w:left="2160" w:hanging="360"/>
+      </w:pPr>
+      <w:rPr>
+        <w:rFonts w:ascii="Wingdings" w:hAnsi="Wingdings" w:hint="default"/>
+      </w:rPr>
+    </w:lvl>
+    <w:lvl w:ilvl="3" w:tplc="04090001" w:tentative="1">
+      <w:start w:val="1"/>
+      <w:numFmt w:val="bullet"/>
+      <w:lvlText w:val=""/>
+      <w:lvlJc w:val="left"/>
+      <w:pPr>
+        <w:ind w:left="2880" w:hanging="360"/>
+      </w:pPr>
+      <w:rPr>
+        <w:rFonts w:ascii="Symbol" w:hAnsi="Symbol" w:hint="default"/>
+      </w:rPr>
+    </w:lvl>
+    <w:lvl w:ilvl="4" w:tplc="04090003" w:tentative="1">
+      <w:start w:val="1"/>
+      <w:numFmt w:val="bullet"/>
+      <w:lvlText w:val="o"/>
+      <w:lvlJc w:val="left"/>
+      <w:pPr>
+        <w:ind w:left="3600" w:hanging="360"/>
+      </w:pPr>
+      <w:rPr>
+        <w:rFonts w:ascii="Courier New" w:hAnsi="Courier New" w:cs="Courier New" w:hint="default"/>
+      </w:rPr>
+    </w:lvl>
+    <w:lvl w:ilvl="5" w:tplc="04090005" w:tentative="1">
+      <w:start w:val="1"/>
+      <w:numFmt w:val="bullet"/>
+      <w:lvlText w:val=""/>
+      <w:lvlJc w:val="left"/>
+      <w:pPr>
+        <w:ind w:left="4320" w:hanging="360"/>
+      </w:pPr>
+      <w:rPr>
+        <w:rFonts w:ascii="Wingdings" w:hAnsi="Wingdings" w:hint="default"/>
+      </w:rPr>
+    </w:lvl>
+    <w:lvl w:ilvl="6" w:tplc="04090001" w:tentative="1">
+      <w:start w:val="1"/>
+      <w:numFmt w:val="bullet"/>
+      <w:lvlText w:val=""/>
+      <w:lvlJc w:val="left"/>
+      <w:pPr>
+        <w:ind w:left="5040" w:hanging="360"/>
+      </w:pPr>
+      <w:rPr>
+        <w:rFonts w:ascii="Symbol" w:hAnsi="Symbol" w:hint="default"/>
+      </w:rPr>
+    </w:lvl>
+    <w:lvl w:ilvl="7" w:tplc="04090003" w:tentative="1">
+      <w:start w:val="1"/>
+      <w:numFmt w:val="bullet"/>
+      <w:lvlText w:val="o"/>
+      <w:lvlJc w:val="left"/>
+      <w:pPr>
+        <w:ind w:left="5760" w:hanging="360"/>
+      </w:pPr>
+      <w:rPr>
+        <w:rFonts w:ascii="Courier New" w:hAnsi="Courier New" w:cs="Courier New" w:hint="default"/>
+      </w:rPr>
+    </w:lvl>
+    <w:lvl w:ilvl="8" w:tplc="04090005" w:tentative="1">
+      <w:start w:val="1"/>
+      <w:numFmt w:val="bullet"/>
+      <w:lvlText w:val=""/>
+      <w:lvlJc w:val="left"/>
+      <w:pPr>
+        <w:ind w:left="6480" w:hanging="360"/>
+      </w:pPr>
+      <w:rPr>
+        <w:rFonts w:ascii="Wingdings" w:hAnsi="Wingdings" w:hint="default"/>
+      </w:rPr>
+    </w:lvl>
+  </w:abstractNum>
+  <w:abstractNum w:abstractNumId="9">
     <w:nsid w:val="499A6430"/>
     <w:multiLevelType w:val="hybridMultilevel"/>
     <w:tmpl w:val="045A676A"/>
@@ -2890,7 +4811,7 @@
       </w:rPr>
     </w:lvl>
   </w:abstractNum>
-  <w:abstractNum w:abstractNumId="8">
+  <w:abstractNum w:abstractNumId="10">
     <w:nsid w:val="4E834D59"/>
     <w:multiLevelType w:val="hybridMultilevel"/>
     <w:tmpl w:val="2D3E0AA4"/>
@@ -3003,7 +4924,7 @@
       </w:rPr>
     </w:lvl>
   </w:abstractNum>
-  <w:abstractNum w:abstractNumId="9">
+  <w:abstractNum w:abstractNumId="11">
     <w:nsid w:val="4EE62488"/>
     <w:multiLevelType w:val="hybridMultilevel"/>
     <w:tmpl w:val="61C89E58"/>
@@ -3116,7 +5037,120 @@
       </w:rPr>
     </w:lvl>
   </w:abstractNum>
-  <w:abstractNum w:abstractNumId="10">
+  <w:abstractNum w:abstractNumId="12">
+    <w:nsid w:val="51486FE2"/>
+    <w:multiLevelType w:val="hybridMultilevel"/>
+    <w:tmpl w:val="32CACDDE"/>
+    <w:lvl w:ilvl="0" w:tplc="04090001">
+      <w:start w:val="1"/>
+      <w:numFmt w:val="bullet"/>
+      <w:lvlText w:val=""/>
+      <w:lvlJc w:val="left"/>
+      <w:pPr>
+        <w:ind w:left="720" w:hanging="360"/>
+      </w:pPr>
+      <w:rPr>
+        <w:rFonts w:ascii="Symbol" w:hAnsi="Symbol" w:hint="default"/>
+      </w:rPr>
+    </w:lvl>
+    <w:lvl w:ilvl="1" w:tplc="04090003" w:tentative="1">
+      <w:start w:val="1"/>
+      <w:numFmt w:val="bullet"/>
+      <w:lvlText w:val="o"/>
+      <w:lvlJc w:val="left"/>
+      <w:pPr>
+        <w:ind w:left="1440" w:hanging="360"/>
+      </w:pPr>
+      <w:rPr>
+        <w:rFonts w:ascii="Courier New" w:hAnsi="Courier New" w:cs="Courier New" w:hint="default"/>
+      </w:rPr>
+    </w:lvl>
+    <w:lvl w:ilvl="2" w:tplc="04090005" w:tentative="1">
+      <w:start w:val="1"/>
+      <w:numFmt w:val="bullet"/>
+      <w:lvlText w:val=""/>
+      <w:lvlJc w:val="left"/>
+      <w:pPr>
+        <w:ind w:left="2160" w:hanging="360"/>
+      </w:pPr>
+      <w:rPr>
+        <w:rFonts w:ascii="Wingdings" w:hAnsi="Wingdings" w:hint="default"/>
+      </w:rPr>
+    </w:lvl>
+    <w:lvl w:ilvl="3" w:tplc="04090001" w:tentative="1">
+      <w:start w:val="1"/>
+      <w:numFmt w:val="bullet"/>
+      <w:lvlText w:val=""/>
+      <w:lvlJc w:val="left"/>
+      <w:pPr>
+        <w:ind w:left="2880" w:hanging="360"/>
+      </w:pPr>
+      <w:rPr>
+        <w:rFonts w:ascii="Symbol" w:hAnsi="Symbol" w:hint="default"/>
+      </w:rPr>
+    </w:lvl>
+    <w:lvl w:ilvl="4" w:tplc="04090003" w:tentative="1">
+      <w:start w:val="1"/>
+      <w:numFmt w:val="bullet"/>
+      <w:lvlText w:val="o"/>
+      <w:lvlJc w:val="left"/>
+      <w:pPr>
+        <w:ind w:left="3600" w:hanging="360"/>
+      </w:pPr>
+      <w:rPr>
+        <w:rFonts w:ascii="Courier New" w:hAnsi="Courier New" w:cs="Courier New" w:hint="default"/>
+      </w:rPr>
+    </w:lvl>
+    <w:lvl w:ilvl="5" w:tplc="04090005" w:tentative="1">
+      <w:start w:val="1"/>
+      <w:numFmt w:val="bullet"/>
+      <w:lvlText w:val=""/>
+      <w:lvlJc w:val="left"/>
+      <w:pPr>
+        <w:ind w:left="4320" w:hanging="360"/>
+      </w:pPr>
+      <w:rPr>
+        <w:rFonts w:ascii="Wingdings" w:hAnsi="Wingdings" w:hint="default"/>
+      </w:rPr>
+    </w:lvl>
+    <w:lvl w:ilvl="6" w:tplc="04090001" w:tentative="1">
+      <w:start w:val="1"/>
+      <w:numFmt w:val="bullet"/>
+      <w:lvlText w:val=""/>
+      <w:lvlJc w:val="left"/>
+      <w:pPr>
+        <w:ind w:left="5040" w:hanging="360"/>
+      </w:pPr>
+      <w:rPr>
+        <w:rFonts w:ascii="Symbol" w:hAnsi="Symbol" w:hint="default"/>
+      </w:rPr>
+    </w:lvl>
+    <w:lvl w:ilvl="7" w:tplc="04090003" w:tentative="1">
+      <w:start w:val="1"/>
+      <w:numFmt w:val="bullet"/>
+      <w:lvlText w:val="o"/>
+      <w:lvlJc w:val="left"/>
+      <w:pPr>
+        <w:ind w:left="5760" w:hanging="360"/>
+      </w:pPr>
+      <w:rPr>
+        <w:rFonts w:ascii="Courier New" w:hAnsi="Courier New" w:cs="Courier New" w:hint="default"/>
+      </w:rPr>
+    </w:lvl>
+    <w:lvl w:ilvl="8" w:tplc="04090005" w:tentative="1">
+      <w:start w:val="1"/>
+      <w:numFmt w:val="bullet"/>
+      <w:lvlText w:val=""/>
+      <w:lvlJc w:val="left"/>
+      <w:pPr>
+        <w:ind w:left="6480" w:hanging="360"/>
+      </w:pPr>
+      <w:rPr>
+        <w:rFonts w:ascii="Wingdings" w:hAnsi="Wingdings" w:hint="default"/>
+      </w:rPr>
+    </w:lvl>
+  </w:abstractNum>
+  <w:abstractNum w:abstractNumId="13">
     <w:nsid w:val="5C3F2062"/>
     <w:multiLevelType w:val="hybridMultilevel"/>
     <w:tmpl w:val="1E8C47A6"/>
@@ -3229,7 +5263,7 @@
       </w:rPr>
     </w:lvl>
   </w:abstractNum>
-  <w:abstractNum w:abstractNumId="11">
+  <w:abstractNum w:abstractNumId="14">
     <w:nsid w:val="699849F1"/>
     <w:multiLevelType w:val="hybridMultilevel"/>
     <w:tmpl w:val="B3622AEA"/>
@@ -3343,42 +5377,51 @@
     </w:lvl>
   </w:abstractNum>
   <w:num w:numId="1">
+    <w:abstractNumId w:val="6"/>
+  </w:num>
+  <w:num w:numId="2">
+    <w:abstractNumId w:val="10"/>
+  </w:num>
+  <w:num w:numId="3">
+    <w:abstractNumId w:val="1"/>
+  </w:num>
+  <w:num w:numId="4">
+    <w:abstractNumId w:val="9"/>
+  </w:num>
+  <w:num w:numId="5">
+    <w:abstractNumId w:val="14"/>
+  </w:num>
+  <w:num w:numId="6">
+    <w:abstractNumId w:val="4"/>
+  </w:num>
+  <w:num w:numId="7">
+    <w:abstractNumId w:val="11"/>
+  </w:num>
+  <w:num w:numId="8">
+    <w:abstractNumId w:val="5"/>
+  </w:num>
+  <w:num w:numId="9">
+    <w:abstractNumId w:val="2"/>
+  </w:num>
+  <w:num w:numId="10">
+    <w:abstractNumId w:val="13"/>
+  </w:num>
+  <w:num w:numId="11">
+    <w:abstractNumId w:val="7"/>
+  </w:num>
+  <w:num w:numId="12">
+    <w:abstractNumId w:val="0"/>
+  </w:num>
+  <w:num w:numId="13">
+    <w:abstractNumId w:val="3"/>
+  </w:num>
+  <w:num w:numId="14">
     <w:abstractNumId w:val="8"/>
   </w:num>
-  <w:num w:numId="2">
-    <w:abstractNumId w:val="1"/>
+  <w:num w:numId="15">
+    <w:abstractNumId w:val="12"/>
   </w:num>
-  <w:num w:numId="3">
-    <w:abstractNumId w:val="7"/>
-  </w:num>
-  <w:num w:numId="4">
-    <w:abstractNumId w:val="11"/>
-  </w:num>
-  <w:num w:numId="5">
-    <w:abstractNumId w:val="4"/>
-  </w:num>
-  <w:num w:numId="6">
-    <w:abstractNumId w:val="9"/>
-  </w:num>
-  <w:num w:numId="7">
-    <w:abstractNumId w:val="5"/>
-  </w:num>
-  <w:num w:numId="8">
-    <w:abstractNumId w:val="2"/>
-  </w:num>
-  <w:num w:numId="9">
-    <w:abstractNumId w:val="10"/>
-  </w:num>
-  <w:num w:numId="10">
-    <w:abstractNumId w:val="6"/>
-  </w:num>
-  <w:num w:numId="11">
-    <w:abstractNumId w:val="0"/>
-  </w:num>
-  <w:num w:numId="12">
-    <w:abstractNumId w:val="3"/>
-  </w:num>
-  <w:numIdMacAtCleanup w:val="12"/>
+  <w:numIdMacAtCleanup w:val="15"/>
 </w:numbering>
 </file>
 
@@ -5046,7 +7089,7 @@
 </file>
 
 <file path=customXml/itemProps1.xml><?xml version="1.0" encoding="utf-8"?>
-<ds:datastoreItem xmlns:ds="http://schemas.openxmlformats.org/officeDocument/2006/customXml" ds:itemID="{C4AE775F-1B57-4D0D-9FC1-08212E4FA142}">
+<ds:datastoreItem xmlns:ds="http://schemas.openxmlformats.org/officeDocument/2006/customXml" ds:itemID="{FA51DECD-2B50-40D3-AAE7-0DD681D79604}">
   <ds:schemaRefs>
     <ds:schemaRef ds:uri="http://schemas.openxmlformats.org/officeDocument/2006/bibliography"/>
   </ds:schemaRefs>

</xml_diff>

<commit_message>
Using Webpack with TypeScript
</commit_message>
<xml_diff>
--- a/Resources/Understanding TypeScript - Notes.docx
+++ b/Resources/Understanding TypeScript - Notes.docx
@@ -13731,6 +13731,1054 @@
       </w:r>
     </w:p>
     <w:p/>
+    <w:p>
+      <w:pPr>
+        <w:pStyle w:val="Heading2"/>
+      </w:pPr>
+      <w:r>
+        <w:t>Notes</w:t>
+      </w:r>
+    </w:p>
+    <w:p>
+      <w:pPr>
+        <w:pStyle w:val="ListParagraph"/>
+        <w:numPr>
+          <w:ilvl w:val="0"/>
+          <w:numId w:val="39"/>
+        </w:numPr>
+      </w:pPr>
+      <w:r>
+        <w:t>Refer -</w:t>
+      </w:r>
+      <w:r>
+        <w:t xml:space="preserve"> </w:t>
+      </w:r>
+      <w:hyperlink r:id="rId21" w:tooltip="11-generics" w:history="1">
+        <w:r>
+          <w:rPr>
+            <w:rStyle w:val="Hyperlink"/>
+            <w:rFonts w:cs="Segoe UI"/>
+            <w:sz w:val="21"/>
+            <w:shd w:val="clear" w:color="auto" w:fill="F6F8FA"/>
+          </w:rPr>
+          <w:t>11-generics</w:t>
+        </w:r>
+      </w:hyperlink>
+    </w:p>
+    <w:p/>
+    <w:p/>
+    <w:p/>
+    <w:p/>
+    <w:p/>
+    <w:p/>
+    <w:p>
+      <w:pPr>
+        <w:pStyle w:val="Heading1"/>
+      </w:pPr>
+      <w:r>
+        <w:lastRenderedPageBreak/>
+        <w:t>Decorators</w:t>
+      </w:r>
+    </w:p>
+    <w:p>
+      <w:pPr>
+        <w:pStyle w:val="ListParagraph"/>
+        <w:numPr>
+          <w:ilvl w:val="0"/>
+          <w:numId w:val="39"/>
+        </w:numPr>
+      </w:pPr>
+      <w:r>
+        <w:t>Decorator</w:t>
+      </w:r>
+      <w:r>
+        <w:t>s are a feature which can be very useful for metaprogramming.</w:t>
+      </w:r>
+    </w:p>
+    <w:p>
+      <w:pPr>
+        <w:pStyle w:val="ListParagraph"/>
+        <w:numPr>
+          <w:ilvl w:val="0"/>
+          <w:numId w:val="39"/>
+        </w:numPr>
+      </w:pPr>
+      <w:r>
+        <w:t>M</w:t>
+      </w:r>
+      <w:r>
+        <w:t>etaprogramming me</w:t>
+      </w:r>
+      <w:r>
+        <w:t xml:space="preserve">ans </w:t>
+      </w:r>
+      <w:r>
+        <w:t>that you typically won't use decorator's that often to have a direct impact on the end users</w:t>
+      </w:r>
+      <w:r>
+        <w:t xml:space="preserve"> of your page, instead decorator</w:t>
+      </w:r>
+      <w:r>
+        <w:t>s are a particularly well suited instrument</w:t>
+      </w:r>
+      <w:r>
+        <w:t xml:space="preserve"> </w:t>
+      </w:r>
+      <w:r>
+        <w:t>for writing code, which is then easier to use by other developers.</w:t>
+      </w:r>
+    </w:p>
+    <w:p>
+      <w:pPr>
+        <w:pStyle w:val="Heading2"/>
+      </w:pPr>
+      <w:r>
+        <w:t>A First Class Decorator</w:t>
+      </w:r>
+    </w:p>
+    <w:p>
+      <w:pPr>
+        <w:pStyle w:val="ListParagraph"/>
+        <w:numPr>
+          <w:ilvl w:val="0"/>
+          <w:numId w:val="40"/>
+        </w:numPr>
+      </w:pPr>
+      <w:r>
+        <w:t xml:space="preserve">A </w:t>
+      </w:r>
+      <w:r>
+        <w:t xml:space="preserve">decorator, </w:t>
+      </w:r>
+      <w:r>
+        <w:t>is in the</w:t>
+      </w:r>
+      <w:r>
+        <w:t xml:space="preserve"> the </w:t>
+      </w:r>
+      <w:r>
+        <w:t>end just a function, a function y</w:t>
+      </w:r>
+      <w:r>
+        <w:t>ou apply to something, for example, to a class in a certain way.</w:t>
+      </w:r>
+    </w:p>
+    <w:p>
+      <w:pPr>
+        <w:pStyle w:val="ListParagraph"/>
+        <w:numPr>
+          <w:ilvl w:val="0"/>
+          <w:numId w:val="40"/>
+        </w:numPr>
+      </w:pPr>
+      <w:r>
+        <w:t>D</w:t>
+      </w:r>
+      <w:r>
+        <w:t>ecorators receive arguments.</w:t>
+      </w:r>
+      <w:r>
+        <w:t xml:space="preserve"> How many arguments - d</w:t>
+      </w:r>
+      <w:r>
+        <w:t xml:space="preserve">epends on </w:t>
+      </w:r>
+      <w:r>
+        <w:t>where you use the decorator</w:t>
+      </w:r>
+      <w:r>
+        <w:t>.</w:t>
+      </w:r>
+    </w:p>
+    <w:p>
+      <w:pPr>
+        <w:pStyle w:val="ListParagraph"/>
+        <w:numPr>
+          <w:ilvl w:val="0"/>
+          <w:numId w:val="40"/>
+        </w:numPr>
+      </w:pPr>
+      <w:r>
+        <w:t>Decorators execute when your c</w:t>
+      </w:r>
+      <w:r>
+        <w:t>lass is defined, not when it is i</w:t>
+      </w:r>
+      <w:r>
+        <w:t>nstantiat</w:t>
+      </w:r>
+      <w:r>
+        <w:t>ed</w:t>
+      </w:r>
+      <w:r>
+        <w:t>.</w:t>
+      </w:r>
+    </w:p>
+    <w:p>
+      <w:pPr>
+        <w:pStyle w:val="ListParagraph"/>
+        <w:numPr>
+          <w:ilvl w:val="0"/>
+          <w:numId w:val="40"/>
+        </w:numPr>
+      </w:pPr>
+      <w:r>
+        <w:t xml:space="preserve">So </w:t>
+      </w:r>
+      <w:r>
+        <w:t>the decorator runs when JavaScript finds your class definition, your constructor function definition,</w:t>
+      </w:r>
+      <w:r>
+        <w:t xml:space="preserve"> </w:t>
+      </w:r>
+      <w:r>
+        <w:t>not when you use that constructor function to instantiate an object.</w:t>
+      </w:r>
+    </w:p>
+    <w:p>
+      <w:pPr>
+        <w:pStyle w:val="ListParagraph"/>
+        <w:numPr>
+          <w:ilvl w:val="0"/>
+          <w:numId w:val="40"/>
+        </w:numPr>
+      </w:pPr>
+      <w:r>
+        <w:t>I</w:t>
+      </w:r>
+      <w:r>
+        <w:t xml:space="preserve">f you add a decorator to a </w:t>
+      </w:r>
+      <w:r>
+        <w:t>class</w:t>
+      </w:r>
+      <w:r>
+        <w:t xml:space="preserve">, the decorator receives </w:t>
+      </w:r>
+      <w:r>
+        <w:t>one argument – which is the target (so the constructor of the class on which the decorator is applied)</w:t>
+      </w:r>
+      <w:r>
+        <w:t>.</w:t>
+      </w:r>
+    </w:p>
+    <w:p>
+      <w:pPr>
+        <w:pStyle w:val="Heading2"/>
+      </w:pPr>
+      <w:r>
+        <w:t>Decorator Factories</w:t>
+      </w:r>
+    </w:p>
+    <w:p>
+      <w:pPr>
+        <w:pStyle w:val="ListParagraph"/>
+        <w:numPr>
+          <w:ilvl w:val="0"/>
+          <w:numId w:val="41"/>
+        </w:numPr>
+      </w:pPr>
+      <w:r>
+        <w:t>U</w:t>
+      </w:r>
+      <w:r>
+        <w:t>sing decorator factories can give us more power and more possibilities of configuring what the decorator</w:t>
+      </w:r>
+      <w:r>
+        <w:t xml:space="preserve"> </w:t>
+      </w:r>
+      <w:r>
+        <w:t>then does internally.</w:t>
+      </w:r>
+    </w:p>
+    <w:p>
+      <w:pPr>
+        <w:pStyle w:val="ListParagraph"/>
+        <w:numPr>
+          <w:ilvl w:val="0"/>
+          <w:numId w:val="41"/>
+        </w:numPr>
+      </w:pPr>
+      <w:r>
+        <w:t>You can add more than one decorator to a class or anywhere else where you can use a decorator.</w:t>
+      </w:r>
+      <w:r>
+        <w:t xml:space="preserve"> The order of execution is bottom-up. The bottom </w:t>
+      </w:r>
+      <w:r>
+        <w:t>decorat</w:t>
+      </w:r>
+      <w:r>
+        <w:t>or is executed f</w:t>
+      </w:r>
+      <w:r>
+        <w:t>irst</w:t>
+      </w:r>
+      <w:r>
+        <w:t xml:space="preserve"> </w:t>
+      </w:r>
+      <w:r>
+        <w:t>and they're oft</w:t>
+      </w:r>
+      <w:r>
+        <w:t>en the decorators above it runs</w:t>
+      </w:r>
+      <w:r>
+        <w:t>.</w:t>
+      </w:r>
+    </w:p>
+    <w:p>
+      <w:pPr>
+        <w:pStyle w:val="ListParagraph"/>
+        <w:numPr>
+          <w:ilvl w:val="0"/>
+          <w:numId w:val="41"/>
+        </w:numPr>
+      </w:pPr>
+      <w:r>
+        <w:rPr>
+          <w:b/>
+        </w:rPr>
+        <w:t>C</w:t>
+      </w:r>
+      <w:r>
+        <w:rPr>
+          <w:b/>
+        </w:rPr>
+        <w:t>reation</w:t>
+      </w:r>
+      <w:r>
+        <w:t xml:space="preserve"> of our actual decorator functions happens </w:t>
+      </w:r>
+      <w:r>
+        <w:rPr>
+          <w:b/>
+        </w:rPr>
+        <w:t>in the</w:t>
+      </w:r>
+      <w:r>
+        <w:rPr>
+          <w:b/>
+        </w:rPr>
+        <w:t xml:space="preserve"> order in which we specify</w:t>
+      </w:r>
+      <w:r>
+        <w:t xml:space="preserve"> the decorator</w:t>
+      </w:r>
+      <w:r>
+        <w:t xml:space="preserve"> factory</w:t>
+      </w:r>
+      <w:r>
+        <w:t xml:space="preserve"> </w:t>
+      </w:r>
+      <w:r>
+        <w:t>functions.</w:t>
+      </w:r>
+      <w:r>
+        <w:t xml:space="preserve"> </w:t>
+      </w:r>
+      <w:r>
+        <w:t xml:space="preserve">But the </w:t>
+      </w:r>
+      <w:r>
+        <w:rPr>
+          <w:b/>
+        </w:rPr>
+        <w:t>execution</w:t>
+      </w:r>
+      <w:r>
+        <w:t xml:space="preserve"> of the actual decorator functions then happens </w:t>
+      </w:r>
+      <w:r>
+        <w:rPr>
+          <w:b/>
+        </w:rPr>
+        <w:t>bottom up</w:t>
+      </w:r>
+      <w:r>
+        <w:t>, which means the bottommost</w:t>
+      </w:r>
+      <w:r>
+        <w:t xml:space="preserve"> </w:t>
+      </w:r>
+      <w:r>
+        <w:t>decorator executes first.</w:t>
+      </w:r>
+    </w:p>
+    <w:p>
+      <w:pPr>
+        <w:pStyle w:val="Heading2"/>
+      </w:pPr>
+      <w:r>
+        <w:t>Diving into Property Decorators</w:t>
+      </w:r>
+    </w:p>
+    <w:p>
+      <w:pPr>
+        <w:pStyle w:val="ListParagraph"/>
+        <w:numPr>
+          <w:ilvl w:val="0"/>
+          <w:numId w:val="42"/>
+        </w:numPr>
+      </w:pPr>
+      <w:r>
+        <w:t>I</w:t>
+      </w:r>
+      <w:r>
+        <w:t>f you add a decorator to a property, the decorator receive</w:t>
+      </w:r>
+      <w:r>
+        <w:t xml:space="preserve">s two arguments </w:t>
+      </w:r>
+    </w:p>
+    <w:p>
+      <w:pPr>
+        <w:pStyle w:val="ListParagraph"/>
+        <w:numPr>
+          <w:ilvl w:val="1"/>
+          <w:numId w:val="42"/>
+        </w:numPr>
+      </w:pPr>
+      <w:r>
+        <w:t>T</w:t>
+      </w:r>
+      <w:r>
+        <w:t xml:space="preserve">he target of the property. </w:t>
+      </w:r>
+    </w:p>
+    <w:p>
+      <w:pPr>
+        <w:pStyle w:val="ListParagraph"/>
+        <w:numPr>
+          <w:ilvl w:val="2"/>
+          <w:numId w:val="42"/>
+        </w:numPr>
+      </w:pPr>
+      <w:r>
+        <w:t>F</w:t>
+      </w:r>
+      <w:r>
+        <w:t>or instance property (property in a class), the target will be the prototype of the object.</w:t>
+      </w:r>
+      <w:r>
+        <w:t xml:space="preserve"> </w:t>
+      </w:r>
+    </w:p>
+    <w:p>
+      <w:pPr>
+        <w:pStyle w:val="ListParagraph"/>
+        <w:numPr>
+          <w:ilvl w:val="2"/>
+          <w:numId w:val="42"/>
+        </w:numPr>
+      </w:pPr>
+      <w:r>
+        <w:t>If we had a static property</w:t>
+      </w:r>
+      <w:r>
+        <w:t>, t</w:t>
+      </w:r>
+      <w:r>
+        <w:t>arget would refer to the constructor function instead.</w:t>
+      </w:r>
+    </w:p>
+    <w:p>
+      <w:pPr>
+        <w:pStyle w:val="ListParagraph"/>
+        <w:numPr>
+          <w:ilvl w:val="1"/>
+          <w:numId w:val="42"/>
+        </w:numPr>
+      </w:pPr>
+      <w:r>
+        <w:t>And second argument is the name of the property.</w:t>
+      </w:r>
+    </w:p>
+    <w:p>
+      <w:pPr>
+        <w:pStyle w:val="ListParagraph"/>
+        <w:numPr>
+          <w:ilvl w:val="0"/>
+          <w:numId w:val="42"/>
+        </w:numPr>
+      </w:pPr>
+      <w:r>
+        <w:t>Property Decorator</w:t>
+      </w:r>
+      <w:r>
+        <w:t xml:space="preserve"> executes, </w:t>
+      </w:r>
+      <w:r>
+        <w:t>when your class</w:t>
+      </w:r>
+      <w:r>
+        <w:t xml:space="preserve"> </w:t>
+      </w:r>
+      <w:r>
+        <w:t>definit</w:t>
+      </w:r>
+      <w:r>
+        <w:t>ion is registered by JavaScript.</w:t>
+      </w:r>
+    </w:p>
+    <w:p/>
+    <w:p>
+      <w:pPr>
+        <w:pStyle w:val="Heading2"/>
+      </w:pPr>
+      <w:r>
+        <w:lastRenderedPageBreak/>
+        <w:t>Accessor</w:t>
+      </w:r>
+      <w:r>
+        <w:t>/Method</w:t>
+      </w:r>
+      <w:r>
+        <w:t xml:space="preserve"> &amp; Parameter Decorators</w:t>
+      </w:r>
+    </w:p>
+    <w:p>
+      <w:pPr>
+        <w:pStyle w:val="ListParagraph"/>
+        <w:numPr>
+          <w:ilvl w:val="0"/>
+          <w:numId w:val="43"/>
+        </w:numPr>
+      </w:pPr>
+      <w:r>
+        <w:t>I</w:t>
+      </w:r>
+      <w:r>
+        <w:t>f you add a decorator to a</w:t>
+      </w:r>
+      <w:r>
+        <w:t xml:space="preserve">n </w:t>
+      </w:r>
+      <w:r>
+        <w:t>a</w:t>
+      </w:r>
+      <w:r>
+        <w:t>ccessor</w:t>
+      </w:r>
+      <w:r>
+        <w:t xml:space="preserve"> (get</w:t>
+      </w:r>
+      <w:r>
+        <w:t>ter,</w:t>
+      </w:r>
+      <w:r>
+        <w:t xml:space="preserve"> set</w:t>
+      </w:r>
+      <w:r>
+        <w:t>ter functions</w:t>
+      </w:r>
+      <w:r>
+        <w:t>)</w:t>
+      </w:r>
+      <w:r>
+        <w:t xml:space="preserve"> or method</w:t>
+      </w:r>
+      <w:r>
+        <w:t>, the decorator receive</w:t>
+      </w:r>
+      <w:r>
+        <w:t xml:space="preserve">s </w:t>
+      </w:r>
+      <w:r>
+        <w:t>three</w:t>
+      </w:r>
+      <w:r>
+        <w:t xml:space="preserve"> arguments </w:t>
+      </w:r>
+    </w:p>
+    <w:p>
+      <w:pPr>
+        <w:pStyle w:val="ListParagraph"/>
+        <w:numPr>
+          <w:ilvl w:val="1"/>
+          <w:numId w:val="43"/>
+        </w:numPr>
+      </w:pPr>
+      <w:r>
+        <w:t xml:space="preserve">The target of the property. </w:t>
+      </w:r>
+    </w:p>
+    <w:p>
+      <w:pPr>
+        <w:pStyle w:val="ListParagraph"/>
+        <w:numPr>
+          <w:ilvl w:val="2"/>
+          <w:numId w:val="43"/>
+        </w:numPr>
+      </w:pPr>
+      <w:r>
+        <w:t xml:space="preserve">For instance property (property in a class), the target will be the prototype of the object. </w:t>
+      </w:r>
+    </w:p>
+    <w:p>
+      <w:pPr>
+        <w:pStyle w:val="ListParagraph"/>
+        <w:numPr>
+          <w:ilvl w:val="2"/>
+          <w:numId w:val="43"/>
+        </w:numPr>
+      </w:pPr>
+      <w:r>
+        <w:t>If we had a static property</w:t>
+      </w:r>
+      <w:r>
+        <w:t>, t</w:t>
+      </w:r>
+      <w:r>
+        <w:t>arget would refer to the constructor function instead.</w:t>
+      </w:r>
+    </w:p>
+    <w:p>
+      <w:pPr>
+        <w:pStyle w:val="ListParagraph"/>
+        <w:numPr>
+          <w:ilvl w:val="1"/>
+          <w:numId w:val="43"/>
+        </w:numPr>
+      </w:pPr>
+      <w:r>
+        <w:t xml:space="preserve">The </w:t>
+      </w:r>
+      <w:r>
+        <w:t>second argument is the name of the property.</w:t>
+      </w:r>
+    </w:p>
+    <w:p>
+      <w:pPr>
+        <w:pStyle w:val="ListParagraph"/>
+        <w:numPr>
+          <w:ilvl w:val="1"/>
+          <w:numId w:val="43"/>
+        </w:numPr>
+      </w:pPr>
+      <w:r>
+        <w:t xml:space="preserve">And the third argument is </w:t>
+      </w:r>
+      <w:r>
+        <w:t>property descriptor</w:t>
+      </w:r>
+      <w:r>
+        <w:t xml:space="preserve"> of type </w:t>
+      </w:r>
+      <w:r>
+        <w:rPr>
+          <w:rFonts w:ascii="Consolas" w:hAnsi="Consolas" w:cs="Consolas"/>
+        </w:rPr>
+        <w:t>PropertyDescriptor</w:t>
+      </w:r>
+      <w:r>
+        <w:t>.</w:t>
+      </w:r>
+    </w:p>
+    <w:p>
+      <w:pPr>
+        <w:pStyle w:val="ListParagraph"/>
+        <w:numPr>
+          <w:ilvl w:val="0"/>
+          <w:numId w:val="43"/>
+        </w:numPr>
+      </w:pPr>
+      <w:r>
+        <w:t>I</w:t>
+      </w:r>
+      <w:r>
+        <w:t xml:space="preserve">f you add a decorator to </w:t>
+      </w:r>
+      <w:r>
+        <w:t>method paramter</w:t>
+      </w:r>
+      <w:r>
+        <w:t>, the decorator receive</w:t>
+      </w:r>
+      <w:r>
+        <w:t xml:space="preserve">s three arguments </w:t>
+      </w:r>
+    </w:p>
+    <w:p>
+      <w:pPr>
+        <w:pStyle w:val="ListParagraph"/>
+        <w:numPr>
+          <w:ilvl w:val="1"/>
+          <w:numId w:val="43"/>
+        </w:numPr>
+      </w:pPr>
+      <w:r>
+        <w:t xml:space="preserve">The target of the property. </w:t>
+      </w:r>
+    </w:p>
+    <w:p>
+      <w:pPr>
+        <w:pStyle w:val="ListParagraph"/>
+        <w:numPr>
+          <w:ilvl w:val="2"/>
+          <w:numId w:val="43"/>
+        </w:numPr>
+      </w:pPr>
+      <w:r>
+        <w:t xml:space="preserve">For instance property (property in a class), the target will be the prototype of the object. </w:t>
+      </w:r>
+    </w:p>
+    <w:p>
+      <w:pPr>
+        <w:pStyle w:val="ListParagraph"/>
+        <w:numPr>
+          <w:ilvl w:val="2"/>
+          <w:numId w:val="43"/>
+        </w:numPr>
+      </w:pPr>
+      <w:r>
+        <w:t>If we had a static property</w:t>
+      </w:r>
+      <w:r>
+        <w:t>, t</w:t>
+      </w:r>
+      <w:r>
+        <w:t>arget would refer to the constructor function instead.</w:t>
+      </w:r>
+    </w:p>
+    <w:p>
+      <w:pPr>
+        <w:pStyle w:val="ListParagraph"/>
+        <w:numPr>
+          <w:ilvl w:val="1"/>
+          <w:numId w:val="43"/>
+        </w:numPr>
+      </w:pPr>
+      <w:r>
+        <w:t xml:space="preserve">The second argument is the name of the </w:t>
+      </w:r>
+      <w:r>
+        <w:t>method in which we use this decorator</w:t>
+      </w:r>
+      <w:r>
+        <w:t>.</w:t>
+      </w:r>
+    </w:p>
+    <w:p>
+      <w:pPr>
+        <w:pStyle w:val="ListParagraph"/>
+        <w:numPr>
+          <w:ilvl w:val="1"/>
+          <w:numId w:val="43"/>
+        </w:numPr>
+      </w:pPr>
+      <w:r>
+        <w:t xml:space="preserve">And the third argument is </w:t>
+      </w:r>
+      <w:r>
+        <w:t>position</w:t>
+      </w:r>
+      <w:r>
+        <w:t xml:space="preserve"> (number)</w:t>
+      </w:r>
+      <w:r>
+        <w:t xml:space="preserve"> of the argument.</w:t>
+      </w:r>
+    </w:p>
+    <w:p>
+      <w:pPr>
+        <w:pStyle w:val="Heading3"/>
+      </w:pPr>
+      <w:r>
+        <w:t xml:space="preserve">When Do </w:t>
+      </w:r>
+      <w:r>
+        <w:t>Accessor</w:t>
+      </w:r>
+      <w:r>
+        <w:t>/Method</w:t>
+      </w:r>
+      <w:r>
+        <w:t xml:space="preserve"> &amp; Parameter </w:t>
+      </w:r>
+      <w:r>
+        <w:t>Decorators Execute?</w:t>
+      </w:r>
+    </w:p>
+    <w:p>
+      <w:pPr>
+        <w:pStyle w:val="ListParagraph"/>
+        <w:numPr>
+          <w:ilvl w:val="0"/>
+          <w:numId w:val="44"/>
+        </w:numPr>
+      </w:pPr>
+      <w:r>
+        <w:t>A</w:t>
+      </w:r>
+      <w:r>
+        <w:t>ll executed when you define th</w:t>
+      </w:r>
+      <w:r>
+        <w:t>e class, not when you instantiate object of the class.</w:t>
+      </w:r>
+    </w:p>
+    <w:p>
+      <w:pPr>
+        <w:pStyle w:val="ListParagraph"/>
+        <w:numPr>
+          <w:ilvl w:val="0"/>
+          <w:numId w:val="44"/>
+        </w:numPr>
+      </w:pPr>
+      <w:r>
+        <w:t>These are not decorators that run at runtime when you call a method or when you work with a property.</w:t>
+      </w:r>
+      <w:r>
+        <w:t xml:space="preserve"> </w:t>
+      </w:r>
+      <w:r>
+        <w:t>This is not what they do.</w:t>
+      </w:r>
+      <w:r>
+        <w:t xml:space="preserve"> </w:t>
+      </w:r>
+      <w:r>
+        <w:t xml:space="preserve">Instead, these decorators allow you to do </w:t>
+      </w:r>
+      <w:r>
+        <w:t>logic</w:t>
+      </w:r>
+      <w:r>
+        <w:t xml:space="preserve"> behind the scenes additional setup work when a class is defined.</w:t>
+      </w:r>
+    </w:p>
+    <w:p>
+      <w:pPr>
+        <w:pStyle w:val="Heading2"/>
+      </w:pPr>
+      <w:r>
+        <w:t>Returning (and changing) a Class in</w:t>
+      </w:r>
+      <w:r>
+        <w:t xml:space="preserve"> a</w:t>
+      </w:r>
+      <w:r>
+        <w:t xml:space="preserve"> Class Decorator</w:t>
+      </w:r>
+    </w:p>
+    <w:p>
+      <w:pPr>
+        <w:pStyle w:val="ListParagraph"/>
+        <w:numPr>
+          <w:ilvl w:val="0"/>
+          <w:numId w:val="45"/>
+        </w:numPr>
+      </w:pPr>
+      <w:r>
+        <w:t>Some decorator</w:t>
+      </w:r>
+      <w:r>
+        <w:t>s, for</w:t>
+      </w:r>
+      <w:r>
+        <w:t xml:space="preserve"> example, class decorator and all the method decorator</w:t>
+      </w:r>
+      <w:r>
+        <w:t>s, actually are also capable</w:t>
+      </w:r>
+      <w:r>
+        <w:t xml:space="preserve"> </w:t>
+      </w:r>
+      <w:r>
+        <w:t>of returning something.</w:t>
+      </w:r>
+    </w:p>
+    <w:p>
+      <w:pPr>
+        <w:pStyle w:val="ListParagraph"/>
+        <w:numPr>
+          <w:ilvl w:val="0"/>
+          <w:numId w:val="45"/>
+        </w:numPr>
+      </w:pPr>
+      <w:r>
+        <w:t>So you</w:t>
+      </w:r>
+      <w:r>
+        <w:t xml:space="preserve"> can </w:t>
+      </w:r>
+      <w:r>
+        <w:t>r</w:t>
+      </w:r>
+      <w:r>
+        <w:t>eturn something to replace the thing you</w:t>
+      </w:r>
+      <w:r>
+        <w:t xml:space="preserve"> </w:t>
+      </w:r>
+      <w:r>
+        <w:t xml:space="preserve">added the decorator to, </w:t>
+      </w:r>
+      <w:r>
+        <w:t>e.g.</w:t>
+      </w:r>
+      <w:r>
+        <w:t xml:space="preserve"> to class with a new class that can implement the old class,</w:t>
+      </w:r>
+      <w:r>
+        <w:t xml:space="preserve"> </w:t>
+      </w:r>
+      <w:r>
+        <w:t>but also add it's new custom logic.</w:t>
+      </w:r>
+    </w:p>
+    <w:p>
+      <w:pPr>
+        <w:pStyle w:val="Heading2"/>
+      </w:pPr>
+      <w:r>
+        <w:t>Other Decorator Return Types</w:t>
+      </w:r>
+    </w:p>
+    <w:p>
+      <w:pPr>
+        <w:pStyle w:val="ListParagraph"/>
+        <w:numPr>
+          <w:ilvl w:val="0"/>
+          <w:numId w:val="46"/>
+        </w:numPr>
+      </w:pPr>
+      <w:r>
+        <w:t>Accessor or method decorator can return values.</w:t>
+      </w:r>
+      <w:r>
+        <w:t xml:space="preserve"> Here we can return new property descriptor.</w:t>
+      </w:r>
+    </w:p>
+    <w:p>
+      <w:pPr>
+        <w:pStyle w:val="ListParagraph"/>
+        <w:numPr>
+          <w:ilvl w:val="0"/>
+          <w:numId w:val="46"/>
+        </w:numPr>
+      </w:pPr>
+      <w:r>
+        <w:t>Decorators on properties and on parameters also can return something but typescript will</w:t>
+      </w:r>
+      <w:r>
+        <w:t xml:space="preserve"> </w:t>
+      </w:r>
+      <w:r>
+        <w:t>ignore it.</w:t>
+      </w:r>
+      <w:r>
+        <w:t xml:space="preserve"> </w:t>
+      </w:r>
+      <w:r>
+        <w:t>So return values are not used to be precise.</w:t>
+      </w:r>
+    </w:p>
+    <w:p>
+      <w:pPr>
+        <w:pStyle w:val="ListParagraph"/>
+        <w:numPr>
+          <w:ilvl w:val="0"/>
+          <w:numId w:val="46"/>
+        </w:numPr>
+      </w:pPr>
+      <w:r>
+        <w:t xml:space="preserve">More on Property Descriptor –  </w:t>
+      </w:r>
+      <w:hyperlink r:id="rId22" w:history="1">
+        <w:r>
+          <w:rPr>
+            <w:rStyle w:val="Hyperlink"/>
+          </w:rPr>
+          <w:t>https://developer.mozilla.org/en-US/docs/Web/JavaScript/Reference/Global_Objects/Object/defineProperty</w:t>
+        </w:r>
+      </w:hyperlink>
+    </w:p>
+    <w:p>
+      <w:pPr>
+        <w:pStyle w:val="Heading2"/>
+      </w:pPr>
+      <w:r>
+        <w:lastRenderedPageBreak/>
+        <w:t>Validation with Decorators</w:t>
+      </w:r>
+    </w:p>
+    <w:p>
+      <w:pPr>
+        <w:pStyle w:val="ListParagraph"/>
+        <w:numPr>
+          <w:ilvl w:val="0"/>
+          <w:numId w:val="47"/>
+        </w:numPr>
+      </w:pPr>
+      <w:r>
+        <w:t xml:space="preserve">E.g. </w:t>
+      </w:r>
+      <w:hyperlink r:id="rId23" w:history="1">
+        <w:r>
+          <w:rPr>
+            <w:rStyle w:val="Hyperlink"/>
+          </w:rPr>
+          <w:t>https://github.com/typestack/class-validator#readme</w:t>
+        </w:r>
+      </w:hyperlink>
+    </w:p>
+    <w:p>
+      <w:pPr>
+        <w:pStyle w:val="Heading2"/>
+      </w:pPr>
+      <w:r>
+        <w:t>Notes</w:t>
+      </w:r>
+    </w:p>
+    <w:p>
+      <w:pPr>
+        <w:pStyle w:val="ListParagraph"/>
+        <w:numPr>
+          <w:ilvl w:val="0"/>
+          <w:numId w:val="47"/>
+        </w:numPr>
+      </w:pPr>
+      <w:r>
+        <w:t>Many frameworks use decorators for doing all the heavy lifting for developers.</w:t>
+      </w:r>
+    </w:p>
+    <w:p>
+      <w:pPr>
+        <w:pStyle w:val="ListParagraph"/>
+        <w:numPr>
+          <w:ilvl w:val="0"/>
+          <w:numId w:val="47"/>
+        </w:numPr>
+      </w:pPr>
+      <w:r>
+        <w:t>E.g. Angular, class-validator, NestJS</w:t>
+      </w:r>
+    </w:p>
+    <w:p>
+      <w:pPr>
+        <w:pStyle w:val="ListParagraph"/>
+        <w:numPr>
+          <w:ilvl w:val="0"/>
+          <w:numId w:val="47"/>
+        </w:numPr>
+      </w:pPr>
+      <w:r>
+        <w:t xml:space="preserve">Refer – </w:t>
+      </w:r>
+      <w:hyperlink r:id="rId24" w:tooltip="12-decorators" w:history="1">
+        <w:r>
+          <w:rPr>
+            <w:rStyle w:val="Hyperlink"/>
+            <w:rFonts w:cs="Segoe UI"/>
+            <w:sz w:val="21"/>
+            <w:shd w:val="clear" w:color="auto" w:fill="FFFFFF"/>
+          </w:rPr>
+          <w:t>12-decorators</w:t>
+        </w:r>
+      </w:hyperlink>
+    </w:p>
     <w:p/>
     <w:p/>
     <w:p/>
@@ -13752,6 +14800,952 @@
     <w:p/>
     <w:p/>
     <w:p/>
+    <w:p>
+      <w:pPr>
+        <w:pStyle w:val="Heading1"/>
+      </w:pPr>
+      <w:r>
+        <w:lastRenderedPageBreak/>
+        <w:t>Modules &amp; Namespaces</w:t>
+      </w:r>
+    </w:p>
+    <w:p>
+      <w:pPr>
+        <w:pStyle w:val="Heading2"/>
+      </w:pPr>
+      <w:r>
+        <w:t xml:space="preserve">Writing Module Code </w:t>
+      </w:r>
+      <w:r>
+        <w:t>–</w:t>
+      </w:r>
+      <w:r>
+        <w:t xml:space="preserve"> Your</w:t>
+      </w:r>
+      <w:r>
+        <w:t xml:space="preserve"> </w:t>
+      </w:r>
+      <w:r>
+        <w:t>Options</w:t>
+      </w:r>
+    </w:p>
+    <w:p>
+      <w:r>
+        <w:rPr>
+          <w:noProof/>
+        </w:rPr>
+        <w:drawing>
+          <wp:inline distT="0" distB="0" distL="0" distR="0">
+            <wp:extent cx="5048250" cy="3409950"/>
+            <wp:effectExtent l="0" t="0" r="0" b="0"/>
+            <wp:docPr id="2" name="Picture 2"/>
+            <wp:cNvGraphicFramePr>
+              <a:graphicFrameLocks xmlns:a="http://schemas.openxmlformats.org/drawingml/2006/main" noChangeAspect="1"/>
+            </wp:cNvGraphicFramePr>
+            <a:graphic xmlns:a="http://schemas.openxmlformats.org/drawingml/2006/main">
+              <a:graphicData uri="http://schemas.openxmlformats.org/drawingml/2006/picture">
+                <pic:pic xmlns:pic="http://schemas.openxmlformats.org/drawingml/2006/picture">
+                  <pic:nvPicPr>
+                    <pic:cNvPr id="0" name="Picture 1"/>
+                    <pic:cNvPicPr>
+                      <a:picLocks noChangeAspect="1" noChangeArrowheads="1"/>
+                    </pic:cNvPicPr>
+                  </pic:nvPicPr>
+                  <pic:blipFill>
+                    <a:blip r:embed="rId25">
+                      <a:extLst>
+                        <a:ext uri="{28A0092B-C50C-407E-A947-70E740481C1C}">
+                          <a14:useLocalDpi xmlns:a14="http://schemas.microsoft.com/office/drawing/2010/main" val="0"/>
+                        </a:ext>
+                      </a:extLst>
+                    </a:blip>
+                    <a:srcRect/>
+                    <a:stretch>
+                      <a:fillRect/>
+                    </a:stretch>
+                  </pic:blipFill>
+                  <pic:spPr bwMode="auto">
+                    <a:xfrm>
+                      <a:off x="0" y="0"/>
+                      <a:ext cx="5048250" cy="3409950"/>
+                    </a:xfrm>
+                    <a:prstGeom prst="rect">
+                      <a:avLst/>
+                    </a:prstGeom>
+                    <a:noFill/>
+                    <a:ln>
+                      <a:noFill/>
+                    </a:ln>
+                  </pic:spPr>
+                </pic:pic>
+              </a:graphicData>
+            </a:graphic>
+          </wp:inline>
+        </w:drawing>
+      </w:r>
+    </w:p>
+    <w:p>
+      <w:pPr>
+        <w:pStyle w:val="Heading2"/>
+      </w:pPr>
+      <w:r>
+        <w:t>How Does Code In</w:t>
+      </w:r>
+      <w:r>
+        <w:t xml:space="preserve"> ES</w:t>
+      </w:r>
+      <w:r>
+        <w:t xml:space="preserve"> Modules</w:t>
+      </w:r>
+      <w:r>
+        <w:t xml:space="preserve"> </w:t>
+      </w:r>
+      <w:r>
+        <w:t>Execute?</w:t>
+      </w:r>
+    </w:p>
+    <w:p>
+      <w:pPr>
+        <w:pStyle w:val="ListParagraph"/>
+        <w:numPr>
+          <w:ilvl w:val="0"/>
+          <w:numId w:val="48"/>
+        </w:numPr>
+      </w:pPr>
+      <w:r>
+        <w:t xml:space="preserve">The code inside a file </w:t>
+      </w:r>
+      <w:r>
+        <w:t>runs once when the file is imported for the first time by any other file.</w:t>
+      </w:r>
+      <w:r>
+        <w:t xml:space="preserve"> </w:t>
+      </w:r>
+      <w:r>
+        <w:t>If another file then</w:t>
+      </w:r>
+      <w:r>
+        <w:t xml:space="preserve"> imports that same file again, the code from the imported file</w:t>
+      </w:r>
+      <w:r>
+        <w:t xml:space="preserve"> does not run again.</w:t>
+      </w:r>
+    </w:p>
+    <w:p/>
+    <w:p/>
+    <w:p/>
+    <w:p/>
+    <w:p/>
+    <w:p/>
+    <w:p/>
+    <w:p/>
+    <w:p/>
+    <w:p>
+      <w:pPr>
+        <w:pStyle w:val="Heading1"/>
+      </w:pPr>
+      <w:r>
+        <w:lastRenderedPageBreak/>
+        <w:t>Using Webpack with</w:t>
+      </w:r>
+      <w:r>
+        <w:t xml:space="preserve"> </w:t>
+      </w:r>
+      <w:r>
+        <w:t>TypeScript</w:t>
+      </w:r>
+    </w:p>
+    <w:p>
+      <w:pPr>
+        <w:pStyle w:val="Heading2"/>
+      </w:pPr>
+      <w:r>
+        <w:t>What is Webpack &amp; Why do we</w:t>
+      </w:r>
+      <w:r>
+        <w:t xml:space="preserve"> </w:t>
+      </w:r>
+      <w:r>
+        <w:t>need it?</w:t>
+      </w:r>
+    </w:p>
+    <w:p>
+      <w:pPr>
+        <w:pStyle w:val="ListParagraph"/>
+        <w:numPr>
+          <w:ilvl w:val="0"/>
+          <w:numId w:val="48"/>
+        </w:numPr>
+      </w:pPr>
+      <w:r>
+        <w:t xml:space="preserve">With ES6 modules, makes our development setup modular so that we have separate organized files. However the disadvantage is when our code runs in browser, the browser has to fetch all those files. </w:t>
+      </w:r>
+    </w:p>
+    <w:p>
+      <w:pPr>
+        <w:pStyle w:val="ListParagraph"/>
+        <w:numPr>
+          <w:ilvl w:val="0"/>
+          <w:numId w:val="48"/>
+        </w:numPr>
+      </w:pPr>
+      <w:r>
+        <w:t>Fetching multiple files instead of single file has few disadvantages –</w:t>
+      </w:r>
+    </w:p>
+    <w:p>
+      <w:pPr>
+        <w:pStyle w:val="ListParagraph"/>
+        <w:numPr>
+          <w:ilvl w:val="1"/>
+          <w:numId w:val="48"/>
+        </w:numPr>
+      </w:pPr>
+      <w:r>
+        <w:t>Browser fires any HTTP requests to fetch those files.</w:t>
+      </w:r>
+    </w:p>
+    <w:p>
+      <w:pPr>
+        <w:pStyle w:val="ListParagraph"/>
+        <w:numPr>
+          <w:ilvl w:val="1"/>
+          <w:numId w:val="48"/>
+        </w:numPr>
+      </w:pPr>
+      <w:r>
+        <w:t>Adds delay in overall page load.</w:t>
+      </w:r>
+    </w:p>
+    <w:p>
+      <w:pPr>
+        <w:pStyle w:val="ListParagraph"/>
+        <w:numPr>
+          <w:ilvl w:val="1"/>
+          <w:numId w:val="48"/>
+        </w:numPr>
+      </w:pPr>
+      <w:r>
+        <w:t>Every HTP</w:t>
+      </w:r>
+      <w:r>
+        <w:t xml:space="preserve"> request that needs to be made, </w:t>
+      </w:r>
+      <w:r>
+        <w:t>takes a little time.</w:t>
+      </w:r>
+      <w:r>
+        <w:t xml:space="preserve"> </w:t>
+      </w:r>
+      <w:r>
+        <w:t>It takes time to download the files.</w:t>
+      </w:r>
+      <w:r>
+        <w:t xml:space="preserve"> But it also </w:t>
+      </w:r>
+      <w:r>
+        <w:t>requires the browser to set up that request and send it.</w:t>
+      </w:r>
+    </w:p>
+    <w:p>
+      <w:pPr>
+        <w:pStyle w:val="ListParagraph"/>
+        <w:numPr>
+          <w:ilvl w:val="0"/>
+          <w:numId w:val="48"/>
+        </w:numPr>
+      </w:pPr>
+      <w:r>
+        <w:t>Solution – Webpack</w:t>
+      </w:r>
+    </w:p>
+    <w:p>
+      <w:pPr>
+        <w:pStyle w:val="ListParagraph"/>
+        <w:numPr>
+          <w:ilvl w:val="1"/>
+          <w:numId w:val="48"/>
+        </w:numPr>
+      </w:pPr>
+      <w:r>
+        <w:t>Reduce number of http calls to fetch multiple files.</w:t>
+      </w:r>
+    </w:p>
+    <w:p>
+      <w:pPr>
+        <w:pStyle w:val="ListParagraph"/>
+        <w:numPr>
+          <w:ilvl w:val="1"/>
+          <w:numId w:val="48"/>
+        </w:numPr>
+      </w:pPr>
+      <w:r>
+        <w:t>Here with webpack, we create a single file from all those module files.</w:t>
+      </w:r>
+    </w:p>
+    <w:p>
+      <w:pPr>
+        <w:pStyle w:val="ListParagraph"/>
+        <w:numPr>
+          <w:ilvl w:val="0"/>
+          <w:numId w:val="48"/>
+        </w:numPr>
+      </w:pPr>
+      <w:r>
+        <w:t>Webpack</w:t>
+      </w:r>
+      <w:r>
+        <w:t xml:space="preserve"> is a tool that will he</w:t>
+      </w:r>
+      <w:r>
+        <w:t>lp us bundle our files together.</w:t>
+      </w:r>
+    </w:p>
+    <w:p>
+      <w:pPr>
+        <w:pStyle w:val="ListParagraph"/>
+        <w:numPr>
+          <w:ilvl w:val="0"/>
+          <w:numId w:val="48"/>
+        </w:numPr>
+      </w:pPr>
+      <w:r>
+        <w:t>Webpack</w:t>
+      </w:r>
+      <w:r>
+        <w:t xml:space="preserve"> is a bundling and build orchestration tool.</w:t>
+      </w:r>
+    </w:p>
+    <w:p>
+      <w:pPr>
+        <w:pStyle w:val="ListParagraph"/>
+        <w:numPr>
+          <w:ilvl w:val="0"/>
+          <w:numId w:val="48"/>
+        </w:numPr>
+      </w:pPr>
+      <w:r>
+        <w:t xml:space="preserve">It </w:t>
+      </w:r>
+      <w:r>
+        <w:t>helps us reduce the amount of HAARP requests by bundling code together so that we can write code split</w:t>
+      </w:r>
+      <w:r>
+        <w:t xml:space="preserve"> </w:t>
+      </w:r>
+      <w:r>
+        <w:t>up across multiple files.</w:t>
+      </w:r>
+      <w:r>
+        <w:t xml:space="preserve"> </w:t>
+      </w:r>
+      <w:r>
+        <w:t>But webpage then takes all these files and bundled them together and in addition, webpages capable</w:t>
+      </w:r>
+      <w:r>
+        <w:t xml:space="preserve"> </w:t>
+      </w:r>
+      <w:r>
+        <w:t>of doing more.</w:t>
+      </w:r>
+    </w:p>
+    <w:p>
+      <w:pPr>
+        <w:pStyle w:val="ListParagraph"/>
+        <w:numPr>
+          <w:ilvl w:val="0"/>
+          <w:numId w:val="48"/>
+        </w:numPr>
+      </w:pPr>
+      <w:r>
+        <w:t>It will also optimize our code and it also allows us to add more build steps, more build tools, for</w:t>
+      </w:r>
+      <w:r>
+        <w:t xml:space="preserve"> </w:t>
+      </w:r>
+      <w:r>
+        <w:t xml:space="preserve">example, to help us with </w:t>
+      </w:r>
+      <w:r>
+        <w:t>css</w:t>
+      </w:r>
+      <w:r>
+        <w:t xml:space="preserve"> files and so on.</w:t>
+      </w:r>
+    </w:p>
+    <w:p>
+      <w:r>
+        <w:rPr>
+          <w:noProof/>
+        </w:rPr>
+        <w:drawing>
+          <wp:inline distT="0" distB="0" distL="0" distR="0">
+            <wp:extent cx="5943600" cy="3209925"/>
+            <wp:effectExtent l="0" t="0" r="0" b="9525"/>
+            <wp:docPr id="3" name="Picture 3"/>
+            <wp:cNvGraphicFramePr>
+              <a:graphicFrameLocks xmlns:a="http://schemas.openxmlformats.org/drawingml/2006/main" noChangeAspect="1"/>
+            </wp:cNvGraphicFramePr>
+            <a:graphic xmlns:a="http://schemas.openxmlformats.org/drawingml/2006/main">
+              <a:graphicData uri="http://schemas.openxmlformats.org/drawingml/2006/picture">
+                <pic:pic xmlns:pic="http://schemas.openxmlformats.org/drawingml/2006/picture">
+                  <pic:nvPicPr>
+                    <pic:cNvPr id="0" name="Picture 2"/>
+                    <pic:cNvPicPr>
+                      <a:picLocks noChangeAspect="1" noChangeArrowheads="1"/>
+                    </pic:cNvPicPr>
+                  </pic:nvPicPr>
+                  <pic:blipFill>
+                    <a:blip r:embed="rId26">
+                      <a:extLst>
+                        <a:ext uri="{28A0092B-C50C-407E-A947-70E740481C1C}">
+                          <a14:useLocalDpi xmlns:a14="http://schemas.microsoft.com/office/drawing/2010/main" val="0"/>
+                        </a:ext>
+                      </a:extLst>
+                    </a:blip>
+                    <a:srcRect/>
+                    <a:stretch>
+                      <a:fillRect/>
+                    </a:stretch>
+                  </pic:blipFill>
+                  <pic:spPr bwMode="auto">
+                    <a:xfrm>
+                      <a:off x="0" y="0"/>
+                      <a:ext cx="5943600" cy="3209925"/>
+                    </a:xfrm>
+                    <a:prstGeom prst="rect">
+                      <a:avLst/>
+                    </a:prstGeom>
+                    <a:noFill/>
+                    <a:ln>
+                      <a:noFill/>
+                    </a:ln>
+                  </pic:spPr>
+                </pic:pic>
+              </a:graphicData>
+            </a:graphic>
+          </wp:inline>
+        </w:drawing>
+      </w:r>
+    </w:p>
+    <w:p>
+      <w:pPr>
+        <w:pStyle w:val="Heading2"/>
+      </w:pPr>
+      <w:r>
+        <w:lastRenderedPageBreak/>
+        <w:t>Installing Webpack &amp; Important</w:t>
+      </w:r>
+      <w:r>
+        <w:t xml:space="preserve"> </w:t>
+      </w:r>
+      <w:r>
+        <w:t>Dependencies</w:t>
+      </w:r>
+    </w:p>
+    <w:p>
+      <w:pPr>
+        <w:pStyle w:val="ListParagraph"/>
+        <w:numPr>
+          <w:ilvl w:val="0"/>
+          <w:numId w:val="49"/>
+        </w:numPr>
+        <w:rPr>
+          <w:rFonts w:ascii="Consolas" w:hAnsi="Consolas" w:cs="Consolas"/>
+        </w:rPr>
+      </w:pPr>
+      <w:r>
+        <w:rPr>
+          <w:rFonts w:ascii="Consolas" w:hAnsi="Consolas" w:cs="Consolas"/>
+        </w:rPr>
+        <w:t xml:space="preserve">&gt;npm install --save-dev webpack webpack-cli webpack-dev-server </w:t>
+      </w:r>
+      <w:r>
+        <w:rPr>
+          <w:rFonts w:ascii="Consolas" w:hAnsi="Consolas" w:cs="Consolas"/>
+        </w:rPr>
+        <w:t xml:space="preserve">typescript </w:t>
+      </w:r>
+      <w:r>
+        <w:rPr>
+          <w:rFonts w:ascii="Consolas" w:hAnsi="Consolas" w:cs="Consolas"/>
+        </w:rPr>
+        <w:t>ts-loader</w:t>
+      </w:r>
+    </w:p>
+    <w:p>
+      <w:pPr>
+        <w:pStyle w:val="ListParagraph"/>
+        <w:numPr>
+          <w:ilvl w:val="0"/>
+          <w:numId w:val="49"/>
+        </w:numPr>
+      </w:pPr>
+      <w:r>
+        <w:rPr>
+          <w:rFonts w:ascii="Consolas" w:hAnsi="Consolas" w:cs="Consolas"/>
+        </w:rPr>
+        <w:t>webpack</w:t>
+      </w:r>
+      <w:r>
+        <w:t xml:space="preserve"> – </w:t>
+      </w:r>
+      <w:r>
+        <w:t>It is a tool that allows us to plug in certain functionalities to bundle our code and also to transform</w:t>
+      </w:r>
+      <w:r>
+        <w:t xml:space="preserve"> </w:t>
+      </w:r>
+      <w:r>
+        <w:t>our code.</w:t>
+      </w:r>
+    </w:p>
+    <w:p>
+      <w:pPr>
+        <w:pStyle w:val="ListParagraph"/>
+        <w:numPr>
+          <w:ilvl w:val="0"/>
+          <w:numId w:val="49"/>
+        </w:numPr>
+      </w:pPr>
+      <w:r>
+        <w:rPr>
+          <w:rFonts w:ascii="Consolas" w:hAnsi="Consolas" w:cs="Consolas"/>
+        </w:rPr>
+        <w:t>webpack-cli</w:t>
+      </w:r>
+      <w:r>
+        <w:t xml:space="preserve"> </w:t>
+      </w:r>
+      <w:r>
+        <w:t xml:space="preserve">– </w:t>
+      </w:r>
+      <w:r>
+        <w:t>to run webpage commands in our project</w:t>
+      </w:r>
+      <w:r>
+        <w:t>.</w:t>
+      </w:r>
+    </w:p>
+    <w:p>
+      <w:pPr>
+        <w:pStyle w:val="ListParagraph"/>
+        <w:numPr>
+          <w:ilvl w:val="0"/>
+          <w:numId w:val="49"/>
+        </w:numPr>
+      </w:pPr>
+      <w:r>
+        <w:rPr>
+          <w:rFonts w:ascii="Consolas" w:hAnsi="Consolas" w:cs="Consolas"/>
+        </w:rPr>
+        <w:t>webpack-dev-server</w:t>
+      </w:r>
+      <w:r>
+        <w:t xml:space="preserve"> - </w:t>
+      </w:r>
+      <w:r>
+        <w:t xml:space="preserve">to have built in development server, which starts </w:t>
+      </w:r>
+      <w:r>
+        <w:t>webpack</w:t>
+      </w:r>
+      <w:r>
+        <w:t xml:space="preserve"> under the hood, which watches our</w:t>
+      </w:r>
+      <w:r>
+        <w:t xml:space="preserve"> </w:t>
+      </w:r>
+      <w:r>
+        <w:t>files for changes, automatically triggers webpack to recompile when something changes and which then</w:t>
+      </w:r>
+      <w:r>
+        <w:t xml:space="preserve"> </w:t>
+      </w:r>
+      <w:r>
+        <w:t>also serves our page.</w:t>
+      </w:r>
+    </w:p>
+    <w:p>
+      <w:pPr>
+        <w:pStyle w:val="ListParagraph"/>
+        <w:numPr>
+          <w:ilvl w:val="0"/>
+          <w:numId w:val="49"/>
+        </w:numPr>
+      </w:pPr>
+      <w:r>
+        <w:rPr>
+          <w:rFonts w:ascii="Consolas" w:hAnsi="Consolas" w:cs="Consolas"/>
+        </w:rPr>
+        <w:t>typescript</w:t>
+      </w:r>
+      <w:r>
+        <w:t xml:space="preserve"> – Though we install typescript at global level, but it is a good practice to keep it at project level to avoid any breaking changes due to upgrade of global typescript.</w:t>
+      </w:r>
+    </w:p>
+    <w:p>
+      <w:pPr>
+        <w:pStyle w:val="ListParagraph"/>
+        <w:numPr>
+          <w:ilvl w:val="0"/>
+          <w:numId w:val="49"/>
+        </w:numPr>
+      </w:pPr>
+      <w:r>
+        <w:rPr>
+          <w:rFonts w:ascii="Consolas" w:hAnsi="Consolas" w:cs="Consolas"/>
+        </w:rPr>
+        <w:t>ts-</w:t>
+      </w:r>
+      <w:r>
+        <w:rPr>
+          <w:rFonts w:ascii="Consolas" w:hAnsi="Consolas" w:cs="Consolas"/>
+        </w:rPr>
+        <w:t>loader</w:t>
+      </w:r>
+      <w:r>
+        <w:t xml:space="preserve"> </w:t>
+      </w:r>
+      <w:r>
+        <w:t xml:space="preserve">– </w:t>
+      </w:r>
+      <w:r>
+        <w:t xml:space="preserve">is a package to tells webpack how to convert </w:t>
+      </w:r>
+      <w:r>
+        <w:t>TS</w:t>
+      </w:r>
+      <w:r>
+        <w:t xml:space="preserve"> code to JavaScript so that webpage</w:t>
+      </w:r>
+      <w:r>
+        <w:t xml:space="preserve"> is able to do both – c</w:t>
+      </w:r>
+      <w:r>
+        <w:t xml:space="preserve">ompile our code with the help of </w:t>
+      </w:r>
+      <w:r>
+        <w:t>ts-load</w:t>
+      </w:r>
+      <w:r>
+        <w:t>er</w:t>
+      </w:r>
+      <w:r>
+        <w:t xml:space="preserve">, which in turn uses the </w:t>
+      </w:r>
+      <w:r>
+        <w:t>TS</w:t>
+      </w:r>
+      <w:r>
+        <w:t xml:space="preserve"> compiler</w:t>
+      </w:r>
+      <w:r>
+        <w:t xml:space="preserve"> </w:t>
+      </w:r>
+      <w:r>
+        <w:t>under the hood.</w:t>
+      </w:r>
+      <w:r>
+        <w:t xml:space="preserve"> </w:t>
+      </w:r>
+      <w:r>
+        <w:t xml:space="preserve">And then webpack also is able to bundle </w:t>
+      </w:r>
+      <w:r>
+        <w:t xml:space="preserve">JavaScript files into </w:t>
+      </w:r>
+      <w:r>
+        <w:t>one</w:t>
+      </w:r>
+      <w:r>
+        <w:t xml:space="preserve"> </w:t>
+      </w:r>
+      <w:r>
+        <w:t>bundle code file.</w:t>
+      </w:r>
+    </w:p>
+    <w:p>
+      <w:pPr>
+        <w:pStyle w:val="Heading2"/>
+      </w:pPr>
+      <w:r>
+        <w:t>Adding Entry &amp; Output</w:t>
+      </w:r>
+      <w:r>
+        <w:t xml:space="preserve"> </w:t>
+      </w:r>
+      <w:r>
+        <w:t>Configuration</w:t>
+      </w:r>
+    </w:p>
+    <w:p>
+      <w:pPr>
+        <w:pStyle w:val="ListParagraph"/>
+        <w:numPr>
+          <w:ilvl w:val="0"/>
+          <w:numId w:val="50"/>
+        </w:numPr>
+      </w:pPr>
+      <w:r>
+        <w:t>By default webpack is just a bundler.</w:t>
+      </w:r>
+    </w:p>
+    <w:p>
+      <w:pPr>
+        <w:pStyle w:val="ListParagraph"/>
+        <w:numPr>
+          <w:ilvl w:val="0"/>
+          <w:numId w:val="50"/>
+        </w:numPr>
+      </w:pPr>
+      <w:r>
+        <w:t xml:space="preserve">For any extra functionality like </w:t>
+      </w:r>
+      <w:r>
+        <w:t>compil</w:t>
+      </w:r>
+      <w:r>
+        <w:t>ing</w:t>
+      </w:r>
+      <w:r>
+        <w:t xml:space="preserve"> your TS code, you hav</w:t>
+      </w:r>
+      <w:r>
+        <w:t>e to configure webpack</w:t>
+      </w:r>
+      <w:r>
+        <w:t>.</w:t>
+      </w:r>
+    </w:p>
+    <w:p>
+      <w:pPr>
+        <w:pStyle w:val="Heading2"/>
+      </w:pPr>
+      <w:r>
+        <w:t>Adding TypeScript Support with the</w:t>
+      </w:r>
+      <w:r>
+        <w:t xml:space="preserve"> </w:t>
+      </w:r>
+      <w:r>
+        <w:t>ts-loader Package</w:t>
+      </w:r>
+    </w:p>
+    <w:p>
+      <w:pPr>
+        <w:pStyle w:val="ListParagraph"/>
+        <w:numPr>
+          <w:ilvl w:val="0"/>
+          <w:numId w:val="50"/>
+        </w:numPr>
+      </w:pPr>
+      <w:r>
+        <w:t>By default webpack is just a bundler.</w:t>
+      </w:r>
+    </w:p>
+    <w:p>
+      <w:pPr>
+        <w:pStyle w:val="ListParagraph"/>
+        <w:numPr>
+          <w:ilvl w:val="0"/>
+          <w:numId w:val="50"/>
+        </w:numPr>
+      </w:pPr>
+      <w:r>
+        <w:t>For any extra functionality like compiling your TS code, you have to configure webpack.</w:t>
+      </w:r>
+    </w:p>
+    <w:p>
+      <w:pPr>
+        <w:pStyle w:val="ListParagraph"/>
+        <w:numPr>
+          <w:ilvl w:val="0"/>
+          <w:numId w:val="50"/>
+        </w:numPr>
+      </w:pPr>
+      <w:r>
+        <w:t>A webpack loader is simply a package to tell webpack how to deal with certain files.</w:t>
+      </w:r>
+      <w:r>
+        <w:t xml:space="preserve"> E.g. ts-loader </w:t>
+      </w:r>
+      <w:r>
+        <w:t>tells webpack how to convert TS code to JavaScript</w:t>
+      </w:r>
+      <w:r>
+        <w:t>.</w:t>
+      </w:r>
+    </w:p>
+    <w:p>
+      <w:pPr>
+        <w:pStyle w:val="Heading2"/>
+      </w:pPr>
+      <w:r>
+        <w:t>Finishing the Setup &amp; Adding</w:t>
+      </w:r>
+      <w:r>
+        <w:t xml:space="preserve"> </w:t>
+      </w:r>
+      <w:r>
+        <w:t>webpack-dev-server</w:t>
+      </w:r>
+    </w:p>
+    <w:p>
+      <w:pPr>
+        <w:pStyle w:val="ListParagraph"/>
+        <w:numPr>
+          <w:ilvl w:val="0"/>
+          <w:numId w:val="51"/>
+        </w:numPr>
+        <w:shd w:val="clear" w:color="auto" w:fill="1E1E1E"/>
+        <w:spacing w:after="0" w:line="285" w:lineRule="atLeast"/>
+        <w:rPr>
+          <w:rFonts w:ascii="Consolas" w:eastAsia="Times New Roman" w:hAnsi="Consolas" w:cs="Consolas"/>
+          <w:color w:val="D4D4D4"/>
+          <w:sz w:val="21"/>
+        </w:rPr>
+      </w:pPr>
+      <w:r>
+        <w:rPr>
+          <w:rFonts w:ascii="Consolas" w:eastAsia="Times New Roman" w:hAnsi="Consolas" w:cs="Consolas"/>
+          <w:color w:val="9CDCFE"/>
+          <w:sz w:val="21"/>
+        </w:rPr>
+        <w:t>"start"</w:t>
+      </w:r>
+      <w:r>
+        <w:rPr>
+          <w:rFonts w:ascii="Consolas" w:eastAsia="Times New Roman" w:hAnsi="Consolas" w:cs="Consolas"/>
+          <w:color w:val="D4D4D4"/>
+          <w:sz w:val="21"/>
+        </w:rPr>
+        <w:t>: </w:t>
+      </w:r>
+      <w:r>
+        <w:rPr>
+          <w:rFonts w:ascii="Consolas" w:eastAsia="Times New Roman" w:hAnsi="Consolas" w:cs="Consolas"/>
+          <w:color w:val="CE9178"/>
+          <w:sz w:val="21"/>
+        </w:rPr>
+        <w:t>"webpack-dev-server"</w:t>
+      </w:r>
+    </w:p>
+    <w:p>
+      <w:pPr>
+        <w:pStyle w:val="ListParagraph"/>
+        <w:numPr>
+          <w:ilvl w:val="0"/>
+          <w:numId w:val="51"/>
+        </w:numPr>
+      </w:pPr>
+      <w:r>
+        <w:t>I</w:t>
+      </w:r>
+      <w:r>
+        <w:t>n the webpack-dev-server</w:t>
+      </w:r>
+      <w:r>
+        <w:t xml:space="preserve"> </w:t>
+      </w:r>
+      <w:r>
+        <w:t>mode,</w:t>
+      </w:r>
+      <w:r>
+        <w:t xml:space="preserve"> </w:t>
+      </w:r>
+      <w:r>
+        <w:t>the bundle is generated in memory only.</w:t>
+      </w:r>
+    </w:p>
+    <w:p>
+      <w:pPr>
+        <w:pStyle w:val="Heading2"/>
+      </w:pPr>
+      <w:r>
+        <w:t>Adding a Production Workflow</w:t>
+      </w:r>
+    </w:p>
+    <w:p>
+      <w:pPr>
+        <w:pStyle w:val="ListParagraph"/>
+        <w:numPr>
+          <w:ilvl w:val="0"/>
+          <w:numId w:val="52"/>
+        </w:numPr>
+      </w:pPr>
+      <w:r>
+        <w:t>Create separate webpack config file for prod. E.g. webpack.config.prod.js</w:t>
+      </w:r>
+    </w:p>
+    <w:p>
+      <w:pPr>
+        <w:pStyle w:val="ListParagraph"/>
+        <w:numPr>
+          <w:ilvl w:val="0"/>
+          <w:numId w:val="52"/>
+        </w:numPr>
+      </w:pPr>
+      <w:r>
+        <w:t>P</w:t>
+      </w:r>
+      <w:r>
+        <w:t>lugin which automatically deletes everything in the dist folder before new output is written.</w:t>
+      </w:r>
+      <w:r>
+        <w:br/>
+        <w:t>&gt;</w:t>
+      </w:r>
+      <w:r>
+        <w:t>npm install --save-dev clean-webpack-plugin</w:t>
+      </w:r>
+    </w:p>
+    <w:p>
+      <w:pPr>
+        <w:pStyle w:val="ListParagraph"/>
+        <w:numPr>
+          <w:ilvl w:val="0"/>
+          <w:numId w:val="52"/>
+        </w:numPr>
+        <w:shd w:val="clear" w:color="auto" w:fill="1E1E1E"/>
+        <w:spacing w:after="0" w:line="285" w:lineRule="atLeast"/>
+        <w:rPr>
+          <w:rFonts w:ascii="Consolas" w:eastAsia="Times New Roman" w:hAnsi="Consolas" w:cs="Consolas"/>
+          <w:color w:val="D4D4D4"/>
+          <w:sz w:val="21"/>
+        </w:rPr>
+      </w:pPr>
+      <w:r>
+        <w:rPr>
+          <w:rFonts w:ascii="Consolas" w:eastAsia="Times New Roman" w:hAnsi="Consolas" w:cs="Consolas"/>
+          <w:color w:val="9CDCFE"/>
+          <w:sz w:val="21"/>
+        </w:rPr>
+        <w:t>"build:prod"</w:t>
+      </w:r>
+      <w:r>
+        <w:rPr>
+          <w:rFonts w:ascii="Consolas" w:eastAsia="Times New Roman" w:hAnsi="Consolas" w:cs="Consolas"/>
+          <w:color w:val="D4D4D4"/>
+          <w:sz w:val="21"/>
+        </w:rPr>
+        <w:t>: </w:t>
+      </w:r>
+      <w:r>
+        <w:rPr>
+          <w:rFonts w:ascii="Consolas" w:eastAsia="Times New Roman" w:hAnsi="Consolas" w:cs="Consolas"/>
+          <w:color w:val="CE9178"/>
+          <w:sz w:val="21"/>
+        </w:rPr>
+        <w:t>"webpack --config webpack.config.prod.js"</w:t>
+      </w:r>
+    </w:p>
+    <w:p/>
+    <w:p/>
+    <w:p>
+      <w:bookmarkStart w:id="1" w:name="_GoBack"/>
+      <w:bookmarkEnd w:id="1"/>
+    </w:p>
     <w:p/>
     <w:p/>
     <w:p/>
@@ -13764,12 +15758,18 @@
     <w:p/>
     <w:p/>
     <w:p/>
+    <w:p/>
+    <w:p/>
+    <w:p/>
+    <w:p/>
+    <w:p/>
+    <w:p/>
+    <w:p/>
     <w:p>
       <w:pPr>
         <w:pStyle w:val="Heading1"/>
       </w:pPr>
       <w:r>
-        <w:lastRenderedPageBreak/>
         <w:t>Tips and Tricks</w:t>
       </w:r>
     </w:p>
@@ -13786,9 +15786,42 @@
       </w:r>
     </w:p>
     <w:p>
-      <w:bookmarkStart w:id="1" w:name="_GoBack"/>
-      <w:bookmarkEnd w:id="1"/>
-    </w:p>
+      <w:pPr>
+        <w:pStyle w:val="ListParagraph"/>
+        <w:numPr>
+          <w:ilvl w:val="0"/>
+          <w:numId w:val="18"/>
+        </w:numPr>
+      </w:pPr>
+      <w:r>
+        <w:t>Use ES modules instead of TS namespaces.</w:t>
+      </w:r>
+    </w:p>
+    <w:p>
+      <w:pPr>
+        <w:pStyle w:val="ListParagraph"/>
+        <w:numPr>
+          <w:ilvl w:val="0"/>
+          <w:numId w:val="18"/>
+        </w:numPr>
+      </w:pPr>
+      <w:r>
+        <w:t>T</w:t>
+      </w:r>
+      <w:r>
+        <w:t>hanks to the source maps, we can debug our original type</w:t>
+      </w:r>
+      <w:r>
+        <w:t>script</w:t>
+      </w:r>
+      <w:r>
+        <w:t xml:space="preserve"> code</w:t>
+      </w:r>
+      <w:r>
+        <w:t>.</w:t>
+      </w:r>
+    </w:p>
+    <w:p/>
     <w:sectPr>
       <w:pgSz w:w="12240" w:h="15840"/>
       <w:pgMar w:top="1440" w:right="1440" w:bottom="1440" w:left="1440" w:header="720" w:footer="720" w:gutter="0"/>
@@ -14078,6 +16111,119 @@
     </w:lvl>
   </w:abstractNum>
   <w:abstractNum w:abstractNumId="2">
+    <w:nsid w:val="05763BE1"/>
+    <w:multiLevelType w:val="hybridMultilevel"/>
+    <w:tmpl w:val="DC22C452"/>
+    <w:lvl w:ilvl="0" w:tplc="04090001">
+      <w:start w:val="1"/>
+      <w:numFmt w:val="bullet"/>
+      <w:lvlText w:val=""/>
+      <w:lvlJc w:val="left"/>
+      <w:pPr>
+        <w:ind w:left="720" w:hanging="360"/>
+      </w:pPr>
+      <w:rPr>
+        <w:rFonts w:ascii="Symbol" w:hAnsi="Symbol" w:hint="default"/>
+      </w:rPr>
+    </w:lvl>
+    <w:lvl w:ilvl="1" w:tplc="04090003" w:tentative="1">
+      <w:start w:val="1"/>
+      <w:numFmt w:val="bullet"/>
+      <w:lvlText w:val="o"/>
+      <w:lvlJc w:val="left"/>
+      <w:pPr>
+        <w:ind w:left="1440" w:hanging="360"/>
+      </w:pPr>
+      <w:rPr>
+        <w:rFonts w:ascii="Courier New" w:hAnsi="Courier New" w:cs="Courier New" w:hint="default"/>
+      </w:rPr>
+    </w:lvl>
+    <w:lvl w:ilvl="2" w:tplc="04090005" w:tentative="1">
+      <w:start w:val="1"/>
+      <w:numFmt w:val="bullet"/>
+      <w:lvlText w:val=""/>
+      <w:lvlJc w:val="left"/>
+      <w:pPr>
+        <w:ind w:left="2160" w:hanging="360"/>
+      </w:pPr>
+      <w:rPr>
+        <w:rFonts w:ascii="Wingdings" w:hAnsi="Wingdings" w:hint="default"/>
+      </w:rPr>
+    </w:lvl>
+    <w:lvl w:ilvl="3" w:tplc="04090001" w:tentative="1">
+      <w:start w:val="1"/>
+      <w:numFmt w:val="bullet"/>
+      <w:lvlText w:val=""/>
+      <w:lvlJc w:val="left"/>
+      <w:pPr>
+        <w:ind w:left="2880" w:hanging="360"/>
+      </w:pPr>
+      <w:rPr>
+        <w:rFonts w:ascii="Symbol" w:hAnsi="Symbol" w:hint="default"/>
+      </w:rPr>
+    </w:lvl>
+    <w:lvl w:ilvl="4" w:tplc="04090003" w:tentative="1">
+      <w:start w:val="1"/>
+      <w:numFmt w:val="bullet"/>
+      <w:lvlText w:val="o"/>
+      <w:lvlJc w:val="left"/>
+      <w:pPr>
+        <w:ind w:left="3600" w:hanging="360"/>
+      </w:pPr>
+      <w:rPr>
+        <w:rFonts w:ascii="Courier New" w:hAnsi="Courier New" w:cs="Courier New" w:hint="default"/>
+      </w:rPr>
+    </w:lvl>
+    <w:lvl w:ilvl="5" w:tplc="04090005" w:tentative="1">
+      <w:start w:val="1"/>
+      <w:numFmt w:val="bullet"/>
+      <w:lvlText w:val=""/>
+      <w:lvlJc w:val="left"/>
+      <w:pPr>
+        <w:ind w:left="4320" w:hanging="360"/>
+      </w:pPr>
+      <w:rPr>
+        <w:rFonts w:ascii="Wingdings" w:hAnsi="Wingdings" w:hint="default"/>
+      </w:rPr>
+    </w:lvl>
+    <w:lvl w:ilvl="6" w:tplc="04090001" w:tentative="1">
+      <w:start w:val="1"/>
+      <w:numFmt w:val="bullet"/>
+      <w:lvlText w:val=""/>
+      <w:lvlJc w:val="left"/>
+      <w:pPr>
+        <w:ind w:left="5040" w:hanging="360"/>
+      </w:pPr>
+      <w:rPr>
+        <w:rFonts w:ascii="Symbol" w:hAnsi="Symbol" w:hint="default"/>
+      </w:rPr>
+    </w:lvl>
+    <w:lvl w:ilvl="7" w:tplc="04090003" w:tentative="1">
+      <w:start w:val="1"/>
+      <w:numFmt w:val="bullet"/>
+      <w:lvlText w:val="o"/>
+      <w:lvlJc w:val="left"/>
+      <w:pPr>
+        <w:ind w:left="5760" w:hanging="360"/>
+      </w:pPr>
+      <w:rPr>
+        <w:rFonts w:ascii="Courier New" w:hAnsi="Courier New" w:cs="Courier New" w:hint="default"/>
+      </w:rPr>
+    </w:lvl>
+    <w:lvl w:ilvl="8" w:tplc="04090005" w:tentative="1">
+      <w:start w:val="1"/>
+      <w:numFmt w:val="bullet"/>
+      <w:lvlText w:val=""/>
+      <w:lvlJc w:val="left"/>
+      <w:pPr>
+        <w:ind w:left="6480" w:hanging="360"/>
+      </w:pPr>
+      <w:rPr>
+        <w:rFonts w:ascii="Wingdings" w:hAnsi="Wingdings" w:hint="default"/>
+      </w:rPr>
+    </w:lvl>
+  </w:abstractNum>
+  <w:abstractNum w:abstractNumId="3">
     <w:nsid w:val="05E12E20"/>
     <w:multiLevelType w:val="hybridMultilevel"/>
     <w:tmpl w:val="9322E436"/>
@@ -14190,7 +16336,7 @@
       </w:rPr>
     </w:lvl>
   </w:abstractNum>
-  <w:abstractNum w:abstractNumId="3">
+  <w:abstractNum w:abstractNumId="4">
     <w:nsid w:val="09A529B0"/>
     <w:multiLevelType w:val="hybridMultilevel"/>
     <w:tmpl w:val="15746A66"/>
@@ -14303,7 +16449,7 @@
       </w:rPr>
     </w:lvl>
   </w:abstractNum>
-  <w:abstractNum w:abstractNumId="4">
+  <w:abstractNum w:abstractNumId="5">
     <w:nsid w:val="0D2C7DF3"/>
     <w:multiLevelType w:val="hybridMultilevel"/>
     <w:tmpl w:val="2E746022"/>
@@ -14416,7 +16562,120 @@
       </w:rPr>
     </w:lvl>
   </w:abstractNum>
-  <w:abstractNum w:abstractNumId="5">
+  <w:abstractNum w:abstractNumId="6">
+    <w:nsid w:val="1391485B"/>
+    <w:multiLevelType w:val="hybridMultilevel"/>
+    <w:tmpl w:val="23D4E072"/>
+    <w:lvl w:ilvl="0" w:tplc="04090001">
+      <w:start w:val="1"/>
+      <w:numFmt w:val="bullet"/>
+      <w:lvlText w:val=""/>
+      <w:lvlJc w:val="left"/>
+      <w:pPr>
+        <w:ind w:left="720" w:hanging="360"/>
+      </w:pPr>
+      <w:rPr>
+        <w:rFonts w:ascii="Symbol" w:hAnsi="Symbol" w:hint="default"/>
+      </w:rPr>
+    </w:lvl>
+    <w:lvl w:ilvl="1" w:tplc="04090003">
+      <w:start w:val="1"/>
+      <w:numFmt w:val="bullet"/>
+      <w:lvlText w:val="o"/>
+      <w:lvlJc w:val="left"/>
+      <w:pPr>
+        <w:ind w:left="1440" w:hanging="360"/>
+      </w:pPr>
+      <w:rPr>
+        <w:rFonts w:ascii="Courier New" w:hAnsi="Courier New" w:cs="Courier New" w:hint="default"/>
+      </w:rPr>
+    </w:lvl>
+    <w:lvl w:ilvl="2" w:tplc="04090005">
+      <w:start w:val="1"/>
+      <w:numFmt w:val="bullet"/>
+      <w:lvlText w:val=""/>
+      <w:lvlJc w:val="left"/>
+      <w:pPr>
+        <w:ind w:left="2160" w:hanging="360"/>
+      </w:pPr>
+      <w:rPr>
+        <w:rFonts w:ascii="Wingdings" w:hAnsi="Wingdings" w:hint="default"/>
+      </w:rPr>
+    </w:lvl>
+    <w:lvl w:ilvl="3" w:tplc="04090001" w:tentative="1">
+      <w:start w:val="1"/>
+      <w:numFmt w:val="bullet"/>
+      <w:lvlText w:val=""/>
+      <w:lvlJc w:val="left"/>
+      <w:pPr>
+        <w:ind w:left="2880" w:hanging="360"/>
+      </w:pPr>
+      <w:rPr>
+        <w:rFonts w:ascii="Symbol" w:hAnsi="Symbol" w:hint="default"/>
+      </w:rPr>
+    </w:lvl>
+    <w:lvl w:ilvl="4" w:tplc="04090003" w:tentative="1">
+      <w:start w:val="1"/>
+      <w:numFmt w:val="bullet"/>
+      <w:lvlText w:val="o"/>
+      <w:lvlJc w:val="left"/>
+      <w:pPr>
+        <w:ind w:left="3600" w:hanging="360"/>
+      </w:pPr>
+      <w:rPr>
+        <w:rFonts w:ascii="Courier New" w:hAnsi="Courier New" w:cs="Courier New" w:hint="default"/>
+      </w:rPr>
+    </w:lvl>
+    <w:lvl w:ilvl="5" w:tplc="04090005" w:tentative="1">
+      <w:start w:val="1"/>
+      <w:numFmt w:val="bullet"/>
+      <w:lvlText w:val=""/>
+      <w:lvlJc w:val="left"/>
+      <w:pPr>
+        <w:ind w:left="4320" w:hanging="360"/>
+      </w:pPr>
+      <w:rPr>
+        <w:rFonts w:ascii="Wingdings" w:hAnsi="Wingdings" w:hint="default"/>
+      </w:rPr>
+    </w:lvl>
+    <w:lvl w:ilvl="6" w:tplc="04090001" w:tentative="1">
+      <w:start w:val="1"/>
+      <w:numFmt w:val="bullet"/>
+      <w:lvlText w:val=""/>
+      <w:lvlJc w:val="left"/>
+      <w:pPr>
+        <w:ind w:left="5040" w:hanging="360"/>
+      </w:pPr>
+      <w:rPr>
+        <w:rFonts w:ascii="Symbol" w:hAnsi="Symbol" w:hint="default"/>
+      </w:rPr>
+    </w:lvl>
+    <w:lvl w:ilvl="7" w:tplc="04090003" w:tentative="1">
+      <w:start w:val="1"/>
+      <w:numFmt w:val="bullet"/>
+      <w:lvlText w:val="o"/>
+      <w:lvlJc w:val="left"/>
+      <w:pPr>
+        <w:ind w:left="5760" w:hanging="360"/>
+      </w:pPr>
+      <w:rPr>
+        <w:rFonts w:ascii="Courier New" w:hAnsi="Courier New" w:cs="Courier New" w:hint="default"/>
+      </w:rPr>
+    </w:lvl>
+    <w:lvl w:ilvl="8" w:tplc="04090005" w:tentative="1">
+      <w:start w:val="1"/>
+      <w:numFmt w:val="bullet"/>
+      <w:lvlText w:val=""/>
+      <w:lvlJc w:val="left"/>
+      <w:pPr>
+        <w:ind w:left="6480" w:hanging="360"/>
+      </w:pPr>
+      <w:rPr>
+        <w:rFonts w:ascii="Wingdings" w:hAnsi="Wingdings" w:hint="default"/>
+      </w:rPr>
+    </w:lvl>
+  </w:abstractNum>
+  <w:abstractNum w:abstractNumId="7">
     <w:nsid w:val="13DF101F"/>
     <w:multiLevelType w:val="hybridMultilevel"/>
     <w:tmpl w:val="6876048E"/>
@@ -14529,7 +16788,120 @@
       </w:rPr>
     </w:lvl>
   </w:abstractNum>
-  <w:abstractNum w:abstractNumId="6">
+  <w:abstractNum w:abstractNumId="8">
+    <w:nsid w:val="18180785"/>
+    <w:multiLevelType w:val="hybridMultilevel"/>
+    <w:tmpl w:val="721C3184"/>
+    <w:lvl w:ilvl="0" w:tplc="04090001">
+      <w:start w:val="1"/>
+      <w:numFmt w:val="bullet"/>
+      <w:lvlText w:val=""/>
+      <w:lvlJc w:val="left"/>
+      <w:pPr>
+        <w:ind w:left="720" w:hanging="360"/>
+      </w:pPr>
+      <w:rPr>
+        <w:rFonts w:ascii="Symbol" w:hAnsi="Symbol" w:hint="default"/>
+      </w:rPr>
+    </w:lvl>
+    <w:lvl w:ilvl="1" w:tplc="04090003">
+      <w:start w:val="1"/>
+      <w:numFmt w:val="bullet"/>
+      <w:lvlText w:val="o"/>
+      <w:lvlJc w:val="left"/>
+      <w:pPr>
+        <w:ind w:left="1440" w:hanging="360"/>
+      </w:pPr>
+      <w:rPr>
+        <w:rFonts w:ascii="Courier New" w:hAnsi="Courier New" w:cs="Courier New" w:hint="default"/>
+      </w:rPr>
+    </w:lvl>
+    <w:lvl w:ilvl="2" w:tplc="04090005">
+      <w:start w:val="1"/>
+      <w:numFmt w:val="bullet"/>
+      <w:lvlText w:val=""/>
+      <w:lvlJc w:val="left"/>
+      <w:pPr>
+        <w:ind w:left="2160" w:hanging="360"/>
+      </w:pPr>
+      <w:rPr>
+        <w:rFonts w:ascii="Wingdings" w:hAnsi="Wingdings" w:hint="default"/>
+      </w:rPr>
+    </w:lvl>
+    <w:lvl w:ilvl="3" w:tplc="04090001" w:tentative="1">
+      <w:start w:val="1"/>
+      <w:numFmt w:val="bullet"/>
+      <w:lvlText w:val=""/>
+      <w:lvlJc w:val="left"/>
+      <w:pPr>
+        <w:ind w:left="2880" w:hanging="360"/>
+      </w:pPr>
+      <w:rPr>
+        <w:rFonts w:ascii="Symbol" w:hAnsi="Symbol" w:hint="default"/>
+      </w:rPr>
+    </w:lvl>
+    <w:lvl w:ilvl="4" w:tplc="04090003" w:tentative="1">
+      <w:start w:val="1"/>
+      <w:numFmt w:val="bullet"/>
+      <w:lvlText w:val="o"/>
+      <w:lvlJc w:val="left"/>
+      <w:pPr>
+        <w:ind w:left="3600" w:hanging="360"/>
+      </w:pPr>
+      <w:rPr>
+        <w:rFonts w:ascii="Courier New" w:hAnsi="Courier New" w:cs="Courier New" w:hint="default"/>
+      </w:rPr>
+    </w:lvl>
+    <w:lvl w:ilvl="5" w:tplc="04090005" w:tentative="1">
+      <w:start w:val="1"/>
+      <w:numFmt w:val="bullet"/>
+      <w:lvlText w:val=""/>
+      <w:lvlJc w:val="left"/>
+      <w:pPr>
+        <w:ind w:left="4320" w:hanging="360"/>
+      </w:pPr>
+      <w:rPr>
+        <w:rFonts w:ascii="Wingdings" w:hAnsi="Wingdings" w:hint="default"/>
+      </w:rPr>
+    </w:lvl>
+    <w:lvl w:ilvl="6" w:tplc="04090001" w:tentative="1">
+      <w:start w:val="1"/>
+      <w:numFmt w:val="bullet"/>
+      <w:lvlText w:val=""/>
+      <w:lvlJc w:val="left"/>
+      <w:pPr>
+        <w:ind w:left="5040" w:hanging="360"/>
+      </w:pPr>
+      <w:rPr>
+        <w:rFonts w:ascii="Symbol" w:hAnsi="Symbol" w:hint="default"/>
+      </w:rPr>
+    </w:lvl>
+    <w:lvl w:ilvl="7" w:tplc="04090003" w:tentative="1">
+      <w:start w:val="1"/>
+      <w:numFmt w:val="bullet"/>
+      <w:lvlText w:val="o"/>
+      <w:lvlJc w:val="left"/>
+      <w:pPr>
+        <w:ind w:left="5760" w:hanging="360"/>
+      </w:pPr>
+      <w:rPr>
+        <w:rFonts w:ascii="Courier New" w:hAnsi="Courier New" w:cs="Courier New" w:hint="default"/>
+      </w:rPr>
+    </w:lvl>
+    <w:lvl w:ilvl="8" w:tplc="04090005" w:tentative="1">
+      <w:start w:val="1"/>
+      <w:numFmt w:val="bullet"/>
+      <w:lvlText w:val=""/>
+      <w:lvlJc w:val="left"/>
+      <w:pPr>
+        <w:ind w:left="6480" w:hanging="360"/>
+      </w:pPr>
+      <w:rPr>
+        <w:rFonts w:ascii="Wingdings" w:hAnsi="Wingdings" w:hint="default"/>
+      </w:rPr>
+    </w:lvl>
+  </w:abstractNum>
+  <w:abstractNum w:abstractNumId="9">
     <w:nsid w:val="18D01CA5"/>
     <w:multiLevelType w:val="hybridMultilevel"/>
     <w:tmpl w:val="22B4BD42"/>
@@ -14642,7 +17014,7 @@
       </w:rPr>
     </w:lvl>
   </w:abstractNum>
-  <w:abstractNum w:abstractNumId="7">
+  <w:abstractNum w:abstractNumId="10">
     <w:nsid w:val="1A265AB6"/>
     <w:multiLevelType w:val="hybridMultilevel"/>
     <w:tmpl w:val="A25E9952"/>
@@ -14755,7 +17127,7 @@
       </w:rPr>
     </w:lvl>
   </w:abstractNum>
-  <w:abstractNum w:abstractNumId="8">
+  <w:abstractNum w:abstractNumId="11">
     <w:nsid w:val="1B54208C"/>
     <w:multiLevelType w:val="hybridMultilevel"/>
     <w:tmpl w:val="CAEEA26C"/>
@@ -14868,7 +17240,7 @@
       </w:rPr>
     </w:lvl>
   </w:abstractNum>
-  <w:abstractNum w:abstractNumId="9">
+  <w:abstractNum w:abstractNumId="12">
     <w:nsid w:val="1E58465F"/>
     <w:multiLevelType w:val="hybridMultilevel"/>
     <w:tmpl w:val="C4A8DC6A"/>
@@ -14981,7 +17353,7 @@
       </w:rPr>
     </w:lvl>
   </w:abstractNum>
-  <w:abstractNum w:abstractNumId="10">
+  <w:abstractNum w:abstractNumId="13">
     <w:nsid w:val="1F647066"/>
     <w:multiLevelType w:val="hybridMultilevel"/>
     <w:tmpl w:val="00D2D0B0"/>
@@ -15094,7 +17466,120 @@
       </w:rPr>
     </w:lvl>
   </w:abstractNum>
-  <w:abstractNum w:abstractNumId="11">
+  <w:abstractNum w:abstractNumId="14">
+    <w:nsid w:val="202029FF"/>
+    <w:multiLevelType w:val="hybridMultilevel"/>
+    <w:tmpl w:val="97367CE0"/>
+    <w:lvl w:ilvl="0" w:tplc="04090001">
+      <w:start w:val="1"/>
+      <w:numFmt w:val="bullet"/>
+      <w:lvlText w:val=""/>
+      <w:lvlJc w:val="left"/>
+      <w:pPr>
+        <w:ind w:left="720" w:hanging="360"/>
+      </w:pPr>
+      <w:rPr>
+        <w:rFonts w:ascii="Symbol" w:hAnsi="Symbol" w:hint="default"/>
+      </w:rPr>
+    </w:lvl>
+    <w:lvl w:ilvl="1" w:tplc="04090003" w:tentative="1">
+      <w:start w:val="1"/>
+      <w:numFmt w:val="bullet"/>
+      <w:lvlText w:val="o"/>
+      <w:lvlJc w:val="left"/>
+      <w:pPr>
+        <w:ind w:left="1440" w:hanging="360"/>
+      </w:pPr>
+      <w:rPr>
+        <w:rFonts w:ascii="Courier New" w:hAnsi="Courier New" w:cs="Courier New" w:hint="default"/>
+      </w:rPr>
+    </w:lvl>
+    <w:lvl w:ilvl="2" w:tplc="04090005" w:tentative="1">
+      <w:start w:val="1"/>
+      <w:numFmt w:val="bullet"/>
+      <w:lvlText w:val=""/>
+      <w:lvlJc w:val="left"/>
+      <w:pPr>
+        <w:ind w:left="2160" w:hanging="360"/>
+      </w:pPr>
+      <w:rPr>
+        <w:rFonts w:ascii="Wingdings" w:hAnsi="Wingdings" w:hint="default"/>
+      </w:rPr>
+    </w:lvl>
+    <w:lvl w:ilvl="3" w:tplc="04090001" w:tentative="1">
+      <w:start w:val="1"/>
+      <w:numFmt w:val="bullet"/>
+      <w:lvlText w:val=""/>
+      <w:lvlJc w:val="left"/>
+      <w:pPr>
+        <w:ind w:left="2880" w:hanging="360"/>
+      </w:pPr>
+      <w:rPr>
+        <w:rFonts w:ascii="Symbol" w:hAnsi="Symbol" w:hint="default"/>
+      </w:rPr>
+    </w:lvl>
+    <w:lvl w:ilvl="4" w:tplc="04090003" w:tentative="1">
+      <w:start w:val="1"/>
+      <w:numFmt w:val="bullet"/>
+      <w:lvlText w:val="o"/>
+      <w:lvlJc w:val="left"/>
+      <w:pPr>
+        <w:ind w:left="3600" w:hanging="360"/>
+      </w:pPr>
+      <w:rPr>
+        <w:rFonts w:ascii="Courier New" w:hAnsi="Courier New" w:cs="Courier New" w:hint="default"/>
+      </w:rPr>
+    </w:lvl>
+    <w:lvl w:ilvl="5" w:tplc="04090005" w:tentative="1">
+      <w:start w:val="1"/>
+      <w:numFmt w:val="bullet"/>
+      <w:lvlText w:val=""/>
+      <w:lvlJc w:val="left"/>
+      <w:pPr>
+        <w:ind w:left="4320" w:hanging="360"/>
+      </w:pPr>
+      <w:rPr>
+        <w:rFonts w:ascii="Wingdings" w:hAnsi="Wingdings" w:hint="default"/>
+      </w:rPr>
+    </w:lvl>
+    <w:lvl w:ilvl="6" w:tplc="04090001" w:tentative="1">
+      <w:start w:val="1"/>
+      <w:numFmt w:val="bullet"/>
+      <w:lvlText w:val=""/>
+      <w:lvlJc w:val="left"/>
+      <w:pPr>
+        <w:ind w:left="5040" w:hanging="360"/>
+      </w:pPr>
+      <w:rPr>
+        <w:rFonts w:ascii="Symbol" w:hAnsi="Symbol" w:hint="default"/>
+      </w:rPr>
+    </w:lvl>
+    <w:lvl w:ilvl="7" w:tplc="04090003" w:tentative="1">
+      <w:start w:val="1"/>
+      <w:numFmt w:val="bullet"/>
+      <w:lvlText w:val="o"/>
+      <w:lvlJc w:val="left"/>
+      <w:pPr>
+        <w:ind w:left="5760" w:hanging="360"/>
+      </w:pPr>
+      <w:rPr>
+        <w:rFonts w:ascii="Courier New" w:hAnsi="Courier New" w:cs="Courier New" w:hint="default"/>
+      </w:rPr>
+    </w:lvl>
+    <w:lvl w:ilvl="8" w:tplc="04090005" w:tentative="1">
+      <w:start w:val="1"/>
+      <w:numFmt w:val="bullet"/>
+      <w:lvlText w:val=""/>
+      <w:lvlJc w:val="left"/>
+      <w:pPr>
+        <w:ind w:left="6480" w:hanging="360"/>
+      </w:pPr>
+      <w:rPr>
+        <w:rFonts w:ascii="Wingdings" w:hAnsi="Wingdings" w:hint="default"/>
+      </w:rPr>
+    </w:lvl>
+  </w:abstractNum>
+  <w:abstractNum w:abstractNumId="15">
     <w:nsid w:val="21F850E1"/>
     <w:multiLevelType w:val="hybridMultilevel"/>
     <w:tmpl w:val="09208AEC"/>
@@ -15207,7 +17692,7 @@
       </w:rPr>
     </w:lvl>
   </w:abstractNum>
-  <w:abstractNum w:abstractNumId="12">
+  <w:abstractNum w:abstractNumId="16">
     <w:nsid w:val="227C1799"/>
     <w:multiLevelType w:val="hybridMultilevel"/>
     <w:tmpl w:val="1790603A"/>
@@ -15320,7 +17805,7 @@
       </w:rPr>
     </w:lvl>
   </w:abstractNum>
-  <w:abstractNum w:abstractNumId="13">
+  <w:abstractNum w:abstractNumId="17">
     <w:nsid w:val="23082DC9"/>
     <w:multiLevelType w:val="hybridMultilevel"/>
     <w:tmpl w:val="47669C40"/>
@@ -15433,7 +17918,7 @@
       </w:rPr>
     </w:lvl>
   </w:abstractNum>
-  <w:abstractNum w:abstractNumId="14">
+  <w:abstractNum w:abstractNumId="18">
     <w:nsid w:val="27610023"/>
     <w:multiLevelType w:val="hybridMultilevel"/>
     <w:tmpl w:val="A9D86204"/>
@@ -15546,7 +18031,7 @@
       </w:rPr>
     </w:lvl>
   </w:abstractNum>
-  <w:abstractNum w:abstractNumId="15">
+  <w:abstractNum w:abstractNumId="19">
     <w:nsid w:val="289F2347"/>
     <w:multiLevelType w:val="hybridMultilevel"/>
     <w:tmpl w:val="AF1EBD6A"/>
@@ -15659,7 +18144,7 @@
       </w:rPr>
     </w:lvl>
   </w:abstractNum>
-  <w:abstractNum w:abstractNumId="16">
+  <w:abstractNum w:abstractNumId="20">
     <w:nsid w:val="2D95795B"/>
     <w:multiLevelType w:val="hybridMultilevel"/>
     <w:tmpl w:val="0C24177A"/>
@@ -15772,7 +18257,120 @@
       </w:rPr>
     </w:lvl>
   </w:abstractNum>
-  <w:abstractNum w:abstractNumId="17">
+  <w:abstractNum w:abstractNumId="21">
+    <w:nsid w:val="32BF0D48"/>
+    <w:multiLevelType w:val="hybridMultilevel"/>
+    <w:tmpl w:val="658AB644"/>
+    <w:lvl w:ilvl="0" w:tplc="04090001">
+      <w:start w:val="1"/>
+      <w:numFmt w:val="bullet"/>
+      <w:lvlText w:val=""/>
+      <w:lvlJc w:val="left"/>
+      <w:pPr>
+        <w:ind w:left="720" w:hanging="360"/>
+      </w:pPr>
+      <w:rPr>
+        <w:rFonts w:ascii="Symbol" w:hAnsi="Symbol" w:hint="default"/>
+      </w:rPr>
+    </w:lvl>
+    <w:lvl w:ilvl="1" w:tplc="04090003" w:tentative="1">
+      <w:start w:val="1"/>
+      <w:numFmt w:val="bullet"/>
+      <w:lvlText w:val="o"/>
+      <w:lvlJc w:val="left"/>
+      <w:pPr>
+        <w:ind w:left="1440" w:hanging="360"/>
+      </w:pPr>
+      <w:rPr>
+        <w:rFonts w:ascii="Courier New" w:hAnsi="Courier New" w:cs="Courier New" w:hint="default"/>
+      </w:rPr>
+    </w:lvl>
+    <w:lvl w:ilvl="2" w:tplc="04090005" w:tentative="1">
+      <w:start w:val="1"/>
+      <w:numFmt w:val="bullet"/>
+      <w:lvlText w:val=""/>
+      <w:lvlJc w:val="left"/>
+      <w:pPr>
+        <w:ind w:left="2160" w:hanging="360"/>
+      </w:pPr>
+      <w:rPr>
+        <w:rFonts w:ascii="Wingdings" w:hAnsi="Wingdings" w:hint="default"/>
+      </w:rPr>
+    </w:lvl>
+    <w:lvl w:ilvl="3" w:tplc="04090001" w:tentative="1">
+      <w:start w:val="1"/>
+      <w:numFmt w:val="bullet"/>
+      <w:lvlText w:val=""/>
+      <w:lvlJc w:val="left"/>
+      <w:pPr>
+        <w:ind w:left="2880" w:hanging="360"/>
+      </w:pPr>
+      <w:rPr>
+        <w:rFonts w:ascii="Symbol" w:hAnsi="Symbol" w:hint="default"/>
+      </w:rPr>
+    </w:lvl>
+    <w:lvl w:ilvl="4" w:tplc="04090003" w:tentative="1">
+      <w:start w:val="1"/>
+      <w:numFmt w:val="bullet"/>
+      <w:lvlText w:val="o"/>
+      <w:lvlJc w:val="left"/>
+      <w:pPr>
+        <w:ind w:left="3600" w:hanging="360"/>
+      </w:pPr>
+      <w:rPr>
+        <w:rFonts w:ascii="Courier New" w:hAnsi="Courier New" w:cs="Courier New" w:hint="default"/>
+      </w:rPr>
+    </w:lvl>
+    <w:lvl w:ilvl="5" w:tplc="04090005" w:tentative="1">
+      <w:start w:val="1"/>
+      <w:numFmt w:val="bullet"/>
+      <w:lvlText w:val=""/>
+      <w:lvlJc w:val="left"/>
+      <w:pPr>
+        <w:ind w:left="4320" w:hanging="360"/>
+      </w:pPr>
+      <w:rPr>
+        <w:rFonts w:ascii="Wingdings" w:hAnsi="Wingdings" w:hint="default"/>
+      </w:rPr>
+    </w:lvl>
+    <w:lvl w:ilvl="6" w:tplc="04090001" w:tentative="1">
+      <w:start w:val="1"/>
+      <w:numFmt w:val="bullet"/>
+      <w:lvlText w:val=""/>
+      <w:lvlJc w:val="left"/>
+      <w:pPr>
+        <w:ind w:left="5040" w:hanging="360"/>
+      </w:pPr>
+      <w:rPr>
+        <w:rFonts w:ascii="Symbol" w:hAnsi="Symbol" w:hint="default"/>
+      </w:rPr>
+    </w:lvl>
+    <w:lvl w:ilvl="7" w:tplc="04090003" w:tentative="1">
+      <w:start w:val="1"/>
+      <w:numFmt w:val="bullet"/>
+      <w:lvlText w:val="o"/>
+      <w:lvlJc w:val="left"/>
+      <w:pPr>
+        <w:ind w:left="5760" w:hanging="360"/>
+      </w:pPr>
+      <w:rPr>
+        <w:rFonts w:ascii="Courier New" w:hAnsi="Courier New" w:cs="Courier New" w:hint="default"/>
+      </w:rPr>
+    </w:lvl>
+    <w:lvl w:ilvl="8" w:tplc="04090005" w:tentative="1">
+      <w:start w:val="1"/>
+      <w:numFmt w:val="bullet"/>
+      <w:lvlText w:val=""/>
+      <w:lvlJc w:val="left"/>
+      <w:pPr>
+        <w:ind w:left="6480" w:hanging="360"/>
+      </w:pPr>
+      <w:rPr>
+        <w:rFonts w:ascii="Wingdings" w:hAnsi="Wingdings" w:hint="default"/>
+      </w:rPr>
+    </w:lvl>
+  </w:abstractNum>
+  <w:abstractNum w:abstractNumId="22">
     <w:nsid w:val="33562E46"/>
     <w:multiLevelType w:val="hybridMultilevel"/>
     <w:tmpl w:val="BC72F676"/>
@@ -15885,7 +18483,7 @@
       </w:rPr>
     </w:lvl>
   </w:abstractNum>
-  <w:abstractNum w:abstractNumId="18">
+  <w:abstractNum w:abstractNumId="23">
     <w:nsid w:val="34A30331"/>
     <w:multiLevelType w:val="hybridMultilevel"/>
     <w:tmpl w:val="52FC0C5C"/>
@@ -15998,7 +18596,7 @@
       </w:rPr>
     </w:lvl>
   </w:abstractNum>
-  <w:abstractNum w:abstractNumId="19">
+  <w:abstractNum w:abstractNumId="24">
     <w:nsid w:val="36411CB9"/>
     <w:multiLevelType w:val="hybridMultilevel"/>
     <w:tmpl w:val="7220D636"/>
@@ -16111,7 +18709,7 @@
       </w:rPr>
     </w:lvl>
   </w:abstractNum>
-  <w:abstractNum w:abstractNumId="20">
+  <w:abstractNum w:abstractNumId="25">
     <w:nsid w:val="366E6647"/>
     <w:multiLevelType w:val="hybridMultilevel"/>
     <w:tmpl w:val="EE2A42DE"/>
@@ -16224,7 +18822,120 @@
       </w:rPr>
     </w:lvl>
   </w:abstractNum>
-  <w:abstractNum w:abstractNumId="21">
+  <w:abstractNum w:abstractNumId="26">
+    <w:nsid w:val="38165AA1"/>
+    <w:multiLevelType w:val="hybridMultilevel"/>
+    <w:tmpl w:val="28B40EC4"/>
+    <w:lvl w:ilvl="0" w:tplc="04090001">
+      <w:start w:val="1"/>
+      <w:numFmt w:val="bullet"/>
+      <w:lvlText w:val=""/>
+      <w:lvlJc w:val="left"/>
+      <w:pPr>
+        <w:ind w:left="720" w:hanging="360"/>
+      </w:pPr>
+      <w:rPr>
+        <w:rFonts w:ascii="Symbol" w:hAnsi="Symbol" w:hint="default"/>
+      </w:rPr>
+    </w:lvl>
+    <w:lvl w:ilvl="1" w:tplc="04090003" w:tentative="1">
+      <w:start w:val="1"/>
+      <w:numFmt w:val="bullet"/>
+      <w:lvlText w:val="o"/>
+      <w:lvlJc w:val="left"/>
+      <w:pPr>
+        <w:ind w:left="1440" w:hanging="360"/>
+      </w:pPr>
+      <w:rPr>
+        <w:rFonts w:ascii="Courier New" w:hAnsi="Courier New" w:cs="Courier New" w:hint="default"/>
+      </w:rPr>
+    </w:lvl>
+    <w:lvl w:ilvl="2" w:tplc="04090005" w:tentative="1">
+      <w:start w:val="1"/>
+      <w:numFmt w:val="bullet"/>
+      <w:lvlText w:val=""/>
+      <w:lvlJc w:val="left"/>
+      <w:pPr>
+        <w:ind w:left="2160" w:hanging="360"/>
+      </w:pPr>
+      <w:rPr>
+        <w:rFonts w:ascii="Wingdings" w:hAnsi="Wingdings" w:hint="default"/>
+      </w:rPr>
+    </w:lvl>
+    <w:lvl w:ilvl="3" w:tplc="04090001" w:tentative="1">
+      <w:start w:val="1"/>
+      <w:numFmt w:val="bullet"/>
+      <w:lvlText w:val=""/>
+      <w:lvlJc w:val="left"/>
+      <w:pPr>
+        <w:ind w:left="2880" w:hanging="360"/>
+      </w:pPr>
+      <w:rPr>
+        <w:rFonts w:ascii="Symbol" w:hAnsi="Symbol" w:hint="default"/>
+      </w:rPr>
+    </w:lvl>
+    <w:lvl w:ilvl="4" w:tplc="04090003" w:tentative="1">
+      <w:start w:val="1"/>
+      <w:numFmt w:val="bullet"/>
+      <w:lvlText w:val="o"/>
+      <w:lvlJc w:val="left"/>
+      <w:pPr>
+        <w:ind w:left="3600" w:hanging="360"/>
+      </w:pPr>
+      <w:rPr>
+        <w:rFonts w:ascii="Courier New" w:hAnsi="Courier New" w:cs="Courier New" w:hint="default"/>
+      </w:rPr>
+    </w:lvl>
+    <w:lvl w:ilvl="5" w:tplc="04090005" w:tentative="1">
+      <w:start w:val="1"/>
+      <w:numFmt w:val="bullet"/>
+      <w:lvlText w:val=""/>
+      <w:lvlJc w:val="left"/>
+      <w:pPr>
+        <w:ind w:left="4320" w:hanging="360"/>
+      </w:pPr>
+      <w:rPr>
+        <w:rFonts w:ascii="Wingdings" w:hAnsi="Wingdings" w:hint="default"/>
+      </w:rPr>
+    </w:lvl>
+    <w:lvl w:ilvl="6" w:tplc="04090001" w:tentative="1">
+      <w:start w:val="1"/>
+      <w:numFmt w:val="bullet"/>
+      <w:lvlText w:val=""/>
+      <w:lvlJc w:val="left"/>
+      <w:pPr>
+        <w:ind w:left="5040" w:hanging="360"/>
+      </w:pPr>
+      <w:rPr>
+        <w:rFonts w:ascii="Symbol" w:hAnsi="Symbol" w:hint="default"/>
+      </w:rPr>
+    </w:lvl>
+    <w:lvl w:ilvl="7" w:tplc="04090003" w:tentative="1">
+      <w:start w:val="1"/>
+      <w:numFmt w:val="bullet"/>
+      <w:lvlText w:val="o"/>
+      <w:lvlJc w:val="left"/>
+      <w:pPr>
+        <w:ind w:left="5760" w:hanging="360"/>
+      </w:pPr>
+      <w:rPr>
+        <w:rFonts w:ascii="Courier New" w:hAnsi="Courier New" w:cs="Courier New" w:hint="default"/>
+      </w:rPr>
+    </w:lvl>
+    <w:lvl w:ilvl="8" w:tplc="04090005" w:tentative="1">
+      <w:start w:val="1"/>
+      <w:numFmt w:val="bullet"/>
+      <w:lvlText w:val=""/>
+      <w:lvlJc w:val="left"/>
+      <w:pPr>
+        <w:ind w:left="6480" w:hanging="360"/>
+      </w:pPr>
+      <w:rPr>
+        <w:rFonts w:ascii="Wingdings" w:hAnsi="Wingdings" w:hint="default"/>
+      </w:rPr>
+    </w:lvl>
+  </w:abstractNum>
+  <w:abstractNum w:abstractNumId="27">
     <w:nsid w:val="3B223486"/>
     <w:multiLevelType w:val="hybridMultilevel"/>
     <w:tmpl w:val="6A92D942"/>
@@ -16337,7 +19048,346 @@
       </w:rPr>
     </w:lvl>
   </w:abstractNum>
-  <w:abstractNum w:abstractNumId="22">
+  <w:abstractNum w:abstractNumId="28">
+    <w:nsid w:val="3CF964DF"/>
+    <w:multiLevelType w:val="hybridMultilevel"/>
+    <w:tmpl w:val="10283202"/>
+    <w:lvl w:ilvl="0" w:tplc="04090001">
+      <w:start w:val="1"/>
+      <w:numFmt w:val="bullet"/>
+      <w:lvlText w:val=""/>
+      <w:lvlJc w:val="left"/>
+      <w:pPr>
+        <w:ind w:left="720" w:hanging="360"/>
+      </w:pPr>
+      <w:rPr>
+        <w:rFonts w:ascii="Symbol" w:hAnsi="Symbol" w:hint="default"/>
+      </w:rPr>
+    </w:lvl>
+    <w:lvl w:ilvl="1" w:tplc="04090003">
+      <w:start w:val="1"/>
+      <w:numFmt w:val="bullet"/>
+      <w:lvlText w:val="o"/>
+      <w:lvlJc w:val="left"/>
+      <w:pPr>
+        <w:ind w:left="1440" w:hanging="360"/>
+      </w:pPr>
+      <w:rPr>
+        <w:rFonts w:ascii="Courier New" w:hAnsi="Courier New" w:cs="Courier New" w:hint="default"/>
+      </w:rPr>
+    </w:lvl>
+    <w:lvl w:ilvl="2" w:tplc="04090005" w:tentative="1">
+      <w:start w:val="1"/>
+      <w:numFmt w:val="bullet"/>
+      <w:lvlText w:val=""/>
+      <w:lvlJc w:val="left"/>
+      <w:pPr>
+        <w:ind w:left="2160" w:hanging="360"/>
+      </w:pPr>
+      <w:rPr>
+        <w:rFonts w:ascii="Wingdings" w:hAnsi="Wingdings" w:hint="default"/>
+      </w:rPr>
+    </w:lvl>
+    <w:lvl w:ilvl="3" w:tplc="04090001" w:tentative="1">
+      <w:start w:val="1"/>
+      <w:numFmt w:val="bullet"/>
+      <w:lvlText w:val=""/>
+      <w:lvlJc w:val="left"/>
+      <w:pPr>
+        <w:ind w:left="2880" w:hanging="360"/>
+      </w:pPr>
+      <w:rPr>
+        <w:rFonts w:ascii="Symbol" w:hAnsi="Symbol" w:hint="default"/>
+      </w:rPr>
+    </w:lvl>
+    <w:lvl w:ilvl="4" w:tplc="04090003" w:tentative="1">
+      <w:start w:val="1"/>
+      <w:numFmt w:val="bullet"/>
+      <w:lvlText w:val="o"/>
+      <w:lvlJc w:val="left"/>
+      <w:pPr>
+        <w:ind w:left="3600" w:hanging="360"/>
+      </w:pPr>
+      <w:rPr>
+        <w:rFonts w:ascii="Courier New" w:hAnsi="Courier New" w:cs="Courier New" w:hint="default"/>
+      </w:rPr>
+    </w:lvl>
+    <w:lvl w:ilvl="5" w:tplc="04090005" w:tentative="1">
+      <w:start w:val="1"/>
+      <w:numFmt w:val="bullet"/>
+      <w:lvlText w:val=""/>
+      <w:lvlJc w:val="left"/>
+      <w:pPr>
+        <w:ind w:left="4320" w:hanging="360"/>
+      </w:pPr>
+      <w:rPr>
+        <w:rFonts w:ascii="Wingdings" w:hAnsi="Wingdings" w:hint="default"/>
+      </w:rPr>
+    </w:lvl>
+    <w:lvl w:ilvl="6" w:tplc="04090001" w:tentative="1">
+      <w:start w:val="1"/>
+      <w:numFmt w:val="bullet"/>
+      <w:lvlText w:val=""/>
+      <w:lvlJc w:val="left"/>
+      <w:pPr>
+        <w:ind w:left="5040" w:hanging="360"/>
+      </w:pPr>
+      <w:rPr>
+        <w:rFonts w:ascii="Symbol" w:hAnsi="Symbol" w:hint="default"/>
+      </w:rPr>
+    </w:lvl>
+    <w:lvl w:ilvl="7" w:tplc="04090003" w:tentative="1">
+      <w:start w:val="1"/>
+      <w:numFmt w:val="bullet"/>
+      <w:lvlText w:val="o"/>
+      <w:lvlJc w:val="left"/>
+      <w:pPr>
+        <w:ind w:left="5760" w:hanging="360"/>
+      </w:pPr>
+      <w:rPr>
+        <w:rFonts w:ascii="Courier New" w:hAnsi="Courier New" w:cs="Courier New" w:hint="default"/>
+      </w:rPr>
+    </w:lvl>
+    <w:lvl w:ilvl="8" w:tplc="04090005" w:tentative="1">
+      <w:start w:val="1"/>
+      <w:numFmt w:val="bullet"/>
+      <w:lvlText w:val=""/>
+      <w:lvlJc w:val="left"/>
+      <w:pPr>
+        <w:ind w:left="6480" w:hanging="360"/>
+      </w:pPr>
+      <w:rPr>
+        <w:rFonts w:ascii="Wingdings" w:hAnsi="Wingdings" w:hint="default"/>
+      </w:rPr>
+    </w:lvl>
+  </w:abstractNum>
+  <w:abstractNum w:abstractNumId="29">
+    <w:nsid w:val="43380F73"/>
+    <w:multiLevelType w:val="hybridMultilevel"/>
+    <w:tmpl w:val="933033DC"/>
+    <w:lvl w:ilvl="0" w:tplc="04090001">
+      <w:start w:val="1"/>
+      <w:numFmt w:val="bullet"/>
+      <w:lvlText w:val=""/>
+      <w:lvlJc w:val="left"/>
+      <w:pPr>
+        <w:ind w:left="720" w:hanging="360"/>
+      </w:pPr>
+      <w:rPr>
+        <w:rFonts w:ascii="Symbol" w:hAnsi="Symbol" w:hint="default"/>
+      </w:rPr>
+    </w:lvl>
+    <w:lvl w:ilvl="1" w:tplc="04090003" w:tentative="1">
+      <w:start w:val="1"/>
+      <w:numFmt w:val="bullet"/>
+      <w:lvlText w:val="o"/>
+      <w:lvlJc w:val="left"/>
+      <w:pPr>
+        <w:ind w:left="1440" w:hanging="360"/>
+      </w:pPr>
+      <w:rPr>
+        <w:rFonts w:ascii="Courier New" w:hAnsi="Courier New" w:cs="Courier New" w:hint="default"/>
+      </w:rPr>
+    </w:lvl>
+    <w:lvl w:ilvl="2" w:tplc="04090005" w:tentative="1">
+      <w:start w:val="1"/>
+      <w:numFmt w:val="bullet"/>
+      <w:lvlText w:val=""/>
+      <w:lvlJc w:val="left"/>
+      <w:pPr>
+        <w:ind w:left="2160" w:hanging="360"/>
+      </w:pPr>
+      <w:rPr>
+        <w:rFonts w:ascii="Wingdings" w:hAnsi="Wingdings" w:hint="default"/>
+      </w:rPr>
+    </w:lvl>
+    <w:lvl w:ilvl="3" w:tplc="04090001" w:tentative="1">
+      <w:start w:val="1"/>
+      <w:numFmt w:val="bullet"/>
+      <w:lvlText w:val=""/>
+      <w:lvlJc w:val="left"/>
+      <w:pPr>
+        <w:ind w:left="2880" w:hanging="360"/>
+      </w:pPr>
+      <w:rPr>
+        <w:rFonts w:ascii="Symbol" w:hAnsi="Symbol" w:hint="default"/>
+      </w:rPr>
+    </w:lvl>
+    <w:lvl w:ilvl="4" w:tplc="04090003" w:tentative="1">
+      <w:start w:val="1"/>
+      <w:numFmt w:val="bullet"/>
+      <w:lvlText w:val="o"/>
+      <w:lvlJc w:val="left"/>
+      <w:pPr>
+        <w:ind w:left="3600" w:hanging="360"/>
+      </w:pPr>
+      <w:rPr>
+        <w:rFonts w:ascii="Courier New" w:hAnsi="Courier New" w:cs="Courier New" w:hint="default"/>
+      </w:rPr>
+    </w:lvl>
+    <w:lvl w:ilvl="5" w:tplc="04090005" w:tentative="1">
+      <w:start w:val="1"/>
+      <w:numFmt w:val="bullet"/>
+      <w:lvlText w:val=""/>
+      <w:lvlJc w:val="left"/>
+      <w:pPr>
+        <w:ind w:left="4320" w:hanging="360"/>
+      </w:pPr>
+      <w:rPr>
+        <w:rFonts w:ascii="Wingdings" w:hAnsi="Wingdings" w:hint="default"/>
+      </w:rPr>
+    </w:lvl>
+    <w:lvl w:ilvl="6" w:tplc="04090001" w:tentative="1">
+      <w:start w:val="1"/>
+      <w:numFmt w:val="bullet"/>
+      <w:lvlText w:val=""/>
+      <w:lvlJc w:val="left"/>
+      <w:pPr>
+        <w:ind w:left="5040" w:hanging="360"/>
+      </w:pPr>
+      <w:rPr>
+        <w:rFonts w:ascii="Symbol" w:hAnsi="Symbol" w:hint="default"/>
+      </w:rPr>
+    </w:lvl>
+    <w:lvl w:ilvl="7" w:tplc="04090003" w:tentative="1">
+      <w:start w:val="1"/>
+      <w:numFmt w:val="bullet"/>
+      <w:lvlText w:val="o"/>
+      <w:lvlJc w:val="left"/>
+      <w:pPr>
+        <w:ind w:left="5760" w:hanging="360"/>
+      </w:pPr>
+      <w:rPr>
+        <w:rFonts w:ascii="Courier New" w:hAnsi="Courier New" w:cs="Courier New" w:hint="default"/>
+      </w:rPr>
+    </w:lvl>
+    <w:lvl w:ilvl="8" w:tplc="04090005" w:tentative="1">
+      <w:start w:val="1"/>
+      <w:numFmt w:val="bullet"/>
+      <w:lvlText w:val=""/>
+      <w:lvlJc w:val="left"/>
+      <w:pPr>
+        <w:ind w:left="6480" w:hanging="360"/>
+      </w:pPr>
+      <w:rPr>
+        <w:rFonts w:ascii="Wingdings" w:hAnsi="Wingdings" w:hint="default"/>
+      </w:rPr>
+    </w:lvl>
+  </w:abstractNum>
+  <w:abstractNum w:abstractNumId="30">
+    <w:nsid w:val="45186D5E"/>
+    <w:multiLevelType w:val="hybridMultilevel"/>
+    <w:tmpl w:val="DCDC9D78"/>
+    <w:lvl w:ilvl="0" w:tplc="04090001">
+      <w:start w:val="1"/>
+      <w:numFmt w:val="bullet"/>
+      <w:lvlText w:val=""/>
+      <w:lvlJc w:val="left"/>
+      <w:pPr>
+        <w:ind w:left="720" w:hanging="360"/>
+      </w:pPr>
+      <w:rPr>
+        <w:rFonts w:ascii="Symbol" w:hAnsi="Symbol" w:hint="default"/>
+      </w:rPr>
+    </w:lvl>
+    <w:lvl w:ilvl="1" w:tplc="04090003" w:tentative="1">
+      <w:start w:val="1"/>
+      <w:numFmt w:val="bullet"/>
+      <w:lvlText w:val="o"/>
+      <w:lvlJc w:val="left"/>
+      <w:pPr>
+        <w:ind w:left="1440" w:hanging="360"/>
+      </w:pPr>
+      <w:rPr>
+        <w:rFonts w:ascii="Courier New" w:hAnsi="Courier New" w:cs="Courier New" w:hint="default"/>
+      </w:rPr>
+    </w:lvl>
+    <w:lvl w:ilvl="2" w:tplc="04090005" w:tentative="1">
+      <w:start w:val="1"/>
+      <w:numFmt w:val="bullet"/>
+      <w:lvlText w:val=""/>
+      <w:lvlJc w:val="left"/>
+      <w:pPr>
+        <w:ind w:left="2160" w:hanging="360"/>
+      </w:pPr>
+      <w:rPr>
+        <w:rFonts w:ascii="Wingdings" w:hAnsi="Wingdings" w:hint="default"/>
+      </w:rPr>
+    </w:lvl>
+    <w:lvl w:ilvl="3" w:tplc="04090001" w:tentative="1">
+      <w:start w:val="1"/>
+      <w:numFmt w:val="bullet"/>
+      <w:lvlText w:val=""/>
+      <w:lvlJc w:val="left"/>
+      <w:pPr>
+        <w:ind w:left="2880" w:hanging="360"/>
+      </w:pPr>
+      <w:rPr>
+        <w:rFonts w:ascii="Symbol" w:hAnsi="Symbol" w:hint="default"/>
+      </w:rPr>
+    </w:lvl>
+    <w:lvl w:ilvl="4" w:tplc="04090003" w:tentative="1">
+      <w:start w:val="1"/>
+      <w:numFmt w:val="bullet"/>
+      <w:lvlText w:val="o"/>
+      <w:lvlJc w:val="left"/>
+      <w:pPr>
+        <w:ind w:left="3600" w:hanging="360"/>
+      </w:pPr>
+      <w:rPr>
+        <w:rFonts w:ascii="Courier New" w:hAnsi="Courier New" w:cs="Courier New" w:hint="default"/>
+      </w:rPr>
+    </w:lvl>
+    <w:lvl w:ilvl="5" w:tplc="04090005" w:tentative="1">
+      <w:start w:val="1"/>
+      <w:numFmt w:val="bullet"/>
+      <w:lvlText w:val=""/>
+      <w:lvlJc w:val="left"/>
+      <w:pPr>
+        <w:ind w:left="4320" w:hanging="360"/>
+      </w:pPr>
+      <w:rPr>
+        <w:rFonts w:ascii="Wingdings" w:hAnsi="Wingdings" w:hint="default"/>
+      </w:rPr>
+    </w:lvl>
+    <w:lvl w:ilvl="6" w:tplc="04090001" w:tentative="1">
+      <w:start w:val="1"/>
+      <w:numFmt w:val="bullet"/>
+      <w:lvlText w:val=""/>
+      <w:lvlJc w:val="left"/>
+      <w:pPr>
+        <w:ind w:left="5040" w:hanging="360"/>
+      </w:pPr>
+      <w:rPr>
+        <w:rFonts w:ascii="Symbol" w:hAnsi="Symbol" w:hint="default"/>
+      </w:rPr>
+    </w:lvl>
+    <w:lvl w:ilvl="7" w:tplc="04090003" w:tentative="1">
+      <w:start w:val="1"/>
+      <w:numFmt w:val="bullet"/>
+      <w:lvlText w:val="o"/>
+      <w:lvlJc w:val="left"/>
+      <w:pPr>
+        <w:ind w:left="5760" w:hanging="360"/>
+      </w:pPr>
+      <w:rPr>
+        <w:rFonts w:ascii="Courier New" w:hAnsi="Courier New" w:cs="Courier New" w:hint="default"/>
+      </w:rPr>
+    </w:lvl>
+    <w:lvl w:ilvl="8" w:tplc="04090005" w:tentative="1">
+      <w:start w:val="1"/>
+      <w:numFmt w:val="bullet"/>
+      <w:lvlText w:val=""/>
+      <w:lvlJc w:val="left"/>
+      <w:pPr>
+        <w:ind w:left="6480" w:hanging="360"/>
+      </w:pPr>
+      <w:rPr>
+        <w:rFonts w:ascii="Wingdings" w:hAnsi="Wingdings" w:hint="default"/>
+      </w:rPr>
+    </w:lvl>
+  </w:abstractNum>
+  <w:abstractNum w:abstractNumId="31">
     <w:nsid w:val="45797643"/>
     <w:multiLevelType w:val="hybridMultilevel"/>
     <w:tmpl w:val="4F34D892"/>
@@ -16450,7 +19500,7 @@
       </w:rPr>
     </w:lvl>
   </w:abstractNum>
-  <w:abstractNum w:abstractNumId="23">
+  <w:abstractNum w:abstractNumId="32">
     <w:nsid w:val="464E696A"/>
     <w:multiLevelType w:val="hybridMultilevel"/>
     <w:tmpl w:val="BDDE8642"/>
@@ -16563,7 +19613,7 @@
       </w:rPr>
     </w:lvl>
   </w:abstractNum>
-  <w:abstractNum w:abstractNumId="24">
+  <w:abstractNum w:abstractNumId="33">
     <w:nsid w:val="46865321"/>
     <w:multiLevelType w:val="hybridMultilevel"/>
     <w:tmpl w:val="D7349930"/>
@@ -16676,7 +19726,7 @@
       </w:rPr>
     </w:lvl>
   </w:abstractNum>
-  <w:abstractNum w:abstractNumId="25">
+  <w:abstractNum w:abstractNumId="34">
     <w:nsid w:val="46CF37E7"/>
     <w:multiLevelType w:val="hybridMultilevel"/>
     <w:tmpl w:val="B7D60812"/>
@@ -16789,7 +19839,7 @@
       </w:rPr>
     </w:lvl>
   </w:abstractNum>
-  <w:abstractNum w:abstractNumId="26">
+  <w:abstractNum w:abstractNumId="35">
     <w:nsid w:val="499A6430"/>
     <w:multiLevelType w:val="hybridMultilevel"/>
     <w:tmpl w:val="045A676A"/>
@@ -16902,7 +19952,120 @@
       </w:rPr>
     </w:lvl>
   </w:abstractNum>
-  <w:abstractNum w:abstractNumId="27">
+  <w:abstractNum w:abstractNumId="36">
+    <w:nsid w:val="4E4E4B77"/>
+    <w:multiLevelType w:val="hybridMultilevel"/>
+    <w:tmpl w:val="D102E244"/>
+    <w:lvl w:ilvl="0" w:tplc="04090001">
+      <w:start w:val="1"/>
+      <w:numFmt w:val="bullet"/>
+      <w:lvlText w:val=""/>
+      <w:lvlJc w:val="left"/>
+      <w:pPr>
+        <w:ind w:left="720" w:hanging="360"/>
+      </w:pPr>
+      <w:rPr>
+        <w:rFonts w:ascii="Symbol" w:hAnsi="Symbol" w:hint="default"/>
+      </w:rPr>
+    </w:lvl>
+    <w:lvl w:ilvl="1" w:tplc="04090003" w:tentative="1">
+      <w:start w:val="1"/>
+      <w:numFmt w:val="bullet"/>
+      <w:lvlText w:val="o"/>
+      <w:lvlJc w:val="left"/>
+      <w:pPr>
+        <w:ind w:left="1440" w:hanging="360"/>
+      </w:pPr>
+      <w:rPr>
+        <w:rFonts w:ascii="Courier New" w:hAnsi="Courier New" w:cs="Courier New" w:hint="default"/>
+      </w:rPr>
+    </w:lvl>
+    <w:lvl w:ilvl="2" w:tplc="04090005" w:tentative="1">
+      <w:start w:val="1"/>
+      <w:numFmt w:val="bullet"/>
+      <w:lvlText w:val=""/>
+      <w:lvlJc w:val="left"/>
+      <w:pPr>
+        <w:ind w:left="2160" w:hanging="360"/>
+      </w:pPr>
+      <w:rPr>
+        <w:rFonts w:ascii="Wingdings" w:hAnsi="Wingdings" w:hint="default"/>
+      </w:rPr>
+    </w:lvl>
+    <w:lvl w:ilvl="3" w:tplc="04090001" w:tentative="1">
+      <w:start w:val="1"/>
+      <w:numFmt w:val="bullet"/>
+      <w:lvlText w:val=""/>
+      <w:lvlJc w:val="left"/>
+      <w:pPr>
+        <w:ind w:left="2880" w:hanging="360"/>
+      </w:pPr>
+      <w:rPr>
+        <w:rFonts w:ascii="Symbol" w:hAnsi="Symbol" w:hint="default"/>
+      </w:rPr>
+    </w:lvl>
+    <w:lvl w:ilvl="4" w:tplc="04090003" w:tentative="1">
+      <w:start w:val="1"/>
+      <w:numFmt w:val="bullet"/>
+      <w:lvlText w:val="o"/>
+      <w:lvlJc w:val="left"/>
+      <w:pPr>
+        <w:ind w:left="3600" w:hanging="360"/>
+      </w:pPr>
+      <w:rPr>
+        <w:rFonts w:ascii="Courier New" w:hAnsi="Courier New" w:cs="Courier New" w:hint="default"/>
+      </w:rPr>
+    </w:lvl>
+    <w:lvl w:ilvl="5" w:tplc="04090005" w:tentative="1">
+      <w:start w:val="1"/>
+      <w:numFmt w:val="bullet"/>
+      <w:lvlText w:val=""/>
+      <w:lvlJc w:val="left"/>
+      <w:pPr>
+        <w:ind w:left="4320" w:hanging="360"/>
+      </w:pPr>
+      <w:rPr>
+        <w:rFonts w:ascii="Wingdings" w:hAnsi="Wingdings" w:hint="default"/>
+      </w:rPr>
+    </w:lvl>
+    <w:lvl w:ilvl="6" w:tplc="04090001" w:tentative="1">
+      <w:start w:val="1"/>
+      <w:numFmt w:val="bullet"/>
+      <w:lvlText w:val=""/>
+      <w:lvlJc w:val="left"/>
+      <w:pPr>
+        <w:ind w:left="5040" w:hanging="360"/>
+      </w:pPr>
+      <w:rPr>
+        <w:rFonts w:ascii="Symbol" w:hAnsi="Symbol" w:hint="default"/>
+      </w:rPr>
+    </w:lvl>
+    <w:lvl w:ilvl="7" w:tplc="04090003" w:tentative="1">
+      <w:start w:val="1"/>
+      <w:numFmt w:val="bullet"/>
+      <w:lvlText w:val="o"/>
+      <w:lvlJc w:val="left"/>
+      <w:pPr>
+        <w:ind w:left="5760" w:hanging="360"/>
+      </w:pPr>
+      <w:rPr>
+        <w:rFonts w:ascii="Courier New" w:hAnsi="Courier New" w:cs="Courier New" w:hint="default"/>
+      </w:rPr>
+    </w:lvl>
+    <w:lvl w:ilvl="8" w:tplc="04090005" w:tentative="1">
+      <w:start w:val="1"/>
+      <w:numFmt w:val="bullet"/>
+      <w:lvlText w:val=""/>
+      <w:lvlJc w:val="left"/>
+      <w:pPr>
+        <w:ind w:left="6480" w:hanging="360"/>
+      </w:pPr>
+      <w:rPr>
+        <w:rFonts w:ascii="Wingdings" w:hAnsi="Wingdings" w:hint="default"/>
+      </w:rPr>
+    </w:lvl>
+  </w:abstractNum>
+  <w:abstractNum w:abstractNumId="37">
     <w:nsid w:val="4E834D59"/>
     <w:multiLevelType w:val="hybridMultilevel"/>
     <w:tmpl w:val="2D3E0AA4"/>
@@ -17015,7 +20178,7 @@
       </w:rPr>
     </w:lvl>
   </w:abstractNum>
-  <w:abstractNum w:abstractNumId="28">
+  <w:abstractNum w:abstractNumId="38">
     <w:nsid w:val="4EE62488"/>
     <w:multiLevelType w:val="hybridMultilevel"/>
     <w:tmpl w:val="61C89E58"/>
@@ -17128,7 +20291,7 @@
       </w:rPr>
     </w:lvl>
   </w:abstractNum>
-  <w:abstractNum w:abstractNumId="29">
+  <w:abstractNum w:abstractNumId="39">
     <w:nsid w:val="51486FE2"/>
     <w:multiLevelType w:val="hybridMultilevel"/>
     <w:tmpl w:val="32CACDDE"/>
@@ -17241,7 +20404,7 @@
       </w:rPr>
     </w:lvl>
   </w:abstractNum>
-  <w:abstractNum w:abstractNumId="30">
+  <w:abstractNum w:abstractNumId="40">
     <w:nsid w:val="582433E0"/>
     <w:multiLevelType w:val="hybridMultilevel"/>
     <w:tmpl w:val="E72AB50A"/>
@@ -17354,7 +20517,7 @@
       </w:rPr>
     </w:lvl>
   </w:abstractNum>
-  <w:abstractNum w:abstractNumId="31">
+  <w:abstractNum w:abstractNumId="41">
     <w:nsid w:val="5C3F2062"/>
     <w:multiLevelType w:val="hybridMultilevel"/>
     <w:tmpl w:val="1E8C47A6"/>
@@ -17467,7 +20630,7 @@
       </w:rPr>
     </w:lvl>
   </w:abstractNum>
-  <w:abstractNum w:abstractNumId="32">
+  <w:abstractNum w:abstractNumId="42">
     <w:nsid w:val="60A01873"/>
     <w:multiLevelType w:val="hybridMultilevel"/>
     <w:tmpl w:val="F086F244"/>
@@ -17580,7 +20743,120 @@
       </w:rPr>
     </w:lvl>
   </w:abstractNum>
-  <w:abstractNum w:abstractNumId="33">
+  <w:abstractNum w:abstractNumId="43">
+    <w:nsid w:val="620B020B"/>
+    <w:multiLevelType w:val="hybridMultilevel"/>
+    <w:tmpl w:val="140C8386"/>
+    <w:lvl w:ilvl="0" w:tplc="04090001">
+      <w:start w:val="1"/>
+      <w:numFmt w:val="bullet"/>
+      <w:lvlText w:val=""/>
+      <w:lvlJc w:val="left"/>
+      <w:pPr>
+        <w:ind w:left="720" w:hanging="360"/>
+      </w:pPr>
+      <w:rPr>
+        <w:rFonts w:ascii="Symbol" w:hAnsi="Symbol" w:hint="default"/>
+      </w:rPr>
+    </w:lvl>
+    <w:lvl w:ilvl="1" w:tplc="04090003" w:tentative="1">
+      <w:start w:val="1"/>
+      <w:numFmt w:val="bullet"/>
+      <w:lvlText w:val="o"/>
+      <w:lvlJc w:val="left"/>
+      <w:pPr>
+        <w:ind w:left="1440" w:hanging="360"/>
+      </w:pPr>
+      <w:rPr>
+        <w:rFonts w:ascii="Courier New" w:hAnsi="Courier New" w:cs="Courier New" w:hint="default"/>
+      </w:rPr>
+    </w:lvl>
+    <w:lvl w:ilvl="2" w:tplc="04090005" w:tentative="1">
+      <w:start w:val="1"/>
+      <w:numFmt w:val="bullet"/>
+      <w:lvlText w:val=""/>
+      <w:lvlJc w:val="left"/>
+      <w:pPr>
+        <w:ind w:left="2160" w:hanging="360"/>
+      </w:pPr>
+      <w:rPr>
+        <w:rFonts w:ascii="Wingdings" w:hAnsi="Wingdings" w:hint="default"/>
+      </w:rPr>
+    </w:lvl>
+    <w:lvl w:ilvl="3" w:tplc="04090001" w:tentative="1">
+      <w:start w:val="1"/>
+      <w:numFmt w:val="bullet"/>
+      <w:lvlText w:val=""/>
+      <w:lvlJc w:val="left"/>
+      <w:pPr>
+        <w:ind w:left="2880" w:hanging="360"/>
+      </w:pPr>
+      <w:rPr>
+        <w:rFonts w:ascii="Symbol" w:hAnsi="Symbol" w:hint="default"/>
+      </w:rPr>
+    </w:lvl>
+    <w:lvl w:ilvl="4" w:tplc="04090003" w:tentative="1">
+      <w:start w:val="1"/>
+      <w:numFmt w:val="bullet"/>
+      <w:lvlText w:val="o"/>
+      <w:lvlJc w:val="left"/>
+      <w:pPr>
+        <w:ind w:left="3600" w:hanging="360"/>
+      </w:pPr>
+      <w:rPr>
+        <w:rFonts w:ascii="Courier New" w:hAnsi="Courier New" w:cs="Courier New" w:hint="default"/>
+      </w:rPr>
+    </w:lvl>
+    <w:lvl w:ilvl="5" w:tplc="04090005" w:tentative="1">
+      <w:start w:val="1"/>
+      <w:numFmt w:val="bullet"/>
+      <w:lvlText w:val=""/>
+      <w:lvlJc w:val="left"/>
+      <w:pPr>
+        <w:ind w:left="4320" w:hanging="360"/>
+      </w:pPr>
+      <w:rPr>
+        <w:rFonts w:ascii="Wingdings" w:hAnsi="Wingdings" w:hint="default"/>
+      </w:rPr>
+    </w:lvl>
+    <w:lvl w:ilvl="6" w:tplc="04090001" w:tentative="1">
+      <w:start w:val="1"/>
+      <w:numFmt w:val="bullet"/>
+      <w:lvlText w:val=""/>
+      <w:lvlJc w:val="left"/>
+      <w:pPr>
+        <w:ind w:left="5040" w:hanging="360"/>
+      </w:pPr>
+      <w:rPr>
+        <w:rFonts w:ascii="Symbol" w:hAnsi="Symbol" w:hint="default"/>
+      </w:rPr>
+    </w:lvl>
+    <w:lvl w:ilvl="7" w:tplc="04090003" w:tentative="1">
+      <w:start w:val="1"/>
+      <w:numFmt w:val="bullet"/>
+      <w:lvlText w:val="o"/>
+      <w:lvlJc w:val="left"/>
+      <w:pPr>
+        <w:ind w:left="5760" w:hanging="360"/>
+      </w:pPr>
+      <w:rPr>
+        <w:rFonts w:ascii="Courier New" w:hAnsi="Courier New" w:cs="Courier New" w:hint="default"/>
+      </w:rPr>
+    </w:lvl>
+    <w:lvl w:ilvl="8" w:tplc="04090005" w:tentative="1">
+      <w:start w:val="1"/>
+      <w:numFmt w:val="bullet"/>
+      <w:lvlText w:val=""/>
+      <w:lvlJc w:val="left"/>
+      <w:pPr>
+        <w:ind w:left="6480" w:hanging="360"/>
+      </w:pPr>
+      <w:rPr>
+        <w:rFonts w:ascii="Wingdings" w:hAnsi="Wingdings" w:hint="default"/>
+      </w:rPr>
+    </w:lvl>
+  </w:abstractNum>
+  <w:abstractNum w:abstractNumId="44">
     <w:nsid w:val="65111636"/>
     <w:multiLevelType w:val="hybridMultilevel"/>
     <w:tmpl w:val="48EAAF92"/>
@@ -17693,7 +20969,7 @@
       </w:rPr>
     </w:lvl>
   </w:abstractNum>
-  <w:abstractNum w:abstractNumId="34">
+  <w:abstractNum w:abstractNumId="45">
     <w:nsid w:val="699849F1"/>
     <w:multiLevelType w:val="hybridMultilevel"/>
     <w:tmpl w:val="B3622AEA"/>
@@ -17806,7 +21082,7 @@
       </w:rPr>
     </w:lvl>
   </w:abstractNum>
-  <w:abstractNum w:abstractNumId="35">
+  <w:abstractNum w:abstractNumId="46">
     <w:nsid w:val="6D702CF8"/>
     <w:multiLevelType w:val="hybridMultilevel"/>
     <w:tmpl w:val="BD9ED2A4"/>
@@ -17919,7 +21195,120 @@
       </w:rPr>
     </w:lvl>
   </w:abstractNum>
-  <w:abstractNum w:abstractNumId="36">
+  <w:abstractNum w:abstractNumId="47">
+    <w:nsid w:val="754E14D2"/>
+    <w:multiLevelType w:val="hybridMultilevel"/>
+    <w:tmpl w:val="E85A427E"/>
+    <w:lvl w:ilvl="0" w:tplc="04090001">
+      <w:start w:val="1"/>
+      <w:numFmt w:val="bullet"/>
+      <w:lvlText w:val=""/>
+      <w:lvlJc w:val="left"/>
+      <w:pPr>
+        <w:ind w:left="720" w:hanging="360"/>
+      </w:pPr>
+      <w:rPr>
+        <w:rFonts w:ascii="Symbol" w:hAnsi="Symbol" w:hint="default"/>
+      </w:rPr>
+    </w:lvl>
+    <w:lvl w:ilvl="1" w:tplc="04090003" w:tentative="1">
+      <w:start w:val="1"/>
+      <w:numFmt w:val="bullet"/>
+      <w:lvlText w:val="o"/>
+      <w:lvlJc w:val="left"/>
+      <w:pPr>
+        <w:ind w:left="1440" w:hanging="360"/>
+      </w:pPr>
+      <w:rPr>
+        <w:rFonts w:ascii="Courier New" w:hAnsi="Courier New" w:cs="Courier New" w:hint="default"/>
+      </w:rPr>
+    </w:lvl>
+    <w:lvl w:ilvl="2" w:tplc="04090005" w:tentative="1">
+      <w:start w:val="1"/>
+      <w:numFmt w:val="bullet"/>
+      <w:lvlText w:val=""/>
+      <w:lvlJc w:val="left"/>
+      <w:pPr>
+        <w:ind w:left="2160" w:hanging="360"/>
+      </w:pPr>
+      <w:rPr>
+        <w:rFonts w:ascii="Wingdings" w:hAnsi="Wingdings" w:hint="default"/>
+      </w:rPr>
+    </w:lvl>
+    <w:lvl w:ilvl="3" w:tplc="04090001" w:tentative="1">
+      <w:start w:val="1"/>
+      <w:numFmt w:val="bullet"/>
+      <w:lvlText w:val=""/>
+      <w:lvlJc w:val="left"/>
+      <w:pPr>
+        <w:ind w:left="2880" w:hanging="360"/>
+      </w:pPr>
+      <w:rPr>
+        <w:rFonts w:ascii="Symbol" w:hAnsi="Symbol" w:hint="default"/>
+      </w:rPr>
+    </w:lvl>
+    <w:lvl w:ilvl="4" w:tplc="04090003" w:tentative="1">
+      <w:start w:val="1"/>
+      <w:numFmt w:val="bullet"/>
+      <w:lvlText w:val="o"/>
+      <w:lvlJc w:val="left"/>
+      <w:pPr>
+        <w:ind w:left="3600" w:hanging="360"/>
+      </w:pPr>
+      <w:rPr>
+        <w:rFonts w:ascii="Courier New" w:hAnsi="Courier New" w:cs="Courier New" w:hint="default"/>
+      </w:rPr>
+    </w:lvl>
+    <w:lvl w:ilvl="5" w:tplc="04090005" w:tentative="1">
+      <w:start w:val="1"/>
+      <w:numFmt w:val="bullet"/>
+      <w:lvlText w:val=""/>
+      <w:lvlJc w:val="left"/>
+      <w:pPr>
+        <w:ind w:left="4320" w:hanging="360"/>
+      </w:pPr>
+      <w:rPr>
+        <w:rFonts w:ascii="Wingdings" w:hAnsi="Wingdings" w:hint="default"/>
+      </w:rPr>
+    </w:lvl>
+    <w:lvl w:ilvl="6" w:tplc="04090001" w:tentative="1">
+      <w:start w:val="1"/>
+      <w:numFmt w:val="bullet"/>
+      <w:lvlText w:val=""/>
+      <w:lvlJc w:val="left"/>
+      <w:pPr>
+        <w:ind w:left="5040" w:hanging="360"/>
+      </w:pPr>
+      <w:rPr>
+        <w:rFonts w:ascii="Symbol" w:hAnsi="Symbol" w:hint="default"/>
+      </w:rPr>
+    </w:lvl>
+    <w:lvl w:ilvl="7" w:tplc="04090003" w:tentative="1">
+      <w:start w:val="1"/>
+      <w:numFmt w:val="bullet"/>
+      <w:lvlText w:val="o"/>
+      <w:lvlJc w:val="left"/>
+      <w:pPr>
+        <w:ind w:left="5760" w:hanging="360"/>
+      </w:pPr>
+      <w:rPr>
+        <w:rFonts w:ascii="Courier New" w:hAnsi="Courier New" w:cs="Courier New" w:hint="default"/>
+      </w:rPr>
+    </w:lvl>
+    <w:lvl w:ilvl="8" w:tplc="04090005" w:tentative="1">
+      <w:start w:val="1"/>
+      <w:numFmt w:val="bullet"/>
+      <w:lvlText w:val=""/>
+      <w:lvlJc w:val="left"/>
+      <w:pPr>
+        <w:ind w:left="6480" w:hanging="360"/>
+      </w:pPr>
+      <w:rPr>
+        <w:rFonts w:ascii="Wingdings" w:hAnsi="Wingdings" w:hint="default"/>
+      </w:rPr>
+    </w:lvl>
+  </w:abstractNum>
+  <w:abstractNum w:abstractNumId="48">
     <w:nsid w:val="76347605"/>
     <w:multiLevelType w:val="hybridMultilevel"/>
     <w:tmpl w:val="D0861BB2"/>
@@ -18032,7 +21421,120 @@
       </w:rPr>
     </w:lvl>
   </w:abstractNum>
-  <w:abstractNum w:abstractNumId="37">
+  <w:abstractNum w:abstractNumId="49">
+    <w:nsid w:val="7B136850"/>
+    <w:multiLevelType w:val="hybridMultilevel"/>
+    <w:tmpl w:val="07AEEFCA"/>
+    <w:lvl w:ilvl="0" w:tplc="04090001">
+      <w:start w:val="1"/>
+      <w:numFmt w:val="bullet"/>
+      <w:lvlText w:val=""/>
+      <w:lvlJc w:val="left"/>
+      <w:pPr>
+        <w:ind w:left="720" w:hanging="360"/>
+      </w:pPr>
+      <w:rPr>
+        <w:rFonts w:ascii="Symbol" w:hAnsi="Symbol" w:hint="default"/>
+      </w:rPr>
+    </w:lvl>
+    <w:lvl w:ilvl="1" w:tplc="04090003" w:tentative="1">
+      <w:start w:val="1"/>
+      <w:numFmt w:val="bullet"/>
+      <w:lvlText w:val="o"/>
+      <w:lvlJc w:val="left"/>
+      <w:pPr>
+        <w:ind w:left="1440" w:hanging="360"/>
+      </w:pPr>
+      <w:rPr>
+        <w:rFonts w:ascii="Courier New" w:hAnsi="Courier New" w:cs="Courier New" w:hint="default"/>
+      </w:rPr>
+    </w:lvl>
+    <w:lvl w:ilvl="2" w:tplc="04090005" w:tentative="1">
+      <w:start w:val="1"/>
+      <w:numFmt w:val="bullet"/>
+      <w:lvlText w:val=""/>
+      <w:lvlJc w:val="left"/>
+      <w:pPr>
+        <w:ind w:left="2160" w:hanging="360"/>
+      </w:pPr>
+      <w:rPr>
+        <w:rFonts w:ascii="Wingdings" w:hAnsi="Wingdings" w:hint="default"/>
+      </w:rPr>
+    </w:lvl>
+    <w:lvl w:ilvl="3" w:tplc="04090001" w:tentative="1">
+      <w:start w:val="1"/>
+      <w:numFmt w:val="bullet"/>
+      <w:lvlText w:val=""/>
+      <w:lvlJc w:val="left"/>
+      <w:pPr>
+        <w:ind w:left="2880" w:hanging="360"/>
+      </w:pPr>
+      <w:rPr>
+        <w:rFonts w:ascii="Symbol" w:hAnsi="Symbol" w:hint="default"/>
+      </w:rPr>
+    </w:lvl>
+    <w:lvl w:ilvl="4" w:tplc="04090003" w:tentative="1">
+      <w:start w:val="1"/>
+      <w:numFmt w:val="bullet"/>
+      <w:lvlText w:val="o"/>
+      <w:lvlJc w:val="left"/>
+      <w:pPr>
+        <w:ind w:left="3600" w:hanging="360"/>
+      </w:pPr>
+      <w:rPr>
+        <w:rFonts w:ascii="Courier New" w:hAnsi="Courier New" w:cs="Courier New" w:hint="default"/>
+      </w:rPr>
+    </w:lvl>
+    <w:lvl w:ilvl="5" w:tplc="04090005" w:tentative="1">
+      <w:start w:val="1"/>
+      <w:numFmt w:val="bullet"/>
+      <w:lvlText w:val=""/>
+      <w:lvlJc w:val="left"/>
+      <w:pPr>
+        <w:ind w:left="4320" w:hanging="360"/>
+      </w:pPr>
+      <w:rPr>
+        <w:rFonts w:ascii="Wingdings" w:hAnsi="Wingdings" w:hint="default"/>
+      </w:rPr>
+    </w:lvl>
+    <w:lvl w:ilvl="6" w:tplc="04090001" w:tentative="1">
+      <w:start w:val="1"/>
+      <w:numFmt w:val="bullet"/>
+      <w:lvlText w:val=""/>
+      <w:lvlJc w:val="left"/>
+      <w:pPr>
+        <w:ind w:left="5040" w:hanging="360"/>
+      </w:pPr>
+      <w:rPr>
+        <w:rFonts w:ascii="Symbol" w:hAnsi="Symbol" w:hint="default"/>
+      </w:rPr>
+    </w:lvl>
+    <w:lvl w:ilvl="7" w:tplc="04090003" w:tentative="1">
+      <w:start w:val="1"/>
+      <w:numFmt w:val="bullet"/>
+      <w:lvlText w:val="o"/>
+      <w:lvlJc w:val="left"/>
+      <w:pPr>
+        <w:ind w:left="5760" w:hanging="360"/>
+      </w:pPr>
+      <w:rPr>
+        <w:rFonts w:ascii="Courier New" w:hAnsi="Courier New" w:cs="Courier New" w:hint="default"/>
+      </w:rPr>
+    </w:lvl>
+    <w:lvl w:ilvl="8" w:tplc="04090005" w:tentative="1">
+      <w:start w:val="1"/>
+      <w:numFmt w:val="bullet"/>
+      <w:lvlText w:val=""/>
+      <w:lvlJc w:val="left"/>
+      <w:pPr>
+        <w:ind w:left="6480" w:hanging="360"/>
+      </w:pPr>
+      <w:rPr>
+        <w:rFonts w:ascii="Wingdings" w:hAnsi="Wingdings" w:hint="default"/>
+      </w:rPr>
+    </w:lvl>
+  </w:abstractNum>
+  <w:abstractNum w:abstractNumId="50">
     <w:nsid w:val="7BE25EC3"/>
     <w:multiLevelType w:val="hybridMultilevel"/>
     <w:tmpl w:val="3FB6A28E"/>
@@ -18145,121 +21647,276 @@
       </w:rPr>
     </w:lvl>
   </w:abstractNum>
+  <w:abstractNum w:abstractNumId="51">
+    <w:nsid w:val="7C483119"/>
+    <w:multiLevelType w:val="hybridMultilevel"/>
+    <w:tmpl w:val="7CD2023C"/>
+    <w:lvl w:ilvl="0" w:tplc="04090001">
+      <w:start w:val="1"/>
+      <w:numFmt w:val="bullet"/>
+      <w:lvlText w:val=""/>
+      <w:lvlJc w:val="left"/>
+      <w:pPr>
+        <w:ind w:left="720" w:hanging="360"/>
+      </w:pPr>
+      <w:rPr>
+        <w:rFonts w:ascii="Symbol" w:hAnsi="Symbol" w:hint="default"/>
+      </w:rPr>
+    </w:lvl>
+    <w:lvl w:ilvl="1" w:tplc="04090003" w:tentative="1">
+      <w:start w:val="1"/>
+      <w:numFmt w:val="bullet"/>
+      <w:lvlText w:val="o"/>
+      <w:lvlJc w:val="left"/>
+      <w:pPr>
+        <w:ind w:left="1440" w:hanging="360"/>
+      </w:pPr>
+      <w:rPr>
+        <w:rFonts w:ascii="Courier New" w:hAnsi="Courier New" w:cs="Courier New" w:hint="default"/>
+      </w:rPr>
+    </w:lvl>
+    <w:lvl w:ilvl="2" w:tplc="04090005" w:tentative="1">
+      <w:start w:val="1"/>
+      <w:numFmt w:val="bullet"/>
+      <w:lvlText w:val=""/>
+      <w:lvlJc w:val="left"/>
+      <w:pPr>
+        <w:ind w:left="2160" w:hanging="360"/>
+      </w:pPr>
+      <w:rPr>
+        <w:rFonts w:ascii="Wingdings" w:hAnsi="Wingdings" w:hint="default"/>
+      </w:rPr>
+    </w:lvl>
+    <w:lvl w:ilvl="3" w:tplc="04090001" w:tentative="1">
+      <w:start w:val="1"/>
+      <w:numFmt w:val="bullet"/>
+      <w:lvlText w:val=""/>
+      <w:lvlJc w:val="left"/>
+      <w:pPr>
+        <w:ind w:left="2880" w:hanging="360"/>
+      </w:pPr>
+      <w:rPr>
+        <w:rFonts w:ascii="Symbol" w:hAnsi="Symbol" w:hint="default"/>
+      </w:rPr>
+    </w:lvl>
+    <w:lvl w:ilvl="4" w:tplc="04090003" w:tentative="1">
+      <w:start w:val="1"/>
+      <w:numFmt w:val="bullet"/>
+      <w:lvlText w:val="o"/>
+      <w:lvlJc w:val="left"/>
+      <w:pPr>
+        <w:ind w:left="3600" w:hanging="360"/>
+      </w:pPr>
+      <w:rPr>
+        <w:rFonts w:ascii="Courier New" w:hAnsi="Courier New" w:cs="Courier New" w:hint="default"/>
+      </w:rPr>
+    </w:lvl>
+    <w:lvl w:ilvl="5" w:tplc="04090005" w:tentative="1">
+      <w:start w:val="1"/>
+      <w:numFmt w:val="bullet"/>
+      <w:lvlText w:val=""/>
+      <w:lvlJc w:val="left"/>
+      <w:pPr>
+        <w:ind w:left="4320" w:hanging="360"/>
+      </w:pPr>
+      <w:rPr>
+        <w:rFonts w:ascii="Wingdings" w:hAnsi="Wingdings" w:hint="default"/>
+      </w:rPr>
+    </w:lvl>
+    <w:lvl w:ilvl="6" w:tplc="04090001" w:tentative="1">
+      <w:start w:val="1"/>
+      <w:numFmt w:val="bullet"/>
+      <w:lvlText w:val=""/>
+      <w:lvlJc w:val="left"/>
+      <w:pPr>
+        <w:ind w:left="5040" w:hanging="360"/>
+      </w:pPr>
+      <w:rPr>
+        <w:rFonts w:ascii="Symbol" w:hAnsi="Symbol" w:hint="default"/>
+      </w:rPr>
+    </w:lvl>
+    <w:lvl w:ilvl="7" w:tplc="04090003" w:tentative="1">
+      <w:start w:val="1"/>
+      <w:numFmt w:val="bullet"/>
+      <w:lvlText w:val="o"/>
+      <w:lvlJc w:val="left"/>
+      <w:pPr>
+        <w:ind w:left="5760" w:hanging="360"/>
+      </w:pPr>
+      <w:rPr>
+        <w:rFonts w:ascii="Courier New" w:hAnsi="Courier New" w:cs="Courier New" w:hint="default"/>
+      </w:rPr>
+    </w:lvl>
+    <w:lvl w:ilvl="8" w:tplc="04090005" w:tentative="1">
+      <w:start w:val="1"/>
+      <w:numFmt w:val="bullet"/>
+      <w:lvlText w:val=""/>
+      <w:lvlJc w:val="left"/>
+      <w:pPr>
+        <w:ind w:left="6480" w:hanging="360"/>
+      </w:pPr>
+      <w:rPr>
+        <w:rFonts w:ascii="Wingdings" w:hAnsi="Wingdings" w:hint="default"/>
+      </w:rPr>
+    </w:lvl>
+  </w:abstractNum>
   <w:num w:numId="1">
+    <w:abstractNumId w:val="24"/>
+  </w:num>
+  <w:num w:numId="2">
+    <w:abstractNumId w:val="37"/>
+  </w:num>
+  <w:num w:numId="3">
+    <w:abstractNumId w:val="10"/>
+  </w:num>
+  <w:num w:numId="4">
+    <w:abstractNumId w:val="35"/>
+  </w:num>
+  <w:num w:numId="5">
+    <w:abstractNumId w:val="45"/>
+  </w:num>
+  <w:num w:numId="6">
+    <w:abstractNumId w:val="17"/>
+  </w:num>
+  <w:num w:numId="7">
+    <w:abstractNumId w:val="38"/>
+  </w:num>
+  <w:num w:numId="8">
     <w:abstractNumId w:val="19"/>
   </w:num>
-  <w:num w:numId="2">
+  <w:num w:numId="9">
+    <w:abstractNumId w:val="11"/>
+  </w:num>
+  <w:num w:numId="10">
+    <w:abstractNumId w:val="41"/>
+  </w:num>
+  <w:num w:numId="11">
+    <w:abstractNumId w:val="32"/>
+  </w:num>
+  <w:num w:numId="12">
+    <w:abstractNumId w:val="4"/>
+  </w:num>
+  <w:num w:numId="13">
+    <w:abstractNumId w:val="12"/>
+  </w:num>
+  <w:num w:numId="14">
+    <w:abstractNumId w:val="33"/>
+  </w:num>
+  <w:num w:numId="15">
+    <w:abstractNumId w:val="39"/>
+  </w:num>
+  <w:num w:numId="16">
+    <w:abstractNumId w:val="15"/>
+  </w:num>
+  <w:num w:numId="17">
+    <w:abstractNumId w:val="31"/>
+  </w:num>
+  <w:num w:numId="18">
+    <w:abstractNumId w:val="20"/>
+  </w:num>
+  <w:num w:numId="19">
+    <w:abstractNumId w:val="42"/>
+  </w:num>
+  <w:num w:numId="20">
+    <w:abstractNumId w:val="5"/>
+  </w:num>
+  <w:num w:numId="21">
+    <w:abstractNumId w:val="50"/>
+  </w:num>
+  <w:num w:numId="22">
+    <w:abstractNumId w:val="16"/>
+  </w:num>
+  <w:num w:numId="23">
     <w:abstractNumId w:val="27"/>
   </w:num>
-  <w:num w:numId="3">
-    <w:abstractNumId w:val="7"/>
-  </w:num>
-  <w:num w:numId="4">
-    <w:abstractNumId w:val="26"/>
-  </w:num>
-  <w:num w:numId="5">
+  <w:num w:numId="24">
     <w:abstractNumId w:val="34"/>
   </w:num>
-  <w:num w:numId="6">
+  <w:num w:numId="25">
+    <w:abstractNumId w:val="18"/>
+  </w:num>
+  <w:num w:numId="26">
+    <w:abstractNumId w:val="48"/>
+  </w:num>
+  <w:num w:numId="27">
     <w:abstractNumId w:val="13"/>
   </w:num>
-  <w:num w:numId="7">
-    <w:abstractNumId w:val="28"/>
-  </w:num>
-  <w:num w:numId="8">
-    <w:abstractNumId w:val="15"/>
-  </w:num>
-  <w:num w:numId="9">
-    <w:abstractNumId w:val="8"/>
-  </w:num>
-  <w:num w:numId="10">
-    <w:abstractNumId w:val="31"/>
-  </w:num>
-  <w:num w:numId="11">
-    <w:abstractNumId w:val="23"/>
-  </w:num>
-  <w:num w:numId="12">
-    <w:abstractNumId w:val="3"/>
-  </w:num>
-  <w:num w:numId="13">
-    <w:abstractNumId w:val="9"/>
-  </w:num>
-  <w:num w:numId="14">
-    <w:abstractNumId w:val="24"/>
-  </w:num>
-  <w:num w:numId="15">
-    <w:abstractNumId w:val="29"/>
-  </w:num>
-  <w:num w:numId="16">
-    <w:abstractNumId w:val="11"/>
-  </w:num>
-  <w:num w:numId="17">
-    <w:abstractNumId w:val="22"/>
-  </w:num>
-  <w:num w:numId="18">
-    <w:abstractNumId w:val="16"/>
-  </w:num>
-  <w:num w:numId="19">
-    <w:abstractNumId w:val="32"/>
-  </w:num>
-  <w:num w:numId="20">
-    <w:abstractNumId w:val="4"/>
-  </w:num>
-  <w:num w:numId="21">
-    <w:abstractNumId w:val="37"/>
-  </w:num>
-  <w:num w:numId="22">
-    <w:abstractNumId w:val="12"/>
-  </w:num>
-  <w:num w:numId="23">
-    <w:abstractNumId w:val="21"/>
-  </w:num>
-  <w:num w:numId="24">
-    <w:abstractNumId w:val="25"/>
-  </w:num>
-  <w:num w:numId="25">
-    <w:abstractNumId w:val="14"/>
-  </w:num>
-  <w:num w:numId="26">
-    <w:abstractNumId w:val="36"/>
-  </w:num>
-  <w:num w:numId="27">
-    <w:abstractNumId w:val="10"/>
-  </w:num>
   <w:num w:numId="28">
-    <w:abstractNumId w:val="35"/>
+    <w:abstractNumId w:val="46"/>
   </w:num>
   <w:num w:numId="29">
-    <w:abstractNumId w:val="30"/>
+    <w:abstractNumId w:val="40"/>
   </w:num>
   <w:num w:numId="30">
     <w:abstractNumId w:val="0"/>
   </w:num>
   <w:num w:numId="31">
-    <w:abstractNumId w:val="2"/>
+    <w:abstractNumId w:val="3"/>
   </w:num>
   <w:num w:numId="32">
-    <w:abstractNumId w:val="6"/>
+    <w:abstractNumId w:val="9"/>
   </w:num>
   <w:num w:numId="33">
-    <w:abstractNumId w:val="5"/>
+    <w:abstractNumId w:val="7"/>
   </w:num>
   <w:num w:numId="34">
-    <w:abstractNumId w:val="33"/>
+    <w:abstractNumId w:val="44"/>
   </w:num>
   <w:num w:numId="35">
-    <w:abstractNumId w:val="17"/>
+    <w:abstractNumId w:val="22"/>
   </w:num>
   <w:num w:numId="36">
-    <w:abstractNumId w:val="20"/>
+    <w:abstractNumId w:val="25"/>
   </w:num>
   <w:num w:numId="37">
-    <w:abstractNumId w:val="18"/>
+    <w:abstractNumId w:val="23"/>
   </w:num>
   <w:num w:numId="38">
     <w:abstractNumId w:val="1"/>
   </w:num>
-  <w:numIdMacAtCleanup w:val="29"/>
+  <w:num w:numId="39">
+    <w:abstractNumId w:val="29"/>
+  </w:num>
+  <w:num w:numId="40">
+    <w:abstractNumId w:val="51"/>
+  </w:num>
+  <w:num w:numId="41">
+    <w:abstractNumId w:val="21"/>
+  </w:num>
+  <w:num w:numId="42">
+    <w:abstractNumId w:val="8"/>
+  </w:num>
+  <w:num w:numId="43">
+    <w:abstractNumId w:val="6"/>
+  </w:num>
+  <w:num w:numId="44">
+    <w:abstractNumId w:val="14"/>
+  </w:num>
+  <w:num w:numId="45">
+    <w:abstractNumId w:val="26"/>
+  </w:num>
+  <w:num w:numId="46">
+    <w:abstractNumId w:val="47"/>
+  </w:num>
+  <w:num w:numId="47">
+    <w:abstractNumId w:val="43"/>
+  </w:num>
+  <w:num w:numId="48">
+    <w:abstractNumId w:val="28"/>
+  </w:num>
+  <w:num w:numId="49">
+    <w:abstractNumId w:val="36"/>
+  </w:num>
+  <w:num w:numId="50">
+    <w:abstractNumId w:val="49"/>
+  </w:num>
+  <w:num w:numId="51">
+    <w:abstractNumId w:val="30"/>
+  </w:num>
+  <w:num w:numId="52">
+    <w:abstractNumId w:val="2"/>
+  </w:num>
+  <w:numIdMacAtCleanup w:val="52"/>
 </w:numbering>
 </file>
 
@@ -19927,7 +23584,7 @@
 </file>
 
 <file path=customXml/itemProps1.xml><?xml version="1.0" encoding="utf-8"?>
-<ds:datastoreItem xmlns:ds="http://schemas.openxmlformats.org/officeDocument/2006/customXml" ds:itemID="{83E61C49-A2A5-4F5B-B883-40A421EA5A6F}">
+<ds:datastoreItem xmlns:ds="http://schemas.openxmlformats.org/officeDocument/2006/customXml" ds:itemID="{2013103E-FEAC-469A-AE8D-C8EA07BBCA96}">
   <ds:schemaRefs>
     <ds:schemaRef ds:uri="http://schemas.openxmlformats.org/officeDocument/2006/bibliography"/>
   </ds:schemaRefs>

</xml_diff>